<commit_message>
Taking notes on direct exchange
</commit_message>
<xml_diff>
--- a/Anotações - RabbitMQ.docx
+++ b/Anotações - RabbitMQ.docx
@@ -1988,6 +1988,558 @@
         </w:rPr>
         <w:t>Direct exchange</w:t>
       </w:r>
+    </w:p>
+    <w:p>
+      <w:pPr>
+        <w:pStyle w:val="PargrafodaLista"/>
+        <w:rPr>
+          <w:color w:val="000000" w:themeColor="text1"/>
+          <w:sz w:val="24"/>
+          <w:szCs w:val="24"/>
+          <w:lang w:val="pt-BR"/>
+        </w:rPr>
+      </w:pPr>
+      <w:r>
+        <w:rPr>
+          <w:color w:val="000000" w:themeColor="text1"/>
+          <w:sz w:val="24"/>
+          <w:szCs w:val="24"/>
+          <w:lang w:val="pt-BR"/>
+        </w:rPr>
+        <w:t>Direciona a mensagem para filas baseado no routing-key da mensagem</w:t>
+      </w:r>
+      <w:r>
+        <w:rPr>
+          <w:color w:val="000000" w:themeColor="text1"/>
+          <w:sz w:val="24"/>
+          <w:szCs w:val="24"/>
+          <w:lang w:val="pt-BR"/>
+        </w:rPr>
+        <w:t>.</w:t>
+      </w:r>
+    </w:p>
+    <w:p>
+      <w:pPr>
+        <w:pStyle w:val="PargrafodaLista"/>
+        <w:rPr>
+          <w:color w:val="000000" w:themeColor="text1"/>
+          <w:sz w:val="24"/>
+          <w:szCs w:val="24"/>
+          <w:lang w:val="pt-BR"/>
+        </w:rPr>
+      </w:pPr>
+    </w:p>
+    <w:p>
+      <w:pPr>
+        <w:pStyle w:val="PargrafodaLista"/>
+        <w:rPr>
+          <w:color w:val="000000" w:themeColor="text1"/>
+          <w:sz w:val="24"/>
+          <w:szCs w:val="24"/>
+          <w:lang w:val="pt-BR"/>
+        </w:rPr>
+      </w:pPr>
+      <w:r>
+        <w:rPr>
+          <w:color w:val="000000" w:themeColor="text1"/>
+          <w:sz w:val="24"/>
+          <w:szCs w:val="24"/>
+          <w:lang w:val="pt-BR"/>
+        </w:rPr>
+        <w:t xml:space="preserve">Segue o mesmo código da </w:t>
+      </w:r>
+      <w:r>
+        <w:rPr>
+          <w:b/>
+          <w:bCs/>
+          <w:color w:val="000000" w:themeColor="text1"/>
+          <w:sz w:val="24"/>
+          <w:szCs w:val="24"/>
+          <w:lang w:val="pt-BR"/>
+        </w:rPr>
+        <w:t>Fanout Exchange</w:t>
+      </w:r>
+      <w:r>
+        <w:rPr>
+          <w:color w:val="000000" w:themeColor="text1"/>
+          <w:sz w:val="24"/>
+          <w:szCs w:val="24"/>
+          <w:lang w:val="pt-BR"/>
+        </w:rPr>
+        <w:t>,</w:t>
+      </w:r>
+      <w:r>
+        <w:rPr>
+          <w:color w:val="000000" w:themeColor="text1"/>
+          <w:sz w:val="24"/>
+          <w:szCs w:val="24"/>
+          <w:lang w:val="pt-BR"/>
+        </w:rPr>
+        <w:t xml:space="preserve"> mas utiliza </w:t>
+      </w:r>
+      <w:r>
+        <w:rPr>
+          <w:b/>
+          <w:bCs/>
+          <w:color w:val="000000" w:themeColor="text1"/>
+          <w:sz w:val="24"/>
+          <w:szCs w:val="24"/>
+          <w:lang w:val="pt-BR"/>
+        </w:rPr>
+        <w:t>routing-keys</w:t>
+      </w:r>
+      <w:r>
+        <w:rPr>
+          <w:color w:val="000000" w:themeColor="text1"/>
+          <w:sz w:val="24"/>
+          <w:szCs w:val="24"/>
+          <w:lang w:val="pt-BR"/>
+        </w:rPr>
+        <w:t xml:space="preserve"> para direcionar as mensagens, que seriam passadas no segundo argumento da função </w:t>
+      </w:r>
+      <w:r>
+        <w:rPr>
+          <w:b/>
+          <w:bCs/>
+          <w:color w:val="000000" w:themeColor="text1"/>
+          <w:sz w:val="24"/>
+          <w:szCs w:val="24"/>
+          <w:lang w:val="pt-BR"/>
+        </w:rPr>
+        <w:t>“convertAndSend(</w:t>
+      </w:r>
+      <w:r>
+        <w:rPr>
+          <w:b/>
+          <w:bCs/>
+          <w:color w:val="000000" w:themeColor="text1"/>
+          <w:sz w:val="24"/>
+          <w:szCs w:val="24"/>
+          <w:lang w:val="pt-BR"/>
+        </w:rPr>
+        <w:t xml:space="preserve">..., </w:t>
+      </w:r>
+      <w:r>
+        <w:rPr>
+          <w:b/>
+          <w:bCs/>
+          <w:color w:val="000000" w:themeColor="text1"/>
+          <w:sz w:val="24"/>
+          <w:szCs w:val="24"/>
+          <w:lang w:val="pt-BR"/>
+        </w:rPr>
+        <w:t>...</w:t>
+      </w:r>
+      <w:r>
+        <w:rPr>
+          <w:b/>
+          <w:bCs/>
+          <w:color w:val="000000" w:themeColor="text1"/>
+          <w:sz w:val="24"/>
+          <w:szCs w:val="24"/>
+          <w:lang w:val="pt-BR"/>
+        </w:rPr>
+        <w:t>, ...</w:t>
+      </w:r>
+      <w:r>
+        <w:rPr>
+          <w:b/>
+          <w:bCs/>
+          <w:color w:val="000000" w:themeColor="text1"/>
+          <w:sz w:val="24"/>
+          <w:szCs w:val="24"/>
+          <w:lang w:val="pt-BR"/>
+        </w:rPr>
+        <w:t>)</w:t>
+      </w:r>
+      <w:r>
+        <w:rPr>
+          <w:color w:val="000000" w:themeColor="text1"/>
+          <w:sz w:val="24"/>
+          <w:szCs w:val="24"/>
+          <w:lang w:val="pt-BR"/>
+        </w:rPr>
+        <w:t>”.</w:t>
+      </w:r>
+    </w:p>
+    <w:p>
+      <w:pPr>
+        <w:pStyle w:val="PargrafodaLista"/>
+        <w:rPr>
+          <w:color w:val="000000" w:themeColor="text1"/>
+          <w:sz w:val="24"/>
+          <w:szCs w:val="24"/>
+          <w:lang w:val="pt-BR"/>
+        </w:rPr>
+      </w:pPr>
+    </w:p>
+    <w:p>
+      <w:pPr>
+        <w:pStyle w:val="PargrafodaLista"/>
+        <w:rPr>
+          <w:color w:val="000000" w:themeColor="text1"/>
+          <w:sz w:val="24"/>
+          <w:szCs w:val="24"/>
+          <w:lang w:val="pt-BR"/>
+        </w:rPr>
+      </w:pPr>
+      <w:r>
+        <w:rPr>
+          <w:color w:val="000000" w:themeColor="text1"/>
+          <w:sz w:val="24"/>
+          <w:szCs w:val="24"/>
+          <w:lang w:val="pt-BR"/>
+        </w:rPr>
+        <w:t xml:space="preserve">Note que a função convertAndSend(..., ..., ...), </w:t>
+      </w:r>
+      <w:r>
+        <w:rPr>
+          <w:color w:val="000000" w:themeColor="text1"/>
+          <w:sz w:val="24"/>
+          <w:szCs w:val="24"/>
+          <w:u w:val="single"/>
+          <w:lang w:val="pt-BR"/>
+        </w:rPr>
+        <w:t>não recebe uma routing-key</w:t>
+      </w:r>
+      <w:r>
+        <w:rPr>
+          <w:color w:val="000000" w:themeColor="text1"/>
+          <w:sz w:val="24"/>
+          <w:szCs w:val="24"/>
+          <w:lang w:val="pt-BR"/>
+        </w:rPr>
+        <w:t xml:space="preserve"> no </w:t>
+      </w:r>
+      <w:r>
+        <w:rPr>
+          <w:b/>
+          <w:bCs/>
+          <w:color w:val="000000" w:themeColor="text1"/>
+          <w:sz w:val="24"/>
+          <w:szCs w:val="24"/>
+          <w:lang w:val="pt-BR"/>
+        </w:rPr>
+        <w:t>Fanout Exchange</w:t>
+      </w:r>
+      <w:r>
+        <w:rPr>
+          <w:color w:val="000000" w:themeColor="text1"/>
+          <w:sz w:val="24"/>
+          <w:szCs w:val="24"/>
+          <w:lang w:val="pt-BR"/>
+        </w:rPr>
+        <w:t>. Isso porque ela é designada para espalhar a mensagem para mais de uma fila.</w:t>
+      </w:r>
+    </w:p>
+    <w:p>
+      <w:pPr>
+        <w:pStyle w:val="PargrafodaLista"/>
+        <w:rPr>
+          <w:color w:val="000000" w:themeColor="text1"/>
+          <w:sz w:val="24"/>
+          <w:szCs w:val="24"/>
+          <w:lang w:val="pt-BR"/>
+        </w:rPr>
+      </w:pPr>
+    </w:p>
+    <w:p>
+      <w:pPr>
+        <w:pStyle w:val="PargrafodaLista"/>
+        <w:rPr>
+          <w:color w:val="000000" w:themeColor="text1"/>
+          <w:sz w:val="24"/>
+          <w:szCs w:val="24"/>
+          <w:lang w:val="pt-BR"/>
+        </w:rPr>
+      </w:pPr>
+      <w:r>
+        <w:rPr>
+          <w:color w:val="000000" w:themeColor="text1"/>
+          <w:sz w:val="24"/>
+          <w:szCs w:val="24"/>
+          <w:lang w:val="pt-BR"/>
+        </w:rPr>
+        <w:t>As routing-keys são configuradas na exchange.</w:t>
+      </w:r>
+    </w:p>
+    <w:p>
+      <w:pPr>
+        <w:pStyle w:val="PargrafodaLista"/>
+        <w:rPr>
+          <w:color w:val="000000" w:themeColor="text1"/>
+          <w:sz w:val="24"/>
+          <w:szCs w:val="24"/>
+          <w:lang w:val="pt-BR"/>
+        </w:rPr>
+      </w:pPr>
+    </w:p>
+    <w:p>
+      <w:pPr>
+        <w:pStyle w:val="PargrafodaLista"/>
+        <w:rPr>
+          <w:color w:val="000000" w:themeColor="text1"/>
+          <w:sz w:val="24"/>
+          <w:szCs w:val="24"/>
+          <w:lang w:val="pt-BR"/>
+        </w:rPr>
+      </w:pPr>
+      <w:r>
+        <w:rPr>
+          <w:noProof/>
+          <w:color w:val="000000" w:themeColor="text1"/>
+          <w:sz w:val="24"/>
+          <w:szCs w:val="24"/>
+          <w:lang w:val="pt-BR"/>
+        </w:rPr>
+        <w:drawing>
+          <wp:inline distT="0" distB="0" distL="0" distR="0" wp14:anchorId="1D0FF124" wp14:editId="612AAED2">
+            <wp:extent cx="3194685" cy="2137410"/>
+            <wp:effectExtent l="19050" t="19050" r="24765" b="15240"/>
+            <wp:docPr id="4" name="Imagem 4"/>
+            <wp:cNvGraphicFramePr>
+              <a:graphicFrameLocks xmlns:a="http://schemas.openxmlformats.org/drawingml/2006/main" noChangeAspect="1"/>
+            </wp:cNvGraphicFramePr>
+            <a:graphic xmlns:a="http://schemas.openxmlformats.org/drawingml/2006/main">
+              <a:graphicData uri="http://schemas.openxmlformats.org/drawingml/2006/picture">
+                <pic:pic xmlns:pic="http://schemas.openxmlformats.org/drawingml/2006/picture">
+                  <pic:nvPicPr>
+                    <pic:cNvPr id="0" name="Picture 1"/>
+                    <pic:cNvPicPr>
+                      <a:picLocks noChangeAspect="1" noChangeArrowheads="1"/>
+                    </pic:cNvPicPr>
+                  </pic:nvPicPr>
+                  <pic:blipFill>
+                    <a:blip r:embed="rId8">
+                      <a:extLst>
+                        <a:ext uri="{28A0092B-C50C-407E-A947-70E740481C1C}">
+                          <a14:useLocalDpi xmlns:a14="http://schemas.microsoft.com/office/drawing/2010/main" val="0"/>
+                        </a:ext>
+                      </a:extLst>
+                    </a:blip>
+                    <a:srcRect/>
+                    <a:stretch>
+                      <a:fillRect/>
+                    </a:stretch>
+                  </pic:blipFill>
+                  <pic:spPr bwMode="auto">
+                    <a:xfrm>
+                      <a:off x="0" y="0"/>
+                      <a:ext cx="3194685" cy="2137410"/>
+                    </a:xfrm>
+                    <a:prstGeom prst="rect">
+                      <a:avLst/>
+                    </a:prstGeom>
+                    <a:noFill/>
+                    <a:ln>
+                      <a:solidFill>
+                        <a:schemeClr val="tx1"/>
+                      </a:solidFill>
+                    </a:ln>
+                  </pic:spPr>
+                </pic:pic>
+              </a:graphicData>
+            </a:graphic>
+          </wp:inline>
+        </w:drawing>
+      </w:r>
+    </w:p>
+    <w:p>
+      <w:pPr>
+        <w:pStyle w:val="PargrafodaLista"/>
+        <w:rPr>
+          <w:color w:val="000000" w:themeColor="text1"/>
+          <w:sz w:val="24"/>
+          <w:szCs w:val="24"/>
+          <w:lang w:val="pt-BR"/>
+        </w:rPr>
+      </w:pPr>
+    </w:p>
+    <w:p>
+      <w:pPr>
+        <w:pStyle w:val="PargrafodaLista"/>
+        <w:rPr>
+          <w:color w:val="000000" w:themeColor="text1"/>
+          <w:sz w:val="24"/>
+          <w:szCs w:val="24"/>
+          <w:lang w:val="pt-BR"/>
+        </w:rPr>
+      </w:pPr>
+      <w:r>
+        <w:rPr>
+          <w:color w:val="000000" w:themeColor="text1"/>
+          <w:sz w:val="24"/>
+          <w:szCs w:val="24"/>
+          <w:lang w:val="pt-BR"/>
+        </w:rPr>
+        <w:t xml:space="preserve">No exemplo acima, observamos que mensagens com a </w:t>
+      </w:r>
+      <w:r>
+        <w:rPr>
+          <w:b/>
+          <w:bCs/>
+          <w:color w:val="000000" w:themeColor="text1"/>
+          <w:sz w:val="24"/>
+          <w:szCs w:val="24"/>
+          <w:lang w:val="pt-BR"/>
+        </w:rPr>
+        <w:t>routing-key</w:t>
+      </w:r>
+      <w:r>
+        <w:rPr>
+          <w:color w:val="000000" w:themeColor="text1"/>
+          <w:sz w:val="24"/>
+          <w:szCs w:val="24"/>
+          <w:lang w:val="pt-BR"/>
+        </w:rPr>
+        <w:t xml:space="preserve"> </w:t>
+      </w:r>
+      <w:r>
+        <w:rPr>
+          <w:b/>
+          <w:bCs/>
+          <w:color w:val="FF0000"/>
+          <w:sz w:val="24"/>
+          <w:szCs w:val="24"/>
+          <w:lang w:val="pt-BR"/>
+        </w:rPr>
+        <w:t>rk-1</w:t>
+      </w:r>
+      <w:r>
+        <w:rPr>
+          <w:color w:val="FF0000"/>
+          <w:sz w:val="24"/>
+          <w:szCs w:val="24"/>
+          <w:lang w:val="pt-BR"/>
+        </w:rPr>
+        <w:t xml:space="preserve"> </w:t>
+      </w:r>
+      <w:r>
+        <w:rPr>
+          <w:color w:val="000000" w:themeColor="text1"/>
+          <w:sz w:val="24"/>
+          <w:szCs w:val="24"/>
+          <w:lang w:val="pt-BR"/>
+        </w:rPr>
+        <w:t xml:space="preserve">serão direcionadas para a fila </w:t>
+      </w:r>
+      <w:r>
+        <w:rPr>
+          <w:b/>
+          <w:bCs/>
+          <w:color w:val="000000" w:themeColor="text1"/>
+          <w:sz w:val="24"/>
+          <w:szCs w:val="24"/>
+          <w:lang w:val="pt-BR"/>
+        </w:rPr>
+        <w:t>q.direct-1</w:t>
+      </w:r>
+      <w:r>
+        <w:rPr>
+          <w:color w:val="000000" w:themeColor="text1"/>
+          <w:sz w:val="24"/>
+          <w:szCs w:val="24"/>
+          <w:lang w:val="pt-BR"/>
+        </w:rPr>
+        <w:t xml:space="preserve">, quanto as com a </w:t>
+      </w:r>
+      <w:r>
+        <w:rPr>
+          <w:b/>
+          <w:bCs/>
+          <w:color w:val="FF0000"/>
+          <w:sz w:val="24"/>
+          <w:szCs w:val="24"/>
+          <w:lang w:val="pt-BR"/>
+        </w:rPr>
+        <w:t xml:space="preserve">rk-2 </w:t>
+      </w:r>
+      <w:r>
+        <w:rPr>
+          <w:color w:val="000000" w:themeColor="text1"/>
+          <w:sz w:val="24"/>
+          <w:szCs w:val="24"/>
+          <w:lang w:val="pt-BR"/>
+        </w:rPr>
+        <w:t xml:space="preserve">serão direcionadas para a fila </w:t>
+      </w:r>
+      <w:r>
+        <w:rPr>
+          <w:b/>
+          <w:bCs/>
+          <w:color w:val="000000" w:themeColor="text1"/>
+          <w:sz w:val="24"/>
+          <w:szCs w:val="24"/>
+          <w:lang w:val="pt-BR"/>
+        </w:rPr>
+        <w:t>q.direct-2</w:t>
+      </w:r>
+      <w:r>
+        <w:rPr>
+          <w:color w:val="000000" w:themeColor="text1"/>
+          <w:sz w:val="24"/>
+          <w:szCs w:val="24"/>
+          <w:lang w:val="pt-BR"/>
+        </w:rPr>
+        <w:t>.</w:t>
+      </w:r>
+    </w:p>
+    <w:p>
+      <w:pPr>
+        <w:pStyle w:val="PargrafodaLista"/>
+        <w:rPr>
+          <w:color w:val="000000" w:themeColor="text1"/>
+          <w:sz w:val="24"/>
+          <w:szCs w:val="24"/>
+          <w:lang w:val="pt-BR"/>
+        </w:rPr>
+      </w:pPr>
+    </w:p>
+    <w:p>
+      <w:pPr>
+        <w:pStyle w:val="PargrafodaLista"/>
+        <w:rPr>
+          <w:color w:val="000000" w:themeColor="text1"/>
+          <w:sz w:val="24"/>
+          <w:szCs w:val="24"/>
+          <w:lang w:val="pt-BR"/>
+        </w:rPr>
+      </w:pPr>
+    </w:p>
+    <w:p>
+      <w:pPr>
+        <w:pStyle w:val="PargrafodaLista"/>
+        <w:rPr>
+          <w:color w:val="000000" w:themeColor="text1"/>
+          <w:sz w:val="24"/>
+          <w:szCs w:val="24"/>
+          <w:lang w:val="pt-BR"/>
+        </w:rPr>
+      </w:pPr>
+    </w:p>
+    <w:p>
+      <w:pPr>
+        <w:pStyle w:val="PargrafodaLista"/>
+        <w:rPr>
+          <w:color w:val="000000" w:themeColor="text1"/>
+          <w:sz w:val="24"/>
+          <w:szCs w:val="24"/>
+          <w:lang w:val="pt-BR"/>
+        </w:rPr>
+      </w:pPr>
+    </w:p>
+    <w:p>
+      <w:pPr>
+        <w:pStyle w:val="PargrafodaLista"/>
+        <w:rPr>
+          <w:b/>
+          <w:bCs/>
+          <w:color w:val="000000" w:themeColor="text1"/>
+          <w:sz w:val="24"/>
+          <w:szCs w:val="24"/>
+          <w:lang w:val="pt-BR"/>
+        </w:rPr>
+      </w:pPr>
     </w:p>
     <w:sectPr>
       <w:pgSz w:w="12240" w:h="15840"/>

</xml_diff>

<commit_message>
Taking notes on Topic exchange
</commit_message>
<xml_diff>
--- a/Anotações - RabbitMQ.docx
+++ b/Anotações - RabbitMQ.docx
@@ -326,7 +326,29 @@
           <w:szCs w:val="24"/>
           <w:lang w:val="pt-BR"/>
         </w:rPr>
-        <w:t>Fanout exchange</w:t>
+        <w:t xml:space="preserve">Fanout </w:t>
+      </w:r>
+      <w:r>
+        <w:rPr>
+          <w:b/>
+          <w:bCs/>
+          <w:color w:val="FF0000"/>
+          <w:sz w:val="24"/>
+          <w:szCs w:val="24"/>
+          <w:lang w:val="pt-BR"/>
+        </w:rPr>
+        <w:t>E</w:t>
+      </w:r>
+      <w:r>
+        <w:rPr>
+          <w:b/>
+          <w:bCs/>
+          <w:color w:val="FF0000"/>
+          <w:sz w:val="24"/>
+          <w:szCs w:val="24"/>
+          <w:lang w:val="pt-BR"/>
+        </w:rPr>
+        <w:t>xchange</w:t>
       </w:r>
     </w:p>
     <w:p>
@@ -1986,7 +2008,27 @@
           <w:sz w:val="24"/>
           <w:szCs w:val="24"/>
         </w:rPr>
-        <w:t>Direct exchange</w:t>
+        <w:t xml:space="preserve">Direct </w:t>
+      </w:r>
+      <w:r>
+        <w:rPr>
+          <w:b/>
+          <w:bCs/>
+          <w:color w:val="FF0000"/>
+          <w:sz w:val="24"/>
+          <w:szCs w:val="24"/>
+        </w:rPr>
+        <w:t>E</w:t>
+      </w:r>
+      <w:r>
+        <w:rPr>
+          <w:b/>
+          <w:bCs/>
+          <w:color w:val="FF0000"/>
+          <w:sz w:val="24"/>
+          <w:szCs w:val="24"/>
+        </w:rPr>
+        <w:t>xchange</w:t>
       </w:r>
     </w:p>
     <w:p>
@@ -2498,13 +2540,52 @@
     <w:p>
       <w:pPr>
         <w:pStyle w:val="PargrafodaLista"/>
-        <w:rPr>
-          <w:color w:val="000000" w:themeColor="text1"/>
-          <w:sz w:val="24"/>
-          <w:szCs w:val="24"/>
-          <w:lang w:val="pt-BR"/>
-        </w:rPr>
-      </w:pPr>
+        <w:numPr>
+          <w:ilvl w:val="0"/>
+          <w:numId w:val="1"/>
+        </w:numPr>
+        <w:rPr>
+          <w:b/>
+          <w:bCs/>
+          <w:color w:val="FF0000"/>
+          <w:sz w:val="24"/>
+          <w:szCs w:val="24"/>
+          <w:lang w:val="pt-BR"/>
+        </w:rPr>
+      </w:pPr>
+      <w:r>
+        <w:rPr>
+          <w:b/>
+          <w:bCs/>
+          <w:color w:val="FF0000"/>
+          <w:sz w:val="24"/>
+          <w:szCs w:val="24"/>
+          <w:lang w:val="pt-BR"/>
+        </w:rPr>
+        <w:t xml:space="preserve">Topic </w:t>
+      </w:r>
+      <w:r>
+        <w:rPr>
+          <w:b/>
+          <w:bCs/>
+          <w:color w:val="FF0000"/>
+          <w:sz w:val="24"/>
+          <w:szCs w:val="24"/>
+          <w:lang w:val="pt-BR"/>
+        </w:rPr>
+        <w:t>E</w:t>
+      </w:r>
+      <w:r>
+        <w:rPr>
+          <w:b/>
+          <w:bCs/>
+          <w:color w:val="FF0000"/>
+          <w:sz w:val="24"/>
+          <w:szCs w:val="24"/>
+          <w:lang w:val="pt-BR"/>
+        </w:rPr>
+        <w:t>xchange</w:t>
+      </w:r>
     </w:p>
     <w:p>
       <w:pPr>
@@ -2516,6 +2597,98 @@
           <w:lang w:val="pt-BR"/>
         </w:rPr>
       </w:pPr>
+      <w:r>
+        <w:rPr>
+          <w:color w:val="000000" w:themeColor="text1"/>
+          <w:sz w:val="24"/>
+          <w:szCs w:val="24"/>
+          <w:lang w:val="pt-BR"/>
+        </w:rPr>
+        <w:t xml:space="preserve">Direciona a mensagem para filas baseado em um </w:t>
+      </w:r>
+      <w:r>
+        <w:rPr>
+          <w:b/>
+          <w:bCs/>
+          <w:color w:val="000000" w:themeColor="text1"/>
+          <w:sz w:val="24"/>
+          <w:szCs w:val="24"/>
+          <w:lang w:val="pt-BR"/>
+        </w:rPr>
+        <w:t>routing-key</w:t>
+      </w:r>
+      <w:r>
+        <w:rPr>
+          <w:color w:val="000000" w:themeColor="text1"/>
+          <w:sz w:val="24"/>
+          <w:szCs w:val="24"/>
+          <w:lang w:val="pt-BR"/>
+        </w:rPr>
+        <w:t xml:space="preserve"> composto</w:t>
+      </w:r>
+      <w:r>
+        <w:rPr>
+          <w:color w:val="000000" w:themeColor="text1"/>
+          <w:sz w:val="24"/>
+          <w:szCs w:val="24"/>
+          <w:lang w:val="pt-BR"/>
+        </w:rPr>
+        <w:t xml:space="preserve"> de</w:t>
+      </w:r>
+      <w:r>
+        <w:rPr>
+          <w:color w:val="000000" w:themeColor="text1"/>
+          <w:sz w:val="24"/>
+          <w:szCs w:val="24"/>
+          <w:lang w:val="pt-BR"/>
+        </w:rPr>
+        <w:t xml:space="preserve"> </w:t>
+      </w:r>
+      <w:r>
+        <w:rPr>
+          <w:color w:val="000000" w:themeColor="text1"/>
+          <w:sz w:val="24"/>
+          <w:szCs w:val="24"/>
+          <w:lang w:val="pt-BR"/>
+        </w:rPr>
+        <w:t xml:space="preserve">dois ou </w:t>
+      </w:r>
+      <w:r>
+        <w:rPr>
+          <w:color w:val="000000" w:themeColor="text1"/>
+          <w:sz w:val="24"/>
+          <w:szCs w:val="24"/>
+          <w:lang w:val="pt-BR"/>
+        </w:rPr>
+        <w:t xml:space="preserve">mais </w:t>
+      </w:r>
+      <w:r>
+        <w:rPr>
+          <w:color w:val="000000" w:themeColor="text1"/>
+          <w:sz w:val="24"/>
+          <w:szCs w:val="24"/>
+          <w:lang w:val="pt-BR"/>
+        </w:rPr>
+        <w:t>parâmetro</w:t>
+      </w:r>
+      <w:r>
+        <w:rPr>
+          <w:color w:val="000000" w:themeColor="text1"/>
+          <w:sz w:val="24"/>
+          <w:szCs w:val="24"/>
+          <w:lang w:val="pt-BR"/>
+        </w:rPr>
+        <w:t>s</w:t>
+      </w:r>
+      <w:r>
+        <w:rPr>
+          <w:color w:val="000000" w:themeColor="text1"/>
+          <w:sz w:val="24"/>
+          <w:szCs w:val="24"/>
+          <w:lang w:val="pt-BR"/>
+        </w:rPr>
+        <w:t>.</w:t>
+      </w:r>
     </w:p>
     <w:p>
       <w:pPr>
@@ -2532,14 +2705,1641 @@
       <w:pPr>
         <w:pStyle w:val="PargrafodaLista"/>
         <w:rPr>
-          <w:b/>
-          <w:bCs/>
-          <w:color w:val="000000" w:themeColor="text1"/>
-          <w:sz w:val="24"/>
-          <w:szCs w:val="24"/>
-          <w:lang w:val="pt-BR"/>
-        </w:rPr>
-      </w:pPr>
+          <w:color w:val="000000" w:themeColor="text1"/>
+          <w:sz w:val="24"/>
+          <w:szCs w:val="24"/>
+          <w:lang w:val="pt-BR"/>
+        </w:rPr>
+      </w:pPr>
+      <w:r>
+        <w:rPr>
+          <w:noProof/>
+          <w:color w:val="000000" w:themeColor="text1"/>
+          <w:sz w:val="24"/>
+          <w:szCs w:val="24"/>
+          <w:lang w:val="pt-BR"/>
+        </w:rPr>
+        <w:drawing>
+          <wp:inline distT="0" distB="0" distL="0" distR="0" wp14:anchorId="5026F1BD" wp14:editId="28E3D73E">
+            <wp:extent cx="8519748" cy="4500748"/>
+            <wp:effectExtent l="19050" t="19050" r="15240" b="14605"/>
+            <wp:docPr id="5" name="Imagem 5"/>
+            <wp:cNvGraphicFramePr>
+              <a:graphicFrameLocks xmlns:a="http://schemas.openxmlformats.org/drawingml/2006/main" noChangeAspect="1"/>
+            </wp:cNvGraphicFramePr>
+            <a:graphic xmlns:a="http://schemas.openxmlformats.org/drawingml/2006/main">
+              <a:graphicData uri="http://schemas.openxmlformats.org/drawingml/2006/picture">
+                <pic:pic xmlns:pic="http://schemas.openxmlformats.org/drawingml/2006/picture">
+                  <pic:nvPicPr>
+                    <pic:cNvPr id="0" name="Picture 1"/>
+                    <pic:cNvPicPr>
+                      <a:picLocks noChangeAspect="1" noChangeArrowheads="1"/>
+                    </pic:cNvPicPr>
+                  </pic:nvPicPr>
+                  <pic:blipFill>
+                    <a:blip r:embed="rId9">
+                      <a:extLst>
+                        <a:ext uri="{28A0092B-C50C-407E-A947-70E740481C1C}">
+                          <a14:useLocalDpi xmlns:a14="http://schemas.microsoft.com/office/drawing/2010/main" val="0"/>
+                        </a:ext>
+                      </a:extLst>
+                    </a:blip>
+                    <a:srcRect/>
+                    <a:stretch>
+                      <a:fillRect/>
+                    </a:stretch>
+                  </pic:blipFill>
+                  <pic:spPr bwMode="auto">
+                    <a:xfrm>
+                      <a:off x="0" y="0"/>
+                      <a:ext cx="8531355" cy="4506880"/>
+                    </a:xfrm>
+                    <a:prstGeom prst="rect">
+                      <a:avLst/>
+                    </a:prstGeom>
+                    <a:noFill/>
+                    <a:ln>
+                      <a:solidFill>
+                        <a:schemeClr val="tx1"/>
+                      </a:solidFill>
+                    </a:ln>
+                  </pic:spPr>
+                </pic:pic>
+              </a:graphicData>
+            </a:graphic>
+          </wp:inline>
+        </w:drawing>
+      </w:r>
+    </w:p>
+    <w:p>
+      <w:pPr>
+        <w:pStyle w:val="PargrafodaLista"/>
+        <w:rPr>
+          <w:color w:val="000000" w:themeColor="text1"/>
+          <w:sz w:val="24"/>
+          <w:szCs w:val="24"/>
+          <w:lang w:val="pt-BR"/>
+        </w:rPr>
+      </w:pPr>
+    </w:p>
+    <w:p>
+      <w:pPr>
+        <w:pStyle w:val="PargrafodaLista"/>
+        <w:rPr>
+          <w:b/>
+          <w:bCs/>
+          <w:color w:val="000000" w:themeColor="text1"/>
+          <w:sz w:val="24"/>
+          <w:szCs w:val="24"/>
+          <w:lang w:val="pt-BR"/>
+        </w:rPr>
+      </w:pPr>
+      <w:r>
+        <w:rPr>
+          <w:color w:val="000000" w:themeColor="text1"/>
+          <w:sz w:val="24"/>
+          <w:szCs w:val="24"/>
+          <w:lang w:val="pt-BR"/>
+        </w:rPr>
+        <w:t xml:space="preserve">No exemplo acima, observamos que a </w:t>
+      </w:r>
+      <w:r>
+        <w:rPr>
+          <w:b/>
+          <w:bCs/>
+          <w:color w:val="000000" w:themeColor="text1"/>
+          <w:sz w:val="24"/>
+          <w:szCs w:val="24"/>
+          <w:lang w:val="pt-BR"/>
+        </w:rPr>
+        <w:t>routing-key</w:t>
+      </w:r>
+      <w:r>
+        <w:rPr>
+          <w:b/>
+          <w:bCs/>
+          <w:color w:val="000000" w:themeColor="text1"/>
+          <w:sz w:val="24"/>
+          <w:szCs w:val="24"/>
+          <w:lang w:val="pt-BR"/>
+        </w:rPr>
+        <w:t xml:space="preserve"> </w:t>
+      </w:r>
+      <w:r>
+        <w:rPr>
+          <w:color w:val="000000" w:themeColor="text1"/>
+          <w:sz w:val="24"/>
+          <w:szCs w:val="24"/>
+          <w:lang w:val="pt-BR"/>
+        </w:rPr>
+        <w:t>é composta de 3 parâmetros:</w:t>
+      </w:r>
+      <w:r>
+        <w:rPr>
+          <w:b/>
+          <w:bCs/>
+          <w:color w:val="000000" w:themeColor="text1"/>
+          <w:sz w:val="24"/>
+          <w:szCs w:val="24"/>
+          <w:lang w:val="pt-BR"/>
+        </w:rPr>
+        <w:t xml:space="preserve"> </w:t>
+      </w:r>
+      <w:r>
+        <w:rPr>
+          <w:b/>
+          <w:bCs/>
+          <w:color w:val="FF0000"/>
+          <w:sz w:val="24"/>
+          <w:szCs w:val="24"/>
+          <w:lang w:val="pt-BR"/>
+        </w:rPr>
+        <w:t>source</w:t>
+      </w:r>
+      <w:r>
+        <w:rPr>
+          <w:b/>
+          <w:bCs/>
+          <w:color w:val="000000" w:themeColor="text1"/>
+          <w:sz w:val="24"/>
+          <w:szCs w:val="24"/>
+          <w:lang w:val="pt-BR"/>
+        </w:rPr>
+        <w:t xml:space="preserve">, </w:t>
+      </w:r>
+      <w:r>
+        <w:rPr>
+          <w:b/>
+          <w:bCs/>
+          <w:color w:val="00B050"/>
+          <w:sz w:val="24"/>
+          <w:szCs w:val="24"/>
+          <w:lang w:val="pt-BR"/>
+        </w:rPr>
+        <w:t xml:space="preserve">size </w:t>
+      </w:r>
+      <w:r>
+        <w:rPr>
+          <w:b/>
+          <w:bCs/>
+          <w:color w:val="000000" w:themeColor="text1"/>
+          <w:sz w:val="24"/>
+          <w:szCs w:val="24"/>
+          <w:lang w:val="pt-BR"/>
+        </w:rPr>
+        <w:t xml:space="preserve">e </w:t>
+      </w:r>
+      <w:r>
+        <w:rPr>
+          <w:b/>
+          <w:bCs/>
+          <w:color w:val="0070C0"/>
+          <w:sz w:val="24"/>
+          <w:szCs w:val="24"/>
+          <w:lang w:val="pt-BR"/>
+        </w:rPr>
+        <w:t>type</w:t>
+      </w:r>
+      <w:r>
+        <w:rPr>
+          <w:b/>
+          <w:bCs/>
+          <w:color w:val="000000" w:themeColor="text1"/>
+          <w:sz w:val="24"/>
+          <w:szCs w:val="24"/>
+          <w:lang w:val="pt-BR"/>
+        </w:rPr>
+        <w:t>.</w:t>
+      </w:r>
+    </w:p>
+    <w:p>
+      <w:pPr>
+        <w:pStyle w:val="PargrafodaLista"/>
+        <w:rPr>
+          <w:b/>
+          <w:bCs/>
+          <w:color w:val="000000" w:themeColor="text1"/>
+          <w:sz w:val="24"/>
+          <w:szCs w:val="24"/>
+          <w:lang w:val="pt-BR"/>
+        </w:rPr>
+      </w:pPr>
+    </w:p>
+    <w:p>
+      <w:pPr>
+        <w:pStyle w:val="PargrafodaLista"/>
+        <w:rPr>
+          <w:b/>
+          <w:bCs/>
+          <w:color w:val="000000" w:themeColor="text1"/>
+          <w:sz w:val="24"/>
+          <w:szCs w:val="24"/>
+          <w:lang w:val="pt-BR"/>
+        </w:rPr>
+      </w:pPr>
+      <w:r>
+        <w:rPr>
+          <w:color w:val="000000" w:themeColor="text1"/>
+          <w:sz w:val="24"/>
+          <w:szCs w:val="24"/>
+          <w:lang w:val="pt-BR"/>
+        </w:rPr>
+        <w:t>Também observamos que o símbolo</w:t>
+      </w:r>
+      <w:r>
+        <w:rPr>
+          <w:b/>
+          <w:bCs/>
+          <w:color w:val="000000" w:themeColor="text1"/>
+          <w:sz w:val="24"/>
+          <w:szCs w:val="24"/>
+          <w:lang w:val="pt-BR"/>
+        </w:rPr>
+        <w:t xml:space="preserve"> </w:t>
+      </w:r>
+      <w:r>
+        <w:rPr>
+          <w:b/>
+          <w:bCs/>
+          <w:color w:val="000000" w:themeColor="text1"/>
+          <w:sz w:val="24"/>
+          <w:szCs w:val="24"/>
+          <w:lang w:val="pt-BR"/>
+        </w:rPr>
+        <w:t>*</w:t>
+      </w:r>
+      <w:r>
+        <w:rPr>
+          <w:color w:val="000000" w:themeColor="text1"/>
+          <w:sz w:val="24"/>
+          <w:szCs w:val="24"/>
+          <w:lang w:val="pt-BR"/>
+        </w:rPr>
+        <w:t xml:space="preserve"> substitui 1 parâmetro, enquanto o</w:t>
+      </w:r>
+      <w:r>
+        <w:rPr>
+          <w:b/>
+          <w:bCs/>
+          <w:color w:val="000000" w:themeColor="text1"/>
+          <w:sz w:val="24"/>
+          <w:szCs w:val="24"/>
+          <w:lang w:val="pt-BR"/>
+        </w:rPr>
+        <w:t xml:space="preserve"> </w:t>
+      </w:r>
+      <w:r>
+        <w:rPr>
+          <w:b/>
+          <w:bCs/>
+          <w:color w:val="000000" w:themeColor="text1"/>
+          <w:sz w:val="24"/>
+          <w:szCs w:val="24"/>
+          <w:lang w:val="pt-BR"/>
+        </w:rPr>
+        <w:t>#</w:t>
+      </w:r>
+      <w:r>
+        <w:rPr>
+          <w:color w:val="000000" w:themeColor="text1"/>
+          <w:sz w:val="24"/>
+          <w:szCs w:val="24"/>
+          <w:lang w:val="pt-BR"/>
+        </w:rPr>
+        <w:t xml:space="preserve"> substitui </w:t>
+      </w:r>
+      <w:r>
+        <w:rPr>
+          <w:color w:val="000000" w:themeColor="text1"/>
+          <w:sz w:val="24"/>
+          <w:szCs w:val="24"/>
+          <w:lang w:val="pt-BR"/>
+        </w:rPr>
+        <w:t>1 ou mais parâmetros.</w:t>
+      </w:r>
+    </w:p>
+    <w:p>
+      <w:pPr>
+        <w:pStyle w:val="PargrafodaLista"/>
+        <w:rPr>
+          <w:b/>
+          <w:bCs/>
+          <w:color w:val="000000" w:themeColor="text1"/>
+          <w:sz w:val="24"/>
+          <w:szCs w:val="24"/>
+          <w:lang w:val="pt-BR"/>
+        </w:rPr>
+      </w:pPr>
+    </w:p>
+    <w:p>
+      <w:pPr>
+        <w:pStyle w:val="PargrafodaLista"/>
+        <w:rPr>
+          <w:b/>
+          <w:bCs/>
+          <w:color w:val="404040" w:themeColor="text1" w:themeTint="BF"/>
+          <w:sz w:val="24"/>
+          <w:szCs w:val="24"/>
+          <w:lang w:val="pt-BR"/>
+        </w:rPr>
+      </w:pPr>
+      <w:r>
+        <w:rPr>
+          <w:b/>
+          <w:bCs/>
+          <w:color w:val="000000" w:themeColor="text1"/>
+          <w:sz w:val="24"/>
+          <w:szCs w:val="24"/>
+          <w:lang w:val="pt-BR"/>
+        </w:rPr>
+        <w:t xml:space="preserve">Exemplos: </w:t>
+      </w:r>
+      <w:r>
+        <w:rPr>
+          <w:b/>
+          <w:bCs/>
+          <w:color w:val="9933FF"/>
+          <w:sz w:val="24"/>
+          <w:szCs w:val="24"/>
+          <w:lang w:val="pt-BR"/>
+        </w:rPr>
+        <w:t>*.*.png</w:t>
+      </w:r>
+      <w:r>
+        <w:rPr>
+          <w:b/>
+          <w:bCs/>
+          <w:color w:val="000000" w:themeColor="text1"/>
+          <w:sz w:val="24"/>
+          <w:szCs w:val="24"/>
+          <w:lang w:val="pt-BR"/>
+        </w:rPr>
+        <w:t xml:space="preserve"> </w:t>
+      </w:r>
+      <w:r>
+        <w:rPr>
+          <w:color w:val="000000" w:themeColor="text1"/>
+          <w:sz w:val="24"/>
+          <w:szCs w:val="24"/>
+          <w:lang w:val="pt-BR"/>
+        </w:rPr>
+        <w:t>-</w:t>
+      </w:r>
+      <w:r>
+        <w:rPr>
+          <w:b/>
+          <w:bCs/>
+          <w:color w:val="000000" w:themeColor="text1"/>
+          <w:sz w:val="24"/>
+          <w:szCs w:val="24"/>
+          <w:lang w:val="pt-BR"/>
+        </w:rPr>
+        <w:t xml:space="preserve">  </w:t>
+      </w:r>
+      <w:r>
+        <w:rPr>
+          <w:b/>
+          <w:bCs/>
+          <w:color w:val="C45911" w:themeColor="accent2" w:themeShade="BF"/>
+          <w:sz w:val="24"/>
+          <w:szCs w:val="24"/>
+          <w:lang w:val="pt-BR"/>
+        </w:rPr>
+        <w:t xml:space="preserve">#.jpg </w:t>
+      </w:r>
+      <w:r>
+        <w:rPr>
+          <w:color w:val="000000" w:themeColor="text1"/>
+          <w:sz w:val="24"/>
+          <w:szCs w:val="24"/>
+          <w:lang w:val="pt-BR"/>
+        </w:rPr>
+        <w:t>-</w:t>
+      </w:r>
+      <w:r>
+        <w:rPr>
+          <w:b/>
+          <w:bCs/>
+          <w:color w:val="000000" w:themeColor="text1"/>
+          <w:sz w:val="24"/>
+          <w:szCs w:val="24"/>
+          <w:lang w:val="pt-BR"/>
+        </w:rPr>
+        <w:t xml:space="preserve">  </w:t>
+      </w:r>
+      <w:r>
+        <w:rPr>
+          <w:b/>
+          <w:bCs/>
+          <w:color w:val="404040" w:themeColor="text1" w:themeTint="BF"/>
+          <w:sz w:val="24"/>
+          <w:szCs w:val="24"/>
+          <w:lang w:val="pt-BR"/>
+        </w:rPr>
+        <w:t>*.*.svg</w:t>
+      </w:r>
+    </w:p>
+    <w:p>
+      <w:pPr>
+        <w:pStyle w:val="PargrafodaLista"/>
+        <w:rPr>
+          <w:b/>
+          <w:bCs/>
+          <w:color w:val="404040" w:themeColor="text1" w:themeTint="BF"/>
+          <w:sz w:val="24"/>
+          <w:szCs w:val="24"/>
+          <w:lang w:val="pt-BR"/>
+        </w:rPr>
+      </w:pPr>
+    </w:p>
+    <w:p>
+      <w:pPr>
+        <w:pStyle w:val="PargrafodaLista"/>
+        <w:rPr>
+          <w:b/>
+          <w:bCs/>
+          <w:color w:val="000000" w:themeColor="text1"/>
+          <w:sz w:val="24"/>
+          <w:szCs w:val="24"/>
+          <w:u w:val="single"/>
+          <w:lang w:val="pt-BR"/>
+        </w:rPr>
+      </w:pPr>
+      <w:r>
+        <w:rPr>
+          <w:b/>
+          <w:bCs/>
+          <w:color w:val="000000" w:themeColor="text1"/>
+          <w:sz w:val="24"/>
+          <w:szCs w:val="24"/>
+          <w:u w:val="single"/>
+          <w:lang w:val="pt-BR"/>
+        </w:rPr>
+        <w:t>Implementando um Topic Exchange:</w:t>
+      </w:r>
+    </w:p>
+    <w:p>
+      <w:pPr>
+        <w:pStyle w:val="PargrafodaLista"/>
+        <w:rPr>
+          <w:b/>
+          <w:bCs/>
+          <w:color w:val="000000" w:themeColor="text1"/>
+          <w:sz w:val="24"/>
+          <w:szCs w:val="24"/>
+          <w:lang w:val="pt-BR"/>
+        </w:rPr>
+      </w:pPr>
+    </w:p>
+    <w:p>
+      <w:pPr>
+        <w:pStyle w:val="PargrafodaLista"/>
+        <w:numPr>
+          <w:ilvl w:val="0"/>
+          <w:numId w:val="2"/>
+        </w:numPr>
+        <w:rPr>
+          <w:color w:val="000000" w:themeColor="text1"/>
+          <w:sz w:val="24"/>
+          <w:szCs w:val="24"/>
+          <w:lang w:val="pt-BR"/>
+        </w:rPr>
+      </w:pPr>
+      <w:r>
+        <w:rPr>
+          <w:color w:val="000000" w:themeColor="text1"/>
+          <w:sz w:val="24"/>
+          <w:szCs w:val="24"/>
+          <w:lang w:val="pt-BR"/>
+        </w:rPr>
+        <w:t>Criar as filas normalmente</w:t>
+      </w:r>
+    </w:p>
+    <w:p>
+      <w:pPr>
+        <w:pStyle w:val="PargrafodaLista"/>
+        <w:numPr>
+          <w:ilvl w:val="0"/>
+          <w:numId w:val="2"/>
+        </w:numPr>
+        <w:rPr>
+          <w:color w:val="000000" w:themeColor="text1"/>
+          <w:sz w:val="24"/>
+          <w:szCs w:val="24"/>
+          <w:lang w:val="pt-BR"/>
+        </w:rPr>
+      </w:pPr>
+      <w:r>
+        <w:rPr>
+          <w:color w:val="000000" w:themeColor="text1"/>
+          <w:sz w:val="24"/>
+          <w:szCs w:val="24"/>
+          <w:lang w:val="pt-BR"/>
+        </w:rPr>
+        <w:t xml:space="preserve">Criar a exchange normalmente, definindo o tipo para </w:t>
+      </w:r>
+      <w:r>
+        <w:rPr>
+          <w:b/>
+          <w:bCs/>
+          <w:color w:val="000000" w:themeColor="text1"/>
+          <w:sz w:val="24"/>
+          <w:szCs w:val="24"/>
+          <w:lang w:val="pt-BR"/>
+        </w:rPr>
+        <w:t>Topic</w:t>
+      </w:r>
+    </w:p>
+    <w:p>
+      <w:pPr>
+        <w:pStyle w:val="PargrafodaLista"/>
+        <w:numPr>
+          <w:ilvl w:val="0"/>
+          <w:numId w:val="2"/>
+        </w:numPr>
+        <w:rPr>
+          <w:color w:val="000000" w:themeColor="text1"/>
+          <w:sz w:val="24"/>
+          <w:szCs w:val="24"/>
+          <w:lang w:val="pt-BR"/>
+        </w:rPr>
+      </w:pPr>
+      <w:r>
+        <w:rPr>
+          <w:color w:val="000000" w:themeColor="text1"/>
+          <w:sz w:val="24"/>
+          <w:szCs w:val="24"/>
+          <w:lang w:val="pt-BR"/>
+        </w:rPr>
+        <w:t xml:space="preserve">Clicar na exchange e configurar os bindings de acordo com a </w:t>
+      </w:r>
+      <w:r>
+        <w:rPr>
+          <w:b/>
+          <w:bCs/>
+          <w:color w:val="000000" w:themeColor="text1"/>
+          <w:sz w:val="24"/>
+          <w:szCs w:val="24"/>
+          <w:lang w:val="pt-BR"/>
+        </w:rPr>
+        <w:t>routing-key</w:t>
+      </w:r>
+      <w:r>
+        <w:rPr>
+          <w:color w:val="000000" w:themeColor="text1"/>
+          <w:sz w:val="24"/>
+          <w:szCs w:val="24"/>
+          <w:lang w:val="pt-BR"/>
+        </w:rPr>
+        <w:t xml:space="preserve"> escolhida</w:t>
+      </w:r>
+    </w:p>
+    <w:p>
+      <w:pPr>
+        <w:ind w:left="720"/>
+        <w:rPr>
+          <w:color w:val="000000" w:themeColor="text1"/>
+          <w:sz w:val="24"/>
+          <w:szCs w:val="24"/>
+          <w:lang w:val="pt-BR"/>
+        </w:rPr>
+      </w:pPr>
+      <w:r>
+        <w:rPr>
+          <w:color w:val="000000" w:themeColor="text1"/>
+          <w:sz w:val="24"/>
+          <w:szCs w:val="24"/>
+          <w:lang w:val="pt-BR"/>
+        </w:rPr>
+        <w:t>No caso acima, a configuração do exchange ficaria da seguinte maneira:</w:t>
+      </w:r>
+    </w:p>
+    <w:p>
+      <w:pPr>
+        <w:ind w:left="720"/>
+        <w:rPr>
+          <w:color w:val="000000" w:themeColor="text1"/>
+          <w:sz w:val="24"/>
+          <w:szCs w:val="24"/>
+          <w:lang w:val="pt-BR"/>
+        </w:rPr>
+      </w:pPr>
+      <w:r>
+        <w:rPr>
+          <w:noProof/>
+          <w:color w:val="000000" w:themeColor="text1"/>
+          <w:sz w:val="24"/>
+          <w:szCs w:val="24"/>
+          <w:lang w:val="pt-BR"/>
+        </w:rPr>
+        <w:drawing>
+          <wp:inline distT="0" distB="0" distL="0" distR="0" wp14:anchorId="6542079E" wp14:editId="7A9E288E">
+            <wp:extent cx="3788410" cy="3336925"/>
+            <wp:effectExtent l="19050" t="19050" r="21590" b="15875"/>
+            <wp:docPr id="6" name="Imagem 6"/>
+            <wp:cNvGraphicFramePr>
+              <a:graphicFrameLocks xmlns:a="http://schemas.openxmlformats.org/drawingml/2006/main" noChangeAspect="1"/>
+            </wp:cNvGraphicFramePr>
+            <a:graphic xmlns:a="http://schemas.openxmlformats.org/drawingml/2006/main">
+              <a:graphicData uri="http://schemas.openxmlformats.org/drawingml/2006/picture">
+                <pic:pic xmlns:pic="http://schemas.openxmlformats.org/drawingml/2006/picture">
+                  <pic:nvPicPr>
+                    <pic:cNvPr id="0" name="Picture 2"/>
+                    <pic:cNvPicPr>
+                      <a:picLocks noChangeAspect="1" noChangeArrowheads="1"/>
+                    </pic:cNvPicPr>
+                  </pic:nvPicPr>
+                  <pic:blipFill>
+                    <a:blip r:embed="rId10">
+                      <a:extLst>
+                        <a:ext uri="{28A0092B-C50C-407E-A947-70E740481C1C}">
+                          <a14:useLocalDpi xmlns:a14="http://schemas.microsoft.com/office/drawing/2010/main" val="0"/>
+                        </a:ext>
+                      </a:extLst>
+                    </a:blip>
+                    <a:srcRect/>
+                    <a:stretch>
+                      <a:fillRect/>
+                    </a:stretch>
+                  </pic:blipFill>
+                  <pic:spPr bwMode="auto">
+                    <a:xfrm>
+                      <a:off x="0" y="0"/>
+                      <a:ext cx="3788410" cy="3336925"/>
+                    </a:xfrm>
+                    <a:prstGeom prst="rect">
+                      <a:avLst/>
+                    </a:prstGeom>
+                    <a:noFill/>
+                    <a:ln>
+                      <a:solidFill>
+                        <a:schemeClr val="tx1"/>
+                      </a:solidFill>
+                    </a:ln>
+                  </pic:spPr>
+                </pic:pic>
+              </a:graphicData>
+            </a:graphic>
+          </wp:inline>
+        </w:drawing>
+      </w:r>
+    </w:p>
+    <w:p>
+      <w:pPr>
+        <w:ind w:left="720"/>
+        <w:rPr>
+          <w:color w:val="000000" w:themeColor="text1"/>
+          <w:sz w:val="24"/>
+          <w:szCs w:val="24"/>
+          <w:lang w:val="pt-BR"/>
+        </w:rPr>
+      </w:pPr>
+    </w:p>
+    <w:p>
+      <w:pPr>
+        <w:ind w:left="720"/>
+        <w:rPr>
+          <w:color w:val="000000" w:themeColor="text1"/>
+          <w:sz w:val="24"/>
+          <w:szCs w:val="24"/>
+          <w:lang w:val="pt-BR"/>
+        </w:rPr>
+      </w:pPr>
+      <w:r>
+        <w:rPr>
+          <w:color w:val="000000" w:themeColor="text1"/>
+          <w:sz w:val="24"/>
+          <w:szCs w:val="24"/>
+          <w:lang w:val="pt-BR"/>
+        </w:rPr>
+        <w:t xml:space="preserve">Ou seja, todas as </w:t>
+      </w:r>
+      <w:r>
+        <w:rPr>
+          <w:b/>
+          <w:bCs/>
+          <w:color w:val="000000" w:themeColor="text1"/>
+          <w:sz w:val="24"/>
+          <w:szCs w:val="24"/>
+          <w:lang w:val="pt-BR"/>
+        </w:rPr>
+        <w:t>routing-keys</w:t>
+      </w:r>
+      <w:r>
+        <w:rPr>
+          <w:color w:val="000000" w:themeColor="text1"/>
+          <w:sz w:val="24"/>
+          <w:szCs w:val="24"/>
+          <w:lang w:val="pt-BR"/>
+        </w:rPr>
+        <w:t xml:space="preserve"> que começarem com a palavra </w:t>
+      </w:r>
+      <w:r>
+        <w:rPr>
+          <w:b/>
+          <w:bCs/>
+          <w:color w:val="0070C0"/>
+          <w:sz w:val="24"/>
+          <w:szCs w:val="24"/>
+          <w:lang w:val="pt-BR"/>
+        </w:rPr>
+        <w:t>mobile</w:t>
+      </w:r>
+      <w:r>
+        <w:rPr>
+          <w:color w:val="0070C0"/>
+          <w:sz w:val="24"/>
+          <w:szCs w:val="24"/>
+          <w:lang w:val="pt-BR"/>
+        </w:rPr>
+        <w:t xml:space="preserve"> </w:t>
+      </w:r>
+      <w:r>
+        <w:rPr>
+          <w:color w:val="000000" w:themeColor="text1"/>
+          <w:sz w:val="24"/>
+          <w:szCs w:val="24"/>
+          <w:lang w:val="pt-BR"/>
+        </w:rPr>
+        <w:t xml:space="preserve">serão direcionadas para a fila </w:t>
+      </w:r>
+      <w:r>
+        <w:rPr>
+          <w:b/>
+          <w:bCs/>
+          <w:color w:val="000000" w:themeColor="text1"/>
+          <w:sz w:val="24"/>
+          <w:szCs w:val="24"/>
+          <w:lang w:val="pt-BR"/>
+        </w:rPr>
+        <w:t>q.picture.filter</w:t>
+      </w:r>
+      <w:r>
+        <w:rPr>
+          <w:color w:val="000000" w:themeColor="text1"/>
+          <w:sz w:val="24"/>
+          <w:szCs w:val="24"/>
+          <w:lang w:val="pt-BR"/>
+        </w:rPr>
+        <w:t xml:space="preserve">, assim como todas as </w:t>
+      </w:r>
+      <w:r>
+        <w:rPr>
+          <w:b/>
+          <w:bCs/>
+          <w:color w:val="000000" w:themeColor="text1"/>
+          <w:sz w:val="24"/>
+          <w:szCs w:val="24"/>
+          <w:lang w:val="pt-BR"/>
+        </w:rPr>
+        <w:t>routing-keys</w:t>
+      </w:r>
+      <w:r>
+        <w:rPr>
+          <w:color w:val="000000" w:themeColor="text1"/>
+          <w:sz w:val="24"/>
+          <w:szCs w:val="24"/>
+          <w:lang w:val="pt-BR"/>
+        </w:rPr>
+        <w:t xml:space="preserve"> que terminarem com </w:t>
+      </w:r>
+      <w:r>
+        <w:rPr>
+          <w:b/>
+          <w:bCs/>
+          <w:color w:val="0070C0"/>
+          <w:sz w:val="24"/>
+          <w:szCs w:val="24"/>
+          <w:lang w:val="pt-BR"/>
+        </w:rPr>
+        <w:t>png</w:t>
+      </w:r>
+      <w:r>
+        <w:rPr>
+          <w:color w:val="0070C0"/>
+          <w:sz w:val="24"/>
+          <w:szCs w:val="24"/>
+          <w:lang w:val="pt-BR"/>
+        </w:rPr>
+        <w:t xml:space="preserve"> </w:t>
+      </w:r>
+      <w:r>
+        <w:rPr>
+          <w:color w:val="000000" w:themeColor="text1"/>
+          <w:sz w:val="24"/>
+          <w:szCs w:val="24"/>
+          <w:lang w:val="pt-BR"/>
+        </w:rPr>
+        <w:t xml:space="preserve">irão para a fila </w:t>
+      </w:r>
+      <w:r>
+        <w:rPr>
+          <w:b/>
+          <w:bCs/>
+          <w:color w:val="000000" w:themeColor="text1"/>
+          <w:sz w:val="24"/>
+          <w:szCs w:val="24"/>
+          <w:lang w:val="pt-BR"/>
+        </w:rPr>
+        <w:t>q.picture.image</w:t>
+      </w:r>
+      <w:r>
+        <w:rPr>
+          <w:color w:val="000000" w:themeColor="text1"/>
+          <w:sz w:val="24"/>
+          <w:szCs w:val="24"/>
+          <w:lang w:val="pt-BR"/>
+        </w:rPr>
+        <w:t>.</w:t>
+      </w:r>
+    </w:p>
+    <w:p>
+      <w:pPr>
+        <w:ind w:left="720"/>
+        <w:rPr>
+          <w:color w:val="000000" w:themeColor="text1"/>
+          <w:sz w:val="24"/>
+          <w:szCs w:val="24"/>
+          <w:lang w:val="pt-BR"/>
+        </w:rPr>
+      </w:pPr>
+    </w:p>
+    <w:p>
+      <w:pPr>
+        <w:pStyle w:val="PargrafodaLista"/>
+        <w:rPr>
+          <w:color w:val="000000" w:themeColor="text1"/>
+          <w:sz w:val="24"/>
+          <w:szCs w:val="24"/>
+          <w:lang w:val="pt-BR"/>
+        </w:rPr>
+      </w:pPr>
+      <w:r>
+        <w:rPr>
+          <w:color w:val="000000" w:themeColor="text1"/>
+          <w:sz w:val="24"/>
+          <w:szCs w:val="24"/>
+          <w:lang w:val="pt-BR"/>
+        </w:rPr>
+        <w:t xml:space="preserve">Código </w:t>
+      </w:r>
+      <w:r>
+        <w:rPr>
+          <w:b/>
+          <w:bCs/>
+          <w:color w:val="000000" w:themeColor="text1"/>
+          <w:sz w:val="24"/>
+          <w:szCs w:val="24"/>
+          <w:lang w:val="pt-BR"/>
+        </w:rPr>
+        <w:t>producer</w:t>
+      </w:r>
+      <w:r>
+        <w:rPr>
+          <w:color w:val="000000" w:themeColor="text1"/>
+          <w:sz w:val="24"/>
+          <w:szCs w:val="24"/>
+          <w:lang w:val="pt-BR"/>
+        </w:rPr>
+        <w:t xml:space="preserve"> simples. A mensagem é enviada, em formato de json, para a exchange </w:t>
+      </w:r>
+      <w:r>
+        <w:rPr>
+          <w:b/>
+          <w:bCs/>
+          <w:color w:val="000000" w:themeColor="text1"/>
+          <w:sz w:val="24"/>
+          <w:szCs w:val="24"/>
+          <w:lang w:val="pt-BR"/>
+        </w:rPr>
+        <w:t>x.</w:t>
+      </w:r>
+      <w:r>
+        <w:rPr>
+          <w:b/>
+          <w:bCs/>
+          <w:color w:val="000000" w:themeColor="text1"/>
+          <w:sz w:val="24"/>
+          <w:szCs w:val="24"/>
+          <w:lang w:val="pt-BR"/>
+        </w:rPr>
+        <w:t>picture2</w:t>
+      </w:r>
+      <w:r>
+        <w:rPr>
+          <w:color w:val="000000" w:themeColor="text1"/>
+          <w:sz w:val="24"/>
+          <w:szCs w:val="24"/>
+          <w:lang w:val="pt-BR"/>
+        </w:rPr>
+        <w:t xml:space="preserve">, que será responsável por direcionar as mensagens às filas bindadas baseado no </w:t>
+      </w:r>
+      <w:r>
+        <w:rPr>
+          <w:b/>
+          <w:bCs/>
+          <w:color w:val="000000" w:themeColor="text1"/>
+          <w:sz w:val="24"/>
+          <w:szCs w:val="24"/>
+          <w:lang w:val="pt-BR"/>
+        </w:rPr>
+        <w:t>routing-key</w:t>
+      </w:r>
+      <w:r>
+        <w:rPr>
+          <w:color w:val="000000" w:themeColor="text1"/>
+          <w:sz w:val="24"/>
+          <w:szCs w:val="24"/>
+          <w:lang w:val="pt-BR"/>
+        </w:rPr>
+        <w:t xml:space="preserve"> composto:</w:t>
+      </w:r>
+    </w:p>
+    <w:p>
+      <w:pPr>
+        <w:pStyle w:val="PargrafodaLista"/>
+        <w:rPr>
+          <w:color w:val="000000" w:themeColor="text1"/>
+          <w:sz w:val="28"/>
+          <w:szCs w:val="28"/>
+          <w:lang w:val="pt-BR"/>
+        </w:rPr>
+      </w:pPr>
+    </w:p>
+    <w:p>
+      <w:pPr>
+        <w:pStyle w:val="Pr-formataoHTML"/>
+        <w:shd w:val="clear" w:color="auto" w:fill="2B2B2B"/>
+        <w:rPr>
+          <w:color w:val="CC7832"/>
+          <w:sz w:val="28"/>
+          <w:szCs w:val="28"/>
+        </w:rPr>
+      </w:pPr>
+      <w:r>
+        <w:rPr>
+          <w:color w:val="C2C20E"/>
+          <w:sz w:val="28"/>
+          <w:szCs w:val="28"/>
+        </w:rPr>
+        <w:t>@Service</w:t>
+      </w:r>
+      <w:r>
+        <w:rPr>
+          <w:color w:val="A9B7C6"/>
+          <w:sz w:val="28"/>
+          <w:szCs w:val="28"/>
+        </w:rPr>
+        <w:br/>
+      </w:r>
+      <w:r>
+        <w:rPr>
+          <w:color w:val="CC7832"/>
+          <w:sz w:val="28"/>
+          <w:szCs w:val="28"/>
+        </w:rPr>
+        <w:t xml:space="preserve">public class </w:t>
+      </w:r>
+      <w:r>
+        <w:rPr>
+          <w:color w:val="A9B7C6"/>
+          <w:sz w:val="28"/>
+          <w:szCs w:val="28"/>
+        </w:rPr>
+        <w:t>PictureProducerTwo {</w:t>
+      </w:r>
+      <w:r>
+        <w:rPr>
+          <w:color w:val="A9B7C6"/>
+          <w:sz w:val="28"/>
+          <w:szCs w:val="28"/>
+        </w:rPr>
+        <w:br/>
+      </w:r>
+      <w:r>
+        <w:rPr>
+          <w:color w:val="A9B7C6"/>
+          <w:sz w:val="28"/>
+          <w:szCs w:val="28"/>
+        </w:rPr>
+        <w:br/>
+      </w:r>
+      <w:r>
+        <w:rPr>
+          <w:color w:val="C2C20E"/>
+          <w:sz w:val="28"/>
+          <w:szCs w:val="28"/>
+        </w:rPr>
+        <w:t xml:space="preserve">    @Autowired</w:t>
+      </w:r>
+      <w:r>
+        <w:rPr>
+          <w:color w:val="A9B7C6"/>
+          <w:sz w:val="28"/>
+          <w:szCs w:val="28"/>
+        </w:rPr>
+        <w:br/>
+        <w:t xml:space="preserve">    </w:t>
+      </w:r>
+      <w:r>
+        <w:rPr>
+          <w:color w:val="CC7832"/>
+          <w:sz w:val="28"/>
+          <w:szCs w:val="28"/>
+        </w:rPr>
+        <w:t xml:space="preserve">private </w:t>
+      </w:r>
+      <w:r>
+        <w:rPr>
+          <w:color w:val="A9B7C6"/>
+          <w:sz w:val="28"/>
+          <w:szCs w:val="28"/>
+        </w:rPr>
+        <w:t>RabbitTemplate rabbitTemplate</w:t>
+      </w:r>
+      <w:r>
+        <w:rPr>
+          <w:color w:val="CC7832"/>
+          <w:sz w:val="28"/>
+          <w:szCs w:val="28"/>
+        </w:rPr>
+        <w:t>;</w:t>
+      </w:r>
+      <w:r>
+        <w:rPr>
+          <w:color w:val="CC7832"/>
+          <w:sz w:val="28"/>
+          <w:szCs w:val="28"/>
+        </w:rPr>
+        <w:br/>
+      </w:r>
+      <w:r>
+        <w:rPr>
+          <w:color w:val="CC7832"/>
+          <w:sz w:val="28"/>
+          <w:szCs w:val="28"/>
+        </w:rPr>
+        <w:br/>
+      </w:r>
+      <w:r>
+        <w:rPr>
+          <w:color w:val="C2C20E"/>
+          <w:sz w:val="28"/>
+          <w:szCs w:val="28"/>
+        </w:rPr>
+        <w:t xml:space="preserve">    @Autowired</w:t>
+      </w:r>
+      <w:r>
+        <w:rPr>
+          <w:color w:val="A9B7C6"/>
+          <w:sz w:val="28"/>
+          <w:szCs w:val="28"/>
+        </w:rPr>
+        <w:br/>
+        <w:t xml:space="preserve">    </w:t>
+      </w:r>
+      <w:r>
+        <w:rPr>
+          <w:color w:val="CC7832"/>
+          <w:sz w:val="28"/>
+          <w:szCs w:val="28"/>
+        </w:rPr>
+        <w:t xml:space="preserve">private </w:t>
+      </w:r>
+      <w:r>
+        <w:rPr>
+          <w:color w:val="A9B7C6"/>
+          <w:sz w:val="28"/>
+          <w:szCs w:val="28"/>
+        </w:rPr>
+        <w:t>ObjectMapper objectMapper</w:t>
+      </w:r>
+      <w:r>
+        <w:rPr>
+          <w:color w:val="CC7832"/>
+          <w:sz w:val="28"/>
+          <w:szCs w:val="28"/>
+        </w:rPr>
+        <w:t>;</w:t>
+      </w:r>
+      <w:r>
+        <w:rPr>
+          <w:color w:val="CC7832"/>
+          <w:sz w:val="28"/>
+          <w:szCs w:val="28"/>
+        </w:rPr>
+        <w:br/>
+      </w:r>
+      <w:r>
+        <w:rPr>
+          <w:color w:val="CC7832"/>
+          <w:sz w:val="28"/>
+          <w:szCs w:val="28"/>
+        </w:rPr>
+        <w:br/>
+        <w:t xml:space="preserve">    public void </w:t>
+      </w:r>
+      <w:r>
+        <w:rPr>
+          <w:color w:val="A9B7C6"/>
+          <w:sz w:val="28"/>
+          <w:szCs w:val="28"/>
+        </w:rPr>
+        <w:t xml:space="preserve">sendMessage(Picture picture) </w:t>
+      </w:r>
+      <w:r>
+        <w:rPr>
+          <w:color w:val="CC7832"/>
+          <w:sz w:val="28"/>
+          <w:szCs w:val="28"/>
+        </w:rPr>
+        <w:t xml:space="preserve">throws </w:t>
+      </w:r>
+      <w:r>
+        <w:rPr>
+          <w:color w:val="A9B7C6"/>
+          <w:sz w:val="28"/>
+          <w:szCs w:val="28"/>
+        </w:rPr>
+        <w:t>JsonProcessingException {</w:t>
+      </w:r>
+      <w:r>
+        <w:rPr>
+          <w:color w:val="A9B7C6"/>
+          <w:sz w:val="28"/>
+          <w:szCs w:val="28"/>
+        </w:rPr>
+        <w:br/>
+        <w:t xml:space="preserve">        var json = objectMapper.writeValueAsString(picture)</w:t>
+      </w:r>
+      <w:r>
+        <w:rPr>
+          <w:color w:val="CC7832"/>
+          <w:sz w:val="28"/>
+          <w:szCs w:val="28"/>
+        </w:rPr>
+        <w:t>;</w:t>
+      </w:r>
+    </w:p>
+    <w:p>
+      <w:pPr>
+        <w:pStyle w:val="Pr-formataoHTML"/>
+        <w:shd w:val="clear" w:color="auto" w:fill="2B2B2B"/>
+        <w:rPr>
+          <w:color w:val="A9B7C6"/>
+          <w:sz w:val="28"/>
+          <w:szCs w:val="28"/>
+        </w:rPr>
+      </w:pPr>
+      <w:r>
+        <w:rPr>
+          <w:color w:val="CC7832"/>
+          <w:sz w:val="28"/>
+          <w:szCs w:val="28"/>
+        </w:rPr>
+        <w:tab/>
+      </w:r>
+      <w:r>
+        <w:rPr>
+          <w:color w:val="CC7832"/>
+          <w:sz w:val="28"/>
+          <w:szCs w:val="28"/>
+        </w:rPr>
+        <w:tab/>
+      </w:r>
+      <w:r>
+        <w:rPr>
+          <w:color w:val="CC7832"/>
+          <w:sz w:val="28"/>
+          <w:szCs w:val="28"/>
+          <w:lang w:val="pt-BR"/>
+        </w:rPr>
+        <w:br/>
+        <w:t xml:space="preserve">        </w:t>
+      </w:r>
+      <w:r>
+        <w:rPr>
+          <w:color w:val="538135" w:themeColor="accent6" w:themeShade="BF"/>
+          <w:sz w:val="28"/>
+          <w:szCs w:val="28"/>
+          <w:lang w:val="pt-BR"/>
+        </w:rPr>
+        <w:t>//Criação da routing-key para passá-la no segundo parâmetro do método convertAndSend</w:t>
+      </w:r>
+      <w:r>
+        <w:rPr>
+          <w:color w:val="538135" w:themeColor="accent6" w:themeShade="BF"/>
+          <w:sz w:val="28"/>
+          <w:szCs w:val="28"/>
+          <w:lang w:val="pt-BR"/>
+        </w:rPr>
+        <w:t>(...)</w:t>
+      </w:r>
+      <w:r>
+        <w:rPr>
+          <w:color w:val="CC7832"/>
+          <w:sz w:val="28"/>
+          <w:szCs w:val="28"/>
+          <w:lang w:val="pt-BR"/>
+        </w:rPr>
+        <w:br/>
+        <w:t xml:space="preserve">        </w:t>
+      </w:r>
+      <w:r>
+        <w:rPr>
+          <w:color w:val="A9B7C6"/>
+          <w:sz w:val="28"/>
+          <w:szCs w:val="28"/>
+        </w:rPr>
+        <w:t xml:space="preserve">var sb = </w:t>
+      </w:r>
+      <w:r>
+        <w:rPr>
+          <w:color w:val="CC7832"/>
+          <w:sz w:val="28"/>
+          <w:szCs w:val="28"/>
+        </w:rPr>
+        <w:t xml:space="preserve">new </w:t>
+      </w:r>
+      <w:r>
+        <w:rPr>
+          <w:color w:val="A9B7C6"/>
+          <w:sz w:val="28"/>
+          <w:szCs w:val="28"/>
+        </w:rPr>
+        <w:t>StringBuilder()</w:t>
+      </w:r>
+      <w:r>
+        <w:rPr>
+          <w:color w:val="CC7832"/>
+          <w:sz w:val="28"/>
+          <w:szCs w:val="28"/>
+        </w:rPr>
+        <w:t>;</w:t>
+      </w:r>
+      <w:r>
+        <w:rPr>
+          <w:color w:val="CC7832"/>
+          <w:sz w:val="28"/>
+          <w:szCs w:val="28"/>
+        </w:rPr>
+        <w:br/>
+        <w:t xml:space="preserve">        </w:t>
+      </w:r>
+      <w:r>
+        <w:rPr>
+          <w:color w:val="A9B7C6"/>
+          <w:sz w:val="28"/>
+          <w:szCs w:val="28"/>
+        </w:rPr>
+        <w:t>sb.append(picture.getSource())</w:t>
+      </w:r>
+      <w:r>
+        <w:rPr>
+          <w:color w:val="CC7832"/>
+          <w:sz w:val="28"/>
+          <w:szCs w:val="28"/>
+        </w:rPr>
+        <w:t>;</w:t>
+      </w:r>
+      <w:r>
+        <w:rPr>
+          <w:color w:val="CC7832"/>
+          <w:sz w:val="28"/>
+          <w:szCs w:val="28"/>
+        </w:rPr>
+        <w:br/>
+        <w:t xml:space="preserve">        </w:t>
+      </w:r>
+      <w:r>
+        <w:rPr>
+          <w:color w:val="A9B7C6"/>
+          <w:sz w:val="28"/>
+          <w:szCs w:val="28"/>
+        </w:rPr>
+        <w:t>sb.append(</w:t>
+      </w:r>
+      <w:r>
+        <w:rPr>
+          <w:color w:val="6A8759"/>
+          <w:sz w:val="28"/>
+          <w:szCs w:val="28"/>
+        </w:rPr>
+        <w:t>"."</w:t>
+      </w:r>
+      <w:r>
+        <w:rPr>
+          <w:color w:val="A9B7C6"/>
+          <w:sz w:val="28"/>
+          <w:szCs w:val="28"/>
+        </w:rPr>
+        <w:t>)</w:t>
+      </w:r>
+      <w:r>
+        <w:rPr>
+          <w:color w:val="CC7832"/>
+          <w:sz w:val="28"/>
+          <w:szCs w:val="28"/>
+        </w:rPr>
+        <w:t>;</w:t>
+      </w:r>
+      <w:r>
+        <w:rPr>
+          <w:color w:val="CC7832"/>
+          <w:sz w:val="28"/>
+          <w:szCs w:val="28"/>
+        </w:rPr>
+        <w:br/>
+        <w:t xml:space="preserve">        </w:t>
+      </w:r>
+      <w:r>
+        <w:rPr>
+          <w:color w:val="A9B7C6"/>
+          <w:sz w:val="28"/>
+          <w:szCs w:val="28"/>
+        </w:rPr>
+        <w:t xml:space="preserve">sb.append(picture.getSize() &gt; </w:t>
+      </w:r>
+      <w:r>
+        <w:rPr>
+          <w:color w:val="6897BB"/>
+          <w:sz w:val="28"/>
+          <w:szCs w:val="28"/>
+        </w:rPr>
+        <w:t xml:space="preserve">4000 </w:t>
+      </w:r>
+      <w:r>
+        <w:rPr>
+          <w:color w:val="A9B7C6"/>
+          <w:sz w:val="28"/>
+          <w:szCs w:val="28"/>
+        </w:rPr>
+        <w:t xml:space="preserve">? </w:t>
+      </w:r>
+      <w:r>
+        <w:rPr>
+          <w:color w:val="6A8759"/>
+          <w:sz w:val="28"/>
+          <w:szCs w:val="28"/>
+        </w:rPr>
+        <w:t xml:space="preserve">"large" </w:t>
+      </w:r>
+      <w:r>
+        <w:rPr>
+          <w:color w:val="A9B7C6"/>
+          <w:sz w:val="28"/>
+          <w:szCs w:val="28"/>
+        </w:rPr>
+        <w:t xml:space="preserve">: </w:t>
+      </w:r>
+      <w:r>
+        <w:rPr>
+          <w:color w:val="6A8759"/>
+          <w:sz w:val="28"/>
+          <w:szCs w:val="28"/>
+        </w:rPr>
+        <w:t>"small"</w:t>
+      </w:r>
+      <w:r>
+        <w:rPr>
+          <w:color w:val="A9B7C6"/>
+          <w:sz w:val="28"/>
+          <w:szCs w:val="28"/>
+        </w:rPr>
+        <w:t>)</w:t>
+      </w:r>
+      <w:r>
+        <w:rPr>
+          <w:color w:val="CC7832"/>
+          <w:sz w:val="28"/>
+          <w:szCs w:val="28"/>
+        </w:rPr>
+        <w:t>;</w:t>
+      </w:r>
+      <w:r>
+        <w:rPr>
+          <w:color w:val="CC7832"/>
+          <w:sz w:val="28"/>
+          <w:szCs w:val="28"/>
+        </w:rPr>
+        <w:br/>
+        <w:t xml:space="preserve">        </w:t>
+      </w:r>
+      <w:r>
+        <w:rPr>
+          <w:color w:val="A9B7C6"/>
+          <w:sz w:val="28"/>
+          <w:szCs w:val="28"/>
+        </w:rPr>
+        <w:t>sb.append(</w:t>
+      </w:r>
+      <w:r>
+        <w:rPr>
+          <w:color w:val="6A8759"/>
+          <w:sz w:val="28"/>
+          <w:szCs w:val="28"/>
+        </w:rPr>
+        <w:t>"."</w:t>
+      </w:r>
+      <w:r>
+        <w:rPr>
+          <w:color w:val="A9B7C6"/>
+          <w:sz w:val="28"/>
+          <w:szCs w:val="28"/>
+        </w:rPr>
+        <w:t>)</w:t>
+      </w:r>
+      <w:r>
+        <w:rPr>
+          <w:color w:val="CC7832"/>
+          <w:sz w:val="28"/>
+          <w:szCs w:val="28"/>
+        </w:rPr>
+        <w:t>;</w:t>
+      </w:r>
+      <w:r>
+        <w:rPr>
+          <w:color w:val="CC7832"/>
+          <w:sz w:val="28"/>
+          <w:szCs w:val="28"/>
+        </w:rPr>
+        <w:br/>
+        <w:t xml:space="preserve">        </w:t>
+      </w:r>
+      <w:r>
+        <w:rPr>
+          <w:color w:val="A9B7C6"/>
+          <w:sz w:val="28"/>
+          <w:szCs w:val="28"/>
+        </w:rPr>
+        <w:t>sb.append(picture.getType())</w:t>
+      </w:r>
+      <w:r>
+        <w:rPr>
+          <w:color w:val="CC7832"/>
+          <w:sz w:val="28"/>
+          <w:szCs w:val="28"/>
+        </w:rPr>
+        <w:t>;</w:t>
+      </w:r>
+      <w:r>
+        <w:rPr>
+          <w:color w:val="CC7832"/>
+          <w:sz w:val="28"/>
+          <w:szCs w:val="28"/>
+        </w:rPr>
+        <w:br/>
+      </w:r>
+      <w:r>
+        <w:rPr>
+          <w:color w:val="CC7832"/>
+          <w:sz w:val="28"/>
+          <w:szCs w:val="28"/>
+        </w:rPr>
+        <w:br/>
+        <w:t xml:space="preserve">        </w:t>
+      </w:r>
+      <w:r>
+        <w:rPr>
+          <w:color w:val="A9B7C6"/>
+          <w:sz w:val="28"/>
+          <w:szCs w:val="28"/>
+        </w:rPr>
+        <w:t>rabbitTemplate.convertAndSend(</w:t>
+      </w:r>
+      <w:r>
+        <w:rPr>
+          <w:color w:val="6A8759"/>
+          <w:sz w:val="28"/>
+          <w:szCs w:val="28"/>
+        </w:rPr>
+        <w:t>"x.picture2"</w:t>
+      </w:r>
+      <w:r>
+        <w:rPr>
+          <w:color w:val="CC7832"/>
+          <w:sz w:val="28"/>
+          <w:szCs w:val="28"/>
+        </w:rPr>
+        <w:t xml:space="preserve">, </w:t>
+      </w:r>
+      <w:r>
+        <w:rPr>
+          <w:color w:val="A9B7C6"/>
+          <w:sz w:val="28"/>
+          <w:szCs w:val="28"/>
+        </w:rPr>
+        <w:t>sb.toString()</w:t>
+      </w:r>
+      <w:r>
+        <w:rPr>
+          <w:color w:val="CC7832"/>
+          <w:sz w:val="28"/>
+          <w:szCs w:val="28"/>
+        </w:rPr>
+        <w:t xml:space="preserve">, </w:t>
+      </w:r>
+      <w:r>
+        <w:rPr>
+          <w:color w:val="A9B7C6"/>
+          <w:sz w:val="28"/>
+          <w:szCs w:val="28"/>
+        </w:rPr>
+        <w:t>json)</w:t>
+      </w:r>
+      <w:r>
+        <w:rPr>
+          <w:color w:val="CC7832"/>
+          <w:sz w:val="28"/>
+          <w:szCs w:val="28"/>
+        </w:rPr>
+        <w:t>;</w:t>
+      </w:r>
+      <w:r>
+        <w:rPr>
+          <w:color w:val="CC7832"/>
+          <w:sz w:val="28"/>
+          <w:szCs w:val="28"/>
+        </w:rPr>
+        <w:br/>
+        <w:t xml:space="preserve">    </w:t>
+      </w:r>
+      <w:r>
+        <w:rPr>
+          <w:color w:val="A9B7C6"/>
+          <w:sz w:val="28"/>
+          <w:szCs w:val="28"/>
+        </w:rPr>
+        <w:t>}</w:t>
+      </w:r>
+      <w:r>
+        <w:rPr>
+          <w:color w:val="A9B7C6"/>
+          <w:sz w:val="28"/>
+          <w:szCs w:val="28"/>
+        </w:rPr>
+        <w:br/>
+        <w:t>}</w:t>
+      </w:r>
+    </w:p>
+    <w:p>
+      <w:pPr>
+        <w:pStyle w:val="PargrafodaLista"/>
+        <w:rPr>
+          <w:color w:val="000000" w:themeColor="text1"/>
+          <w:sz w:val="24"/>
+          <w:szCs w:val="24"/>
+        </w:rPr>
+      </w:pPr>
+    </w:p>
+    <w:p>
+      <w:pPr>
+        <w:ind w:left="720"/>
+        <w:rPr>
+          <w:color w:val="000000" w:themeColor="text1"/>
+          <w:sz w:val="24"/>
+          <w:szCs w:val="24"/>
+          <w:lang w:val="pt-BR"/>
+        </w:rPr>
+      </w:pPr>
+      <w:r>
+        <w:rPr>
+          <w:color w:val="000000" w:themeColor="text1"/>
+          <w:sz w:val="24"/>
+          <w:szCs w:val="24"/>
+          <w:lang w:val="pt-BR"/>
+        </w:rPr>
+        <w:t xml:space="preserve">Para o </w:t>
+      </w:r>
+      <w:r>
+        <w:rPr>
+          <w:b/>
+          <w:bCs/>
+          <w:color w:val="000000" w:themeColor="text1"/>
+          <w:sz w:val="24"/>
+          <w:szCs w:val="24"/>
+          <w:lang w:val="pt-BR"/>
+        </w:rPr>
+        <w:t>consumer</w:t>
+      </w:r>
+      <w:r>
+        <w:rPr>
+          <w:color w:val="000000" w:themeColor="text1"/>
+          <w:sz w:val="24"/>
+          <w:szCs w:val="24"/>
+          <w:lang w:val="pt-BR"/>
+        </w:rPr>
+        <w:t>, utiliza-se o</w:t>
+      </w:r>
+      <w:r>
+        <w:rPr>
+          <w:color w:val="000000" w:themeColor="text1"/>
+          <w:sz w:val="24"/>
+          <w:szCs w:val="24"/>
+          <w:lang w:val="pt-BR"/>
+        </w:rPr>
+        <w:t xml:space="preserve"> mesmo código do Fanout, adaptando somente o nome da fila desejada.</w:t>
+      </w:r>
     </w:p>
     <w:sectPr>
       <w:pgSz w:w="12240" w:h="15840"/>
@@ -2556,7 +4356,7 @@
   <w:abstractNum w:abstractNumId="0" w15:restartNumberingAfterBreak="0">
     <w:nsid w:val="3CC91A00"/>
     <w:multiLevelType w:val="hybridMultilevel"/>
-    <w:tmpl w:val="2020F432"/>
+    <w:tmpl w:val="567E9FCE"/>
     <w:lvl w:ilvl="0" w:tplc="04090001">
       <w:start w:val="1"/>
       <w:numFmt w:val="bullet"/>
@@ -2666,8 +4466,100 @@
       </w:rPr>
     </w:lvl>
   </w:abstractNum>
+  <w:abstractNum w:abstractNumId="1" w15:restartNumberingAfterBreak="0">
+    <w:nsid w:val="7D9221F9"/>
+    <w:multiLevelType w:val="hybridMultilevel"/>
+    <w:tmpl w:val="0C50A59C"/>
+    <w:lvl w:ilvl="0" w:tplc="3CA6084E">
+      <w:start w:val="1"/>
+      <w:numFmt w:val="decimal"/>
+      <w:lvlText w:val="%1."/>
+      <w:lvlJc w:val="left"/>
+      <w:pPr>
+        <w:ind w:left="1080" w:hanging="360"/>
+      </w:pPr>
+      <w:rPr>
+        <w:rFonts w:hint="default"/>
+      </w:rPr>
+    </w:lvl>
+    <w:lvl w:ilvl="1" w:tplc="04090019" w:tentative="1">
+      <w:start w:val="1"/>
+      <w:numFmt w:val="lowerLetter"/>
+      <w:lvlText w:val="%2."/>
+      <w:lvlJc w:val="left"/>
+      <w:pPr>
+        <w:ind w:left="1800" w:hanging="360"/>
+      </w:pPr>
+    </w:lvl>
+    <w:lvl w:ilvl="2" w:tplc="0409001B" w:tentative="1">
+      <w:start w:val="1"/>
+      <w:numFmt w:val="lowerRoman"/>
+      <w:lvlText w:val="%3."/>
+      <w:lvlJc w:val="right"/>
+      <w:pPr>
+        <w:ind w:left="2520" w:hanging="180"/>
+      </w:pPr>
+    </w:lvl>
+    <w:lvl w:ilvl="3" w:tplc="0409000F" w:tentative="1">
+      <w:start w:val="1"/>
+      <w:numFmt w:val="decimal"/>
+      <w:lvlText w:val="%4."/>
+      <w:lvlJc w:val="left"/>
+      <w:pPr>
+        <w:ind w:left="3240" w:hanging="360"/>
+      </w:pPr>
+    </w:lvl>
+    <w:lvl w:ilvl="4" w:tplc="04090019" w:tentative="1">
+      <w:start w:val="1"/>
+      <w:numFmt w:val="lowerLetter"/>
+      <w:lvlText w:val="%5."/>
+      <w:lvlJc w:val="left"/>
+      <w:pPr>
+        <w:ind w:left="3960" w:hanging="360"/>
+      </w:pPr>
+    </w:lvl>
+    <w:lvl w:ilvl="5" w:tplc="0409001B" w:tentative="1">
+      <w:start w:val="1"/>
+      <w:numFmt w:val="lowerRoman"/>
+      <w:lvlText w:val="%6."/>
+      <w:lvlJc w:val="right"/>
+      <w:pPr>
+        <w:ind w:left="4680" w:hanging="180"/>
+      </w:pPr>
+    </w:lvl>
+    <w:lvl w:ilvl="6" w:tplc="0409000F" w:tentative="1">
+      <w:start w:val="1"/>
+      <w:numFmt w:val="decimal"/>
+      <w:lvlText w:val="%7."/>
+      <w:lvlJc w:val="left"/>
+      <w:pPr>
+        <w:ind w:left="5400" w:hanging="360"/>
+      </w:pPr>
+    </w:lvl>
+    <w:lvl w:ilvl="7" w:tplc="04090019" w:tentative="1">
+      <w:start w:val="1"/>
+      <w:numFmt w:val="lowerLetter"/>
+      <w:lvlText w:val="%8."/>
+      <w:lvlJc w:val="left"/>
+      <w:pPr>
+        <w:ind w:left="6120" w:hanging="360"/>
+      </w:pPr>
+    </w:lvl>
+    <w:lvl w:ilvl="8" w:tplc="0409001B" w:tentative="1">
+      <w:start w:val="1"/>
+      <w:numFmt w:val="lowerRoman"/>
+      <w:lvlText w:val="%9."/>
+      <w:lvlJc w:val="right"/>
+      <w:pPr>
+        <w:ind w:left="6840" w:hanging="180"/>
+      </w:pPr>
+    </w:lvl>
+  </w:abstractNum>
   <w:num w:numId="1" w16cid:durableId="1148548755">
     <w:abstractNumId w:val="0"/>
+  </w:num>
+  <w:num w:numId="2" w16cid:durableId="557975208">
+    <w:abstractNumId w:val="1"/>
   </w:num>
 </w:numbering>
 </file>

</xml_diff>

<commit_message>
Taking notes on Header Exchange
</commit_message>
<xml_diff>
--- a/Anotações - RabbitMQ.docx
+++ b/Anotações - RabbitMQ.docx
@@ -4341,6 +4341,2034 @@
         <w:t xml:space="preserve"> mesmo código do Fanout, adaptando somente o nome da fila desejada.</w:t>
       </w:r>
     </w:p>
+    <w:p>
+      <w:pPr>
+        <w:ind w:left="720"/>
+        <w:rPr>
+          <w:color w:val="000000" w:themeColor="text1"/>
+          <w:sz w:val="24"/>
+          <w:szCs w:val="24"/>
+          <w:lang w:val="pt-BR"/>
+        </w:rPr>
+      </w:pPr>
+    </w:p>
+    <w:p>
+      <w:pPr>
+        <w:pStyle w:val="PargrafodaLista"/>
+        <w:numPr>
+          <w:ilvl w:val="0"/>
+          <w:numId w:val="1"/>
+        </w:numPr>
+        <w:rPr>
+          <w:b/>
+          <w:bCs/>
+          <w:color w:val="FF0000"/>
+          <w:sz w:val="24"/>
+          <w:szCs w:val="24"/>
+          <w:lang w:val="pt-BR"/>
+        </w:rPr>
+      </w:pPr>
+      <w:r>
+        <w:rPr>
+          <w:b/>
+          <w:bCs/>
+          <w:color w:val="FF0000"/>
+          <w:sz w:val="24"/>
+          <w:szCs w:val="24"/>
+          <w:lang w:val="pt-BR"/>
+        </w:rPr>
+        <w:t>Header Exchange</w:t>
+      </w:r>
+    </w:p>
+    <w:p>
+      <w:pPr>
+        <w:ind w:left="360"/>
+        <w:rPr>
+          <w:color w:val="000000" w:themeColor="text1"/>
+          <w:sz w:val="24"/>
+          <w:szCs w:val="24"/>
+          <w:lang w:val="pt-BR"/>
+        </w:rPr>
+      </w:pPr>
+      <w:r>
+        <w:rPr>
+          <w:color w:val="000000" w:themeColor="text1"/>
+          <w:sz w:val="24"/>
+          <w:szCs w:val="24"/>
+          <w:lang w:val="pt-BR"/>
+        </w:rPr>
+        <w:t xml:space="preserve">O </w:t>
+      </w:r>
+      <w:r>
+        <w:rPr>
+          <w:b/>
+          <w:bCs/>
+          <w:color w:val="000000" w:themeColor="text1"/>
+          <w:sz w:val="24"/>
+          <w:szCs w:val="24"/>
+          <w:lang w:val="pt-BR"/>
+        </w:rPr>
+        <w:t>Header Exchange</w:t>
+      </w:r>
+      <w:r>
+        <w:rPr>
+          <w:color w:val="000000" w:themeColor="text1"/>
+          <w:sz w:val="24"/>
+          <w:szCs w:val="24"/>
+          <w:lang w:val="pt-BR"/>
+        </w:rPr>
+        <w:t xml:space="preserve"> funciona de forma semelhante ao </w:t>
+      </w:r>
+      <w:r>
+        <w:rPr>
+          <w:b/>
+          <w:bCs/>
+          <w:color w:val="000000" w:themeColor="text1"/>
+          <w:sz w:val="24"/>
+          <w:szCs w:val="24"/>
+          <w:lang w:val="pt-BR"/>
+        </w:rPr>
+        <w:t>Topic Exchange</w:t>
+      </w:r>
+      <w:r>
+        <w:rPr>
+          <w:color w:val="000000" w:themeColor="text1"/>
+          <w:sz w:val="24"/>
+          <w:szCs w:val="24"/>
+          <w:lang w:val="pt-BR"/>
+        </w:rPr>
+        <w:t>, tendo também diversos parâmetros fazendo parte de su</w:t>
+      </w:r>
+      <w:r>
+        <w:rPr>
+          <w:color w:val="000000" w:themeColor="text1"/>
+          <w:sz w:val="24"/>
+          <w:szCs w:val="24"/>
+          <w:lang w:val="pt-BR"/>
+        </w:rPr>
+        <w:t xml:space="preserve">a </w:t>
+      </w:r>
+      <w:r>
+        <w:rPr>
+          <w:b/>
+          <w:bCs/>
+          <w:color w:val="000000" w:themeColor="text1"/>
+          <w:sz w:val="24"/>
+          <w:szCs w:val="24"/>
+          <w:lang w:val="pt-BR"/>
+        </w:rPr>
+        <w:t>routing-key</w:t>
+      </w:r>
+      <w:r>
+        <w:rPr>
+          <w:color w:val="000000" w:themeColor="text1"/>
+          <w:sz w:val="24"/>
+          <w:szCs w:val="24"/>
+          <w:lang w:val="pt-BR"/>
+        </w:rPr>
+        <w:t xml:space="preserve"> (que na verdade é localizada no header da mensagem, não sendo denominada como </w:t>
+      </w:r>
+      <w:r>
+        <w:rPr>
+          <w:b/>
+          <w:bCs/>
+          <w:color w:val="000000" w:themeColor="text1"/>
+          <w:sz w:val="24"/>
+          <w:szCs w:val="24"/>
+          <w:lang w:val="pt-BR"/>
+        </w:rPr>
+        <w:t>routing-key</w:t>
+      </w:r>
+      <w:r>
+        <w:rPr>
+          <w:color w:val="000000" w:themeColor="text1"/>
+          <w:sz w:val="24"/>
+          <w:szCs w:val="24"/>
+          <w:lang w:val="pt-BR"/>
+        </w:rPr>
+        <w:t xml:space="preserve">. </w:t>
+      </w:r>
+      <w:r>
+        <w:rPr>
+          <w:color w:val="000000" w:themeColor="text1"/>
+          <w:sz w:val="24"/>
+          <w:szCs w:val="24"/>
+          <w:u w:val="single"/>
+          <w:lang w:val="pt-BR"/>
+        </w:rPr>
+        <w:t>Tal nome fora dado de forma a facilitar o entendimento</w:t>
+      </w:r>
+      <w:r>
+        <w:rPr>
+          <w:color w:val="000000" w:themeColor="text1"/>
+          <w:sz w:val="24"/>
+          <w:szCs w:val="24"/>
+          <w:lang w:val="pt-BR"/>
+        </w:rPr>
+        <w:t>)</w:t>
+      </w:r>
+    </w:p>
+    <w:p>
+      <w:pPr>
+        <w:ind w:left="360"/>
+        <w:rPr>
+          <w:color w:val="000000" w:themeColor="text1"/>
+          <w:sz w:val="24"/>
+          <w:szCs w:val="24"/>
+          <w:lang w:val="pt-BR"/>
+        </w:rPr>
+      </w:pPr>
+    </w:p>
+    <w:p>
+      <w:pPr>
+        <w:ind w:firstLine="360"/>
+        <w:rPr>
+          <w:b/>
+          <w:bCs/>
+          <w:color w:val="000000" w:themeColor="text1"/>
+          <w:sz w:val="24"/>
+          <w:szCs w:val="24"/>
+          <w:u w:val="single"/>
+          <w:lang w:val="pt-BR"/>
+        </w:rPr>
+      </w:pPr>
+      <w:r>
+        <w:rPr>
+          <w:b/>
+          <w:bCs/>
+          <w:color w:val="000000" w:themeColor="text1"/>
+          <w:sz w:val="24"/>
+          <w:szCs w:val="24"/>
+          <w:u w:val="single"/>
+          <w:lang w:val="pt-BR"/>
+        </w:rPr>
+        <w:t xml:space="preserve">Implementando um </w:t>
+      </w:r>
+      <w:r>
+        <w:rPr>
+          <w:b/>
+          <w:bCs/>
+          <w:color w:val="000000" w:themeColor="text1"/>
+          <w:sz w:val="24"/>
+          <w:szCs w:val="24"/>
+          <w:u w:val="single"/>
+          <w:lang w:val="pt-BR"/>
+        </w:rPr>
+        <w:t>Header</w:t>
+      </w:r>
+      <w:r>
+        <w:rPr>
+          <w:b/>
+          <w:bCs/>
+          <w:color w:val="000000" w:themeColor="text1"/>
+          <w:sz w:val="24"/>
+          <w:szCs w:val="24"/>
+          <w:u w:val="single"/>
+          <w:lang w:val="pt-BR"/>
+        </w:rPr>
+        <w:t xml:space="preserve"> Exchange:</w:t>
+      </w:r>
+    </w:p>
+    <w:p>
+      <w:pPr>
+        <w:pStyle w:val="PargrafodaLista"/>
+        <w:numPr>
+          <w:ilvl w:val="0"/>
+          <w:numId w:val="3"/>
+        </w:numPr>
+        <w:rPr>
+          <w:b/>
+          <w:bCs/>
+          <w:color w:val="000000" w:themeColor="text1"/>
+          <w:sz w:val="24"/>
+          <w:szCs w:val="24"/>
+          <w:u w:val="single"/>
+          <w:lang w:val="pt-BR"/>
+        </w:rPr>
+      </w:pPr>
+      <w:r>
+        <w:rPr>
+          <w:color w:val="000000" w:themeColor="text1"/>
+          <w:sz w:val="24"/>
+          <w:szCs w:val="24"/>
+          <w:lang w:val="pt-BR"/>
+        </w:rPr>
+        <w:t>Criar as filas normalmente</w:t>
+      </w:r>
+    </w:p>
+    <w:p>
+      <w:pPr>
+        <w:pStyle w:val="PargrafodaLista"/>
+        <w:numPr>
+          <w:ilvl w:val="0"/>
+          <w:numId w:val="3"/>
+        </w:numPr>
+        <w:rPr>
+          <w:b/>
+          <w:bCs/>
+          <w:color w:val="000000" w:themeColor="text1"/>
+          <w:sz w:val="24"/>
+          <w:szCs w:val="24"/>
+          <w:u w:val="single"/>
+          <w:lang w:val="pt-BR"/>
+        </w:rPr>
+      </w:pPr>
+      <w:r>
+        <w:rPr>
+          <w:color w:val="000000" w:themeColor="text1"/>
+          <w:sz w:val="24"/>
+          <w:szCs w:val="24"/>
+          <w:lang w:val="pt-BR"/>
+        </w:rPr>
+        <w:t>Criar a exchange normalmente</w:t>
+      </w:r>
+    </w:p>
+    <w:p>
+      <w:pPr>
+        <w:pStyle w:val="PargrafodaLista"/>
+        <w:numPr>
+          <w:ilvl w:val="0"/>
+          <w:numId w:val="3"/>
+        </w:numPr>
+        <w:rPr>
+          <w:b/>
+          <w:bCs/>
+          <w:color w:val="000000" w:themeColor="text1"/>
+          <w:sz w:val="24"/>
+          <w:szCs w:val="24"/>
+          <w:u w:val="single"/>
+          <w:lang w:val="pt-BR"/>
+        </w:rPr>
+      </w:pPr>
+      <w:r>
+        <w:rPr>
+          <w:color w:val="000000" w:themeColor="text1"/>
+          <w:sz w:val="24"/>
+          <w:szCs w:val="24"/>
+          <w:lang w:val="pt-BR"/>
+        </w:rPr>
+        <w:t>Clicar na exchange e definir os bindings, seguindo a seguinte estrutura:</w:t>
+      </w:r>
+    </w:p>
+    <w:p>
+      <w:pPr>
+        <w:ind w:left="360"/>
+        <w:rPr>
+          <w:b/>
+          <w:bCs/>
+          <w:color w:val="000000" w:themeColor="text1"/>
+          <w:sz w:val="24"/>
+          <w:szCs w:val="24"/>
+          <w:u w:val="single"/>
+          <w:lang w:val="pt-BR"/>
+        </w:rPr>
+      </w:pPr>
+      <w:r>
+        <w:rPr>
+          <w:b/>
+          <w:bCs/>
+          <w:noProof/>
+          <w:color w:val="000000" w:themeColor="text1"/>
+          <w:sz w:val="24"/>
+          <w:szCs w:val="24"/>
+          <w:u w:val="single"/>
+          <w:lang w:val="pt-BR"/>
+        </w:rPr>
+        <w:drawing>
+          <wp:inline distT="0" distB="0" distL="0" distR="0" wp14:anchorId="2C632089" wp14:editId="69D62E43">
+            <wp:extent cx="4987925" cy="2672080"/>
+            <wp:effectExtent l="19050" t="19050" r="22225" b="13970"/>
+            <wp:docPr id="8" name="Imagem 8"/>
+            <wp:cNvGraphicFramePr>
+              <a:graphicFrameLocks xmlns:a="http://schemas.openxmlformats.org/drawingml/2006/main" noChangeAspect="1"/>
+            </wp:cNvGraphicFramePr>
+            <a:graphic xmlns:a="http://schemas.openxmlformats.org/drawingml/2006/main">
+              <a:graphicData uri="http://schemas.openxmlformats.org/drawingml/2006/picture">
+                <pic:pic xmlns:pic="http://schemas.openxmlformats.org/drawingml/2006/picture">
+                  <pic:nvPicPr>
+                    <pic:cNvPr id="0" name="Picture 2"/>
+                    <pic:cNvPicPr>
+                      <a:picLocks noChangeAspect="1" noChangeArrowheads="1"/>
+                    </pic:cNvPicPr>
+                  </pic:nvPicPr>
+                  <pic:blipFill>
+                    <a:blip r:embed="rId11">
+                      <a:extLst>
+                        <a:ext uri="{28A0092B-C50C-407E-A947-70E740481C1C}">
+                          <a14:useLocalDpi xmlns:a14="http://schemas.microsoft.com/office/drawing/2010/main" val="0"/>
+                        </a:ext>
+                      </a:extLst>
+                    </a:blip>
+                    <a:srcRect/>
+                    <a:stretch>
+                      <a:fillRect/>
+                    </a:stretch>
+                  </pic:blipFill>
+                  <pic:spPr bwMode="auto">
+                    <a:xfrm>
+                      <a:off x="0" y="0"/>
+                      <a:ext cx="4987925" cy="2672080"/>
+                    </a:xfrm>
+                    <a:prstGeom prst="rect">
+                      <a:avLst/>
+                    </a:prstGeom>
+                    <a:noFill/>
+                    <a:ln>
+                      <a:solidFill>
+                        <a:schemeClr val="tx1"/>
+                      </a:solidFill>
+                    </a:ln>
+                  </pic:spPr>
+                </pic:pic>
+              </a:graphicData>
+            </a:graphic>
+          </wp:inline>
+        </w:drawing>
+      </w:r>
+    </w:p>
+    <w:p>
+      <w:pPr>
+        <w:ind w:left="360"/>
+        <w:rPr>
+          <w:color w:val="000000" w:themeColor="text1"/>
+          <w:sz w:val="24"/>
+          <w:szCs w:val="24"/>
+          <w:lang w:val="pt-BR"/>
+        </w:rPr>
+      </w:pPr>
+      <w:r>
+        <w:rPr>
+          <w:color w:val="000000" w:themeColor="text1"/>
+          <w:sz w:val="24"/>
+          <w:szCs w:val="24"/>
+          <w:lang w:val="pt-BR"/>
+        </w:rPr>
+        <w:t xml:space="preserve">Perceba que o argumento </w:t>
+      </w:r>
+      <w:r>
+        <w:rPr>
+          <w:b/>
+          <w:bCs/>
+          <w:color w:val="000000" w:themeColor="text1"/>
+          <w:sz w:val="24"/>
+          <w:szCs w:val="24"/>
+          <w:lang w:val="pt-BR"/>
+        </w:rPr>
+        <w:t>x-match</w:t>
+      </w:r>
+      <w:r>
+        <w:rPr>
+          <w:b/>
+          <w:bCs/>
+          <w:color w:val="000000" w:themeColor="text1"/>
+          <w:sz w:val="24"/>
+          <w:szCs w:val="24"/>
+          <w:lang w:val="pt-BR"/>
+        </w:rPr>
+        <w:t xml:space="preserve"> </w:t>
+      </w:r>
+      <w:r>
+        <w:rPr>
+          <w:color w:val="000000" w:themeColor="text1"/>
+          <w:sz w:val="24"/>
+          <w:szCs w:val="24"/>
+          <w:lang w:val="pt-BR"/>
+        </w:rPr>
+        <w:t>não</w:t>
+      </w:r>
+      <w:r>
+        <w:rPr>
+          <w:color w:val="000000" w:themeColor="text1"/>
+          <w:sz w:val="24"/>
+          <w:szCs w:val="24"/>
+          <w:lang w:val="pt-BR"/>
+        </w:rPr>
+        <w:t xml:space="preserve"> foi informado nos dois primeiros bindings. Isso acontece porque, segundo a regra definida na vídeo-aula, caso o objeto tenha os parâmetros </w:t>
+      </w:r>
+      <w:r>
+        <w:rPr>
+          <w:b/>
+          <w:bCs/>
+          <w:color w:val="0070C0"/>
+          <w:sz w:val="24"/>
+          <w:szCs w:val="24"/>
+          <w:lang w:val="pt-BR"/>
+        </w:rPr>
+        <w:t>color</w:t>
+      </w:r>
+      <w:r>
+        <w:rPr>
+          <w:b/>
+          <w:bCs/>
+          <w:color w:val="0070C0"/>
+          <w:sz w:val="24"/>
+          <w:szCs w:val="24"/>
+          <w:lang w:val="pt-BR"/>
+        </w:rPr>
+        <w:t xml:space="preserve">: </w:t>
+      </w:r>
+      <w:r>
+        <w:rPr>
+          <w:b/>
+          <w:bCs/>
+          <w:color w:val="0070C0"/>
+          <w:sz w:val="24"/>
+          <w:szCs w:val="24"/>
+          <w:lang w:val="pt-BR"/>
+        </w:rPr>
+        <w:t xml:space="preserve">red </w:t>
+      </w:r>
+      <w:r>
+        <w:rPr>
+          <w:b/>
+          <w:bCs/>
+          <w:color w:val="000000" w:themeColor="text1"/>
+          <w:sz w:val="24"/>
+          <w:szCs w:val="24"/>
+          <w:lang w:val="pt-BR"/>
+        </w:rPr>
+        <w:t>E</w:t>
+      </w:r>
+      <w:r>
+        <w:rPr>
+          <w:b/>
+          <w:bCs/>
+          <w:color w:val="0070C0"/>
+          <w:sz w:val="24"/>
+          <w:szCs w:val="24"/>
+          <w:lang w:val="pt-BR"/>
+        </w:rPr>
+        <w:t xml:space="preserve"> material</w:t>
+      </w:r>
+      <w:r>
+        <w:rPr>
+          <w:b/>
+          <w:bCs/>
+          <w:color w:val="0070C0"/>
+          <w:sz w:val="24"/>
+          <w:szCs w:val="24"/>
+          <w:lang w:val="pt-BR"/>
+        </w:rPr>
+        <w:t xml:space="preserve">: </w:t>
+      </w:r>
+      <w:r>
+        <w:rPr>
+          <w:b/>
+          <w:bCs/>
+          <w:color w:val="0070C0"/>
+          <w:sz w:val="24"/>
+          <w:szCs w:val="24"/>
+          <w:lang w:val="pt-BR"/>
+        </w:rPr>
+        <w:t xml:space="preserve">steel </w:t>
+      </w:r>
+      <w:r>
+        <w:rPr>
+          <w:b/>
+          <w:bCs/>
+          <w:color w:val="FF0000"/>
+          <w:sz w:val="24"/>
+          <w:szCs w:val="24"/>
+          <w:lang w:val="pt-BR"/>
+        </w:rPr>
+        <w:t>(BIND 1)</w:t>
+      </w:r>
+      <w:r>
+        <w:rPr>
+          <w:b/>
+          <w:bCs/>
+          <w:color w:val="FF0000"/>
+          <w:sz w:val="24"/>
+          <w:szCs w:val="24"/>
+          <w:lang w:val="pt-BR"/>
+        </w:rPr>
+        <w:t xml:space="preserve"> </w:t>
+      </w:r>
+      <w:r>
+        <w:rPr>
+          <w:b/>
+          <w:bCs/>
+          <w:color w:val="000000" w:themeColor="text1"/>
+          <w:sz w:val="24"/>
+          <w:szCs w:val="24"/>
+          <w:lang w:val="pt-BR"/>
+        </w:rPr>
+        <w:t>OU</w:t>
+      </w:r>
+      <w:r>
+        <w:rPr>
+          <w:b/>
+          <w:bCs/>
+          <w:color w:val="000000" w:themeColor="text1"/>
+          <w:sz w:val="24"/>
+          <w:szCs w:val="24"/>
+          <w:lang w:val="pt-BR"/>
+        </w:rPr>
+        <w:t xml:space="preserve"> </w:t>
+      </w:r>
+      <w:r>
+        <w:rPr>
+          <w:b/>
+          <w:bCs/>
+          <w:color w:val="0070C0"/>
+          <w:sz w:val="24"/>
+          <w:szCs w:val="24"/>
+          <w:lang w:val="pt-BR"/>
+        </w:rPr>
+        <w:t>color</w:t>
+      </w:r>
+      <w:r>
+        <w:rPr>
+          <w:b/>
+          <w:bCs/>
+          <w:color w:val="0070C0"/>
+          <w:sz w:val="24"/>
+          <w:szCs w:val="24"/>
+          <w:lang w:val="pt-BR"/>
+        </w:rPr>
+        <w:t xml:space="preserve">: </w:t>
+      </w:r>
+      <w:r>
+        <w:rPr>
+          <w:b/>
+          <w:bCs/>
+          <w:color w:val="0070C0"/>
+          <w:sz w:val="24"/>
+          <w:szCs w:val="24"/>
+          <w:lang w:val="pt-BR"/>
+        </w:rPr>
+        <w:t xml:space="preserve">white </w:t>
+      </w:r>
+      <w:r>
+        <w:rPr>
+          <w:b/>
+          <w:bCs/>
+          <w:color w:val="0070C0"/>
+          <w:sz w:val="24"/>
+          <w:szCs w:val="24"/>
+          <w:lang w:val="pt-BR"/>
+        </w:rPr>
+        <w:t>E</w:t>
+      </w:r>
+      <w:r>
+        <w:rPr>
+          <w:b/>
+          <w:bCs/>
+          <w:color w:val="0070C0"/>
+          <w:sz w:val="24"/>
+          <w:szCs w:val="24"/>
+          <w:lang w:val="pt-BR"/>
+        </w:rPr>
+        <w:t xml:space="preserve"> material</w:t>
+      </w:r>
+      <w:r>
+        <w:rPr>
+          <w:b/>
+          <w:bCs/>
+          <w:color w:val="0070C0"/>
+          <w:sz w:val="24"/>
+          <w:szCs w:val="24"/>
+          <w:lang w:val="pt-BR"/>
+        </w:rPr>
+        <w:t xml:space="preserve">: </w:t>
+      </w:r>
+      <w:r>
+        <w:rPr>
+          <w:b/>
+          <w:bCs/>
+          <w:color w:val="0070C0"/>
+          <w:sz w:val="24"/>
+          <w:szCs w:val="24"/>
+          <w:lang w:val="pt-BR"/>
+        </w:rPr>
+        <w:t>wood</w:t>
+      </w:r>
+      <w:r>
+        <w:rPr>
+          <w:b/>
+          <w:bCs/>
+          <w:color w:val="0070C0"/>
+          <w:sz w:val="24"/>
+          <w:szCs w:val="24"/>
+          <w:lang w:val="pt-BR"/>
+        </w:rPr>
+        <w:t xml:space="preserve"> </w:t>
+      </w:r>
+      <w:r>
+        <w:rPr>
+          <w:b/>
+          <w:bCs/>
+          <w:color w:val="FF0000"/>
+          <w:sz w:val="24"/>
+          <w:szCs w:val="24"/>
+          <w:lang w:val="pt-BR"/>
+        </w:rPr>
+        <w:t>(BIND 2)</w:t>
+      </w:r>
+      <w:r>
+        <w:rPr>
+          <w:color w:val="000000" w:themeColor="text1"/>
+          <w:sz w:val="24"/>
+          <w:szCs w:val="24"/>
+          <w:lang w:val="pt-BR"/>
+        </w:rPr>
+        <w:t xml:space="preserve">, sua mensagem será direcionada à fila </w:t>
+      </w:r>
+      <w:r>
+        <w:rPr>
+          <w:b/>
+          <w:bCs/>
+          <w:color w:val="000000" w:themeColor="text1"/>
+          <w:sz w:val="24"/>
+          <w:szCs w:val="24"/>
+          <w:lang w:val="pt-BR"/>
+        </w:rPr>
+        <w:t>q.prom</w:t>
+      </w:r>
+      <w:r>
+        <w:rPr>
+          <w:b/>
+          <w:bCs/>
+          <w:color w:val="000000" w:themeColor="text1"/>
+          <w:sz w:val="24"/>
+          <w:szCs w:val="24"/>
+          <w:lang w:val="pt-BR"/>
+        </w:rPr>
+        <w:t>o</w:t>
+      </w:r>
+      <w:r>
+        <w:rPr>
+          <w:b/>
+          <w:bCs/>
+          <w:color w:val="000000" w:themeColor="text1"/>
+          <w:sz w:val="24"/>
+          <w:szCs w:val="24"/>
+          <w:lang w:val="pt-BR"/>
+        </w:rPr>
+        <w:t>tion.discount</w:t>
+      </w:r>
+      <w:r>
+        <w:rPr>
+          <w:color w:val="000000" w:themeColor="text1"/>
+          <w:sz w:val="24"/>
+          <w:szCs w:val="24"/>
+          <w:lang w:val="pt-BR"/>
+        </w:rPr>
+        <w:t>.</w:t>
+      </w:r>
+      <w:r>
+        <w:rPr>
+          <w:color w:val="000000" w:themeColor="text1"/>
+          <w:sz w:val="24"/>
+          <w:szCs w:val="24"/>
+          <w:lang w:val="pt-BR"/>
+        </w:rPr>
+        <w:t xml:space="preserve"> </w:t>
+      </w:r>
+      <w:r>
+        <w:rPr>
+          <w:color w:val="000000" w:themeColor="text1"/>
+          <w:sz w:val="24"/>
+          <w:szCs w:val="24"/>
+          <w:u w:val="single"/>
+          <w:lang w:val="pt-BR"/>
+        </w:rPr>
+        <w:t xml:space="preserve">O valor do </w:t>
+      </w:r>
+      <w:r>
+        <w:rPr>
+          <w:b/>
+          <w:bCs/>
+          <w:color w:val="000000" w:themeColor="text1"/>
+          <w:sz w:val="24"/>
+          <w:szCs w:val="24"/>
+          <w:u w:val="single"/>
+          <w:lang w:val="pt-BR"/>
+        </w:rPr>
+        <w:t xml:space="preserve">x-match </w:t>
+      </w:r>
+      <w:r>
+        <w:rPr>
+          <w:color w:val="000000" w:themeColor="text1"/>
+          <w:sz w:val="24"/>
+          <w:szCs w:val="24"/>
+          <w:u w:val="single"/>
+          <w:lang w:val="pt-BR"/>
+        </w:rPr>
+        <w:t>por padrão é</w:t>
+      </w:r>
+      <w:r>
+        <w:rPr>
+          <w:b/>
+          <w:bCs/>
+          <w:color w:val="000000" w:themeColor="text1"/>
+          <w:sz w:val="24"/>
+          <w:szCs w:val="24"/>
+          <w:u w:val="single"/>
+          <w:lang w:val="pt-BR"/>
+        </w:rPr>
+        <w:t xml:space="preserve"> all, significando que todas as condições informadas naquele binding devem ser satisfeitas para que o direcionamento aconteça ali</w:t>
+      </w:r>
+      <w:r>
+        <w:rPr>
+          <w:color w:val="000000" w:themeColor="text1"/>
+          <w:sz w:val="24"/>
+          <w:szCs w:val="24"/>
+          <w:lang w:val="pt-BR"/>
+        </w:rPr>
+        <w:t>.</w:t>
+      </w:r>
+      <w:r>
+        <w:rPr>
+          <w:color w:val="000000" w:themeColor="text1"/>
+          <w:sz w:val="24"/>
+          <w:szCs w:val="24"/>
+          <w:lang w:val="pt-BR"/>
+        </w:rPr>
+        <w:t xml:space="preserve"> Caso queíramos aplicar um </w:t>
+      </w:r>
+      <w:r>
+        <w:rPr>
+          <w:b/>
+          <w:bCs/>
+          <w:color w:val="000000" w:themeColor="text1"/>
+          <w:sz w:val="24"/>
+          <w:szCs w:val="24"/>
+          <w:lang w:val="pt-BR"/>
+        </w:rPr>
+        <w:t>||</w:t>
+      </w:r>
+      <w:r>
+        <w:rPr>
+          <w:color w:val="000000" w:themeColor="text1"/>
+          <w:sz w:val="24"/>
+          <w:szCs w:val="24"/>
+          <w:lang w:val="pt-BR"/>
+        </w:rPr>
+        <w:t xml:space="preserve"> (OU),</w:t>
+      </w:r>
+      <w:r>
+        <w:rPr>
+          <w:b/>
+          <w:bCs/>
+          <w:color w:val="000000" w:themeColor="text1"/>
+          <w:sz w:val="24"/>
+          <w:szCs w:val="24"/>
+          <w:lang w:val="pt-BR"/>
+        </w:rPr>
+        <w:t xml:space="preserve"> utilizamos o argument x-match:any</w:t>
+      </w:r>
+      <w:r>
+        <w:rPr>
+          <w:color w:val="000000" w:themeColor="text1"/>
+          <w:sz w:val="24"/>
+          <w:szCs w:val="24"/>
+          <w:lang w:val="pt-BR"/>
+        </w:rPr>
+        <w:t xml:space="preserve">. No caso acima, a mensagem </w:t>
+      </w:r>
+      <w:r>
+        <w:rPr>
+          <w:color w:val="000000" w:themeColor="text1"/>
+          <w:sz w:val="24"/>
+          <w:szCs w:val="24"/>
+          <w:lang w:val="pt-BR"/>
+        </w:rPr>
+        <w:t xml:space="preserve">só </w:t>
+      </w:r>
+      <w:r>
+        <w:rPr>
+          <w:color w:val="000000" w:themeColor="text1"/>
+          <w:sz w:val="24"/>
+          <w:szCs w:val="24"/>
+          <w:lang w:val="pt-BR"/>
+        </w:rPr>
+        <w:t xml:space="preserve">seria direcionada à fila </w:t>
+      </w:r>
+      <w:r>
+        <w:rPr>
+          <w:b/>
+          <w:bCs/>
+          <w:color w:val="000000" w:themeColor="text1"/>
+          <w:sz w:val="24"/>
+          <w:szCs w:val="24"/>
+          <w:lang w:val="pt-BR"/>
+        </w:rPr>
+        <w:t>q.promotion.free-delivery</w:t>
+      </w:r>
+      <w:r>
+        <w:rPr>
+          <w:color w:val="000000" w:themeColor="text1"/>
+          <w:sz w:val="24"/>
+          <w:szCs w:val="24"/>
+          <w:lang w:val="pt-BR"/>
+        </w:rPr>
+        <w:t xml:space="preserve"> se: </w:t>
+      </w:r>
+      <w:r>
+        <w:rPr>
+          <w:color w:val="000000" w:themeColor="text1"/>
+          <w:sz w:val="24"/>
+          <w:szCs w:val="24"/>
+          <w:u w:val="single"/>
+          <w:lang w:val="pt-BR"/>
+        </w:rPr>
+        <w:t>OU a cor fosse red OU o material fosse wood</w:t>
+      </w:r>
+      <w:r>
+        <w:rPr>
+          <w:color w:val="000000" w:themeColor="text1"/>
+          <w:sz w:val="24"/>
+          <w:szCs w:val="24"/>
+          <w:lang w:val="pt-BR"/>
+        </w:rPr>
+        <w:t>.</w:t>
+      </w:r>
+    </w:p>
+    <w:p>
+      <w:pPr>
+        <w:ind w:left="360"/>
+        <w:rPr>
+          <w:color w:val="000000" w:themeColor="text1"/>
+          <w:sz w:val="24"/>
+          <w:szCs w:val="24"/>
+          <w:lang w:val="pt-BR"/>
+        </w:rPr>
+      </w:pPr>
+    </w:p>
+    <w:p>
+      <w:pPr>
+        <w:rPr>
+          <w:color w:val="000000" w:themeColor="text1"/>
+          <w:sz w:val="24"/>
+          <w:szCs w:val="24"/>
+          <w:lang w:val="pt-BR"/>
+        </w:rPr>
+      </w:pPr>
+      <w:r>
+        <w:rPr>
+          <w:color w:val="000000" w:themeColor="text1"/>
+          <w:sz w:val="24"/>
+          <w:szCs w:val="24"/>
+          <w:lang w:val="pt-BR"/>
+        </w:rPr>
+        <w:t xml:space="preserve">Código </w:t>
+      </w:r>
+      <w:r>
+        <w:rPr>
+          <w:b/>
+          <w:bCs/>
+          <w:color w:val="000000" w:themeColor="text1"/>
+          <w:sz w:val="24"/>
+          <w:szCs w:val="24"/>
+          <w:lang w:val="pt-BR"/>
+        </w:rPr>
+        <w:t>producer</w:t>
+      </w:r>
+      <w:r>
+        <w:rPr>
+          <w:color w:val="000000" w:themeColor="text1"/>
+          <w:sz w:val="24"/>
+          <w:szCs w:val="24"/>
+          <w:lang w:val="pt-BR"/>
+        </w:rPr>
+        <w:t xml:space="preserve"> simples. A mensagem é enviada, em formato de json, para a exchange </w:t>
+      </w:r>
+      <w:r>
+        <w:rPr>
+          <w:b/>
+          <w:bCs/>
+          <w:color w:val="000000" w:themeColor="text1"/>
+          <w:sz w:val="24"/>
+          <w:szCs w:val="24"/>
+          <w:lang w:val="pt-BR"/>
+        </w:rPr>
+        <w:t>x.</w:t>
+      </w:r>
+      <w:r>
+        <w:rPr>
+          <w:b/>
+          <w:bCs/>
+          <w:color w:val="000000" w:themeColor="text1"/>
+          <w:sz w:val="24"/>
+          <w:szCs w:val="24"/>
+          <w:lang w:val="pt-BR"/>
+        </w:rPr>
+        <w:t>promotion</w:t>
+      </w:r>
+      <w:r>
+        <w:rPr>
+          <w:color w:val="000000" w:themeColor="text1"/>
+          <w:sz w:val="24"/>
+          <w:szCs w:val="24"/>
+          <w:lang w:val="pt-BR"/>
+        </w:rPr>
+        <w:t xml:space="preserve">, que será responsável por direcionar as mensagens às filas bindadas baseado no </w:t>
+      </w:r>
+      <w:r>
+        <w:rPr>
+          <w:color w:val="000000" w:themeColor="text1"/>
+          <w:sz w:val="24"/>
+          <w:szCs w:val="24"/>
+          <w:u w:val="single"/>
+          <w:lang w:val="pt-BR"/>
+        </w:rPr>
+        <w:t>header</w:t>
+      </w:r>
+      <w:r>
+        <w:rPr>
+          <w:b/>
+          <w:bCs/>
+          <w:color w:val="000000" w:themeColor="text1"/>
+          <w:sz w:val="24"/>
+          <w:szCs w:val="24"/>
+          <w:lang w:val="pt-BR"/>
+        </w:rPr>
+        <w:t xml:space="preserve"> </w:t>
+      </w:r>
+      <w:r>
+        <w:rPr>
+          <w:color w:val="000000" w:themeColor="text1"/>
+          <w:sz w:val="24"/>
+          <w:szCs w:val="24"/>
+          <w:lang w:val="pt-BR"/>
+        </w:rPr>
+        <w:t xml:space="preserve">definido na classe MessageProperties. </w:t>
+      </w:r>
+      <w:r>
+        <w:rPr>
+          <w:color w:val="000000" w:themeColor="text1"/>
+          <w:sz w:val="24"/>
+          <w:szCs w:val="24"/>
+          <w:lang w:val="pt-BR"/>
+        </w:rPr>
+        <w:t>Note que, neste caso, devemos criar uma instância da c</w:t>
+      </w:r>
+      <w:r>
+        <w:rPr>
+          <w:color w:val="000000" w:themeColor="text1"/>
+          <w:sz w:val="24"/>
+          <w:szCs w:val="24"/>
+          <w:lang w:val="pt-BR"/>
+        </w:rPr>
+        <w:t xml:space="preserve">lasse </w:t>
+      </w:r>
+      <w:r>
+        <w:rPr>
+          <w:b/>
+          <w:bCs/>
+          <w:color w:val="000000" w:themeColor="text1"/>
+          <w:sz w:val="24"/>
+          <w:szCs w:val="24"/>
+          <w:lang w:val="pt-BR"/>
+        </w:rPr>
+        <w:t>Message</w:t>
+      </w:r>
+      <w:r>
+        <w:rPr>
+          <w:color w:val="000000" w:themeColor="text1"/>
+          <w:sz w:val="24"/>
+          <w:szCs w:val="24"/>
+          <w:lang w:val="pt-BR"/>
+        </w:rPr>
+        <w:t xml:space="preserve"> e inserir o </w:t>
+      </w:r>
+      <w:r>
+        <w:rPr>
+          <w:b/>
+          <w:bCs/>
+          <w:color w:val="000000" w:themeColor="text1"/>
+          <w:sz w:val="24"/>
+          <w:szCs w:val="24"/>
+          <w:lang w:val="pt-BR"/>
+        </w:rPr>
+        <w:t>MessageProperties</w:t>
+      </w:r>
+      <w:r>
+        <w:rPr>
+          <w:color w:val="000000" w:themeColor="text1"/>
+          <w:sz w:val="24"/>
+          <w:szCs w:val="24"/>
+          <w:lang w:val="pt-BR"/>
+        </w:rPr>
+        <w:t xml:space="preserve"> contendo o </w:t>
+      </w:r>
+      <w:r>
+        <w:rPr>
+          <w:color w:val="000000" w:themeColor="text1"/>
+          <w:sz w:val="24"/>
+          <w:szCs w:val="24"/>
+          <w:u w:val="single"/>
+          <w:lang w:val="pt-BR"/>
+        </w:rPr>
+        <w:t>header</w:t>
+      </w:r>
+      <w:r>
+        <w:rPr>
+          <w:color w:val="000000" w:themeColor="text1"/>
+          <w:sz w:val="24"/>
+          <w:szCs w:val="24"/>
+          <w:lang w:val="pt-BR"/>
+        </w:rPr>
+        <w:t xml:space="preserve"> e a </w:t>
+      </w:r>
+      <w:r>
+        <w:rPr>
+          <w:color w:val="000000" w:themeColor="text1"/>
+          <w:sz w:val="24"/>
+          <w:szCs w:val="24"/>
+          <w:u w:val="single"/>
+          <w:lang w:val="pt-BR"/>
+        </w:rPr>
+        <w:t>mensagem</w:t>
+      </w:r>
+      <w:r>
+        <w:rPr>
+          <w:color w:val="000000" w:themeColor="text1"/>
+          <w:sz w:val="24"/>
+          <w:szCs w:val="24"/>
+          <w:lang w:val="pt-BR"/>
+        </w:rPr>
+        <w:t xml:space="preserve"> </w:t>
+      </w:r>
+      <w:r>
+        <w:rPr>
+          <w:color w:val="000000" w:themeColor="text1"/>
+          <w:sz w:val="24"/>
+          <w:szCs w:val="24"/>
+          <w:lang w:val="pt-BR"/>
+        </w:rPr>
+        <w:t xml:space="preserve">- </w:t>
+      </w:r>
+      <w:r>
+        <w:rPr>
+          <w:color w:val="000000" w:themeColor="text1"/>
+          <w:sz w:val="24"/>
+          <w:szCs w:val="24"/>
+          <w:lang w:val="pt-BR"/>
+        </w:rPr>
+        <w:t xml:space="preserve">com o método </w:t>
+      </w:r>
+      <w:r>
+        <w:rPr>
+          <w:b/>
+          <w:bCs/>
+          <w:color w:val="000000" w:themeColor="text1"/>
+          <w:sz w:val="24"/>
+          <w:szCs w:val="24"/>
+          <w:lang w:val="pt-BR"/>
+        </w:rPr>
+        <w:t>json.getBytes()</w:t>
+      </w:r>
+      <w:r>
+        <w:rPr>
+          <w:color w:val="000000" w:themeColor="text1"/>
+          <w:sz w:val="24"/>
+          <w:szCs w:val="24"/>
+          <w:lang w:val="pt-BR"/>
+        </w:rPr>
+        <w:t xml:space="preserve"> -</w:t>
+      </w:r>
+      <w:r>
+        <w:rPr>
+          <w:color w:val="000000" w:themeColor="text1"/>
+          <w:sz w:val="24"/>
+          <w:szCs w:val="24"/>
+          <w:lang w:val="pt-BR"/>
+        </w:rPr>
+        <w:t xml:space="preserve"> nela.</w:t>
+      </w:r>
+    </w:p>
+    <w:p>
+      <w:pPr>
+        <w:pStyle w:val="Pr-formataoHTML"/>
+        <w:shd w:val="clear" w:color="auto" w:fill="2B2B2B"/>
+        <w:rPr>
+          <w:color w:val="A9B7C6"/>
+          <w:sz w:val="28"/>
+          <w:szCs w:val="28"/>
+        </w:rPr>
+      </w:pPr>
+      <w:r>
+        <w:rPr>
+          <w:color w:val="BBB529"/>
+          <w:sz w:val="28"/>
+          <w:szCs w:val="28"/>
+        </w:rPr>
+        <w:t>@Service</w:t>
+      </w:r>
+      <w:r>
+        <w:rPr>
+          <w:color w:val="BBB529"/>
+          <w:sz w:val="28"/>
+          <w:szCs w:val="28"/>
+        </w:rPr>
+        <w:br/>
+      </w:r>
+      <w:r>
+        <w:rPr>
+          <w:color w:val="CC7832"/>
+          <w:sz w:val="28"/>
+          <w:szCs w:val="28"/>
+        </w:rPr>
+        <w:t xml:space="preserve">public class </w:t>
+      </w:r>
+      <w:r>
+        <w:rPr>
+          <w:color w:val="A9B7C6"/>
+          <w:sz w:val="28"/>
+          <w:szCs w:val="28"/>
+        </w:rPr>
+        <w:t>FurnitureProducer {</w:t>
+      </w:r>
+      <w:r>
+        <w:rPr>
+          <w:color w:val="A9B7C6"/>
+          <w:sz w:val="28"/>
+          <w:szCs w:val="28"/>
+        </w:rPr>
+        <w:br/>
+      </w:r>
+      <w:r>
+        <w:rPr>
+          <w:color w:val="A9B7C6"/>
+          <w:sz w:val="28"/>
+          <w:szCs w:val="28"/>
+        </w:rPr>
+        <w:br/>
+        <w:t xml:space="preserve">    </w:t>
+      </w:r>
+      <w:r>
+        <w:rPr>
+          <w:color w:val="BBB529"/>
+          <w:sz w:val="28"/>
+          <w:szCs w:val="28"/>
+        </w:rPr>
+        <w:t>@Autowired</w:t>
+      </w:r>
+      <w:r>
+        <w:rPr>
+          <w:color w:val="BBB529"/>
+          <w:sz w:val="28"/>
+          <w:szCs w:val="28"/>
+        </w:rPr>
+        <w:br/>
+        <w:t xml:space="preserve">    </w:t>
+      </w:r>
+      <w:r>
+        <w:rPr>
+          <w:color w:val="CC7832"/>
+          <w:sz w:val="28"/>
+          <w:szCs w:val="28"/>
+        </w:rPr>
+        <w:t xml:space="preserve">private </w:t>
+      </w:r>
+      <w:r>
+        <w:rPr>
+          <w:color w:val="A9B7C6"/>
+          <w:sz w:val="28"/>
+          <w:szCs w:val="28"/>
+        </w:rPr>
+        <w:t xml:space="preserve">RabbitTemplate </w:t>
+      </w:r>
+      <w:r>
+        <w:rPr>
+          <w:color w:val="9876AA"/>
+          <w:sz w:val="28"/>
+          <w:szCs w:val="28"/>
+        </w:rPr>
+        <w:t>rabbitTemplate</w:t>
+      </w:r>
+      <w:r>
+        <w:rPr>
+          <w:color w:val="CC7832"/>
+          <w:sz w:val="28"/>
+          <w:szCs w:val="28"/>
+        </w:rPr>
+        <w:t>;</w:t>
+      </w:r>
+      <w:r>
+        <w:rPr>
+          <w:color w:val="CC7832"/>
+          <w:sz w:val="28"/>
+          <w:szCs w:val="28"/>
+        </w:rPr>
+        <w:br/>
+      </w:r>
+      <w:r>
+        <w:rPr>
+          <w:color w:val="CC7832"/>
+          <w:sz w:val="28"/>
+          <w:szCs w:val="28"/>
+        </w:rPr>
+        <w:br/>
+        <w:t xml:space="preserve">    </w:t>
+      </w:r>
+      <w:r>
+        <w:rPr>
+          <w:color w:val="BBB529"/>
+          <w:sz w:val="28"/>
+          <w:szCs w:val="28"/>
+        </w:rPr>
+        <w:t>@Autowired</w:t>
+      </w:r>
+      <w:r>
+        <w:rPr>
+          <w:color w:val="BBB529"/>
+          <w:sz w:val="28"/>
+          <w:szCs w:val="28"/>
+        </w:rPr>
+        <w:br/>
+        <w:t xml:space="preserve">    </w:t>
+      </w:r>
+      <w:r>
+        <w:rPr>
+          <w:color w:val="CC7832"/>
+          <w:sz w:val="28"/>
+          <w:szCs w:val="28"/>
+        </w:rPr>
+        <w:t xml:space="preserve">private </w:t>
+      </w:r>
+      <w:r>
+        <w:rPr>
+          <w:color w:val="A9B7C6"/>
+          <w:sz w:val="28"/>
+          <w:szCs w:val="28"/>
+        </w:rPr>
+        <w:t xml:space="preserve">ObjectMapper </w:t>
+      </w:r>
+      <w:r>
+        <w:rPr>
+          <w:color w:val="9876AA"/>
+          <w:sz w:val="28"/>
+          <w:szCs w:val="28"/>
+        </w:rPr>
+        <w:t>objectMapper</w:t>
+      </w:r>
+      <w:r>
+        <w:rPr>
+          <w:color w:val="CC7832"/>
+          <w:sz w:val="28"/>
+          <w:szCs w:val="28"/>
+        </w:rPr>
+        <w:t>;</w:t>
+      </w:r>
+      <w:r>
+        <w:rPr>
+          <w:color w:val="CC7832"/>
+          <w:sz w:val="28"/>
+          <w:szCs w:val="28"/>
+        </w:rPr>
+        <w:br/>
+      </w:r>
+      <w:r>
+        <w:rPr>
+          <w:color w:val="CC7832"/>
+          <w:sz w:val="28"/>
+          <w:szCs w:val="28"/>
+        </w:rPr>
+        <w:br/>
+        <w:t xml:space="preserve">    public void </w:t>
+      </w:r>
+      <w:r>
+        <w:rPr>
+          <w:color w:val="FFC66D"/>
+          <w:sz w:val="28"/>
+          <w:szCs w:val="28"/>
+        </w:rPr>
+        <w:t>sendMessage</w:t>
+      </w:r>
+      <w:r>
+        <w:rPr>
+          <w:color w:val="A9B7C6"/>
+          <w:sz w:val="28"/>
+          <w:szCs w:val="28"/>
+        </w:rPr>
+        <w:t xml:space="preserve">(Furniture furniture) </w:t>
+      </w:r>
+      <w:r>
+        <w:rPr>
+          <w:color w:val="CC7832"/>
+          <w:sz w:val="28"/>
+          <w:szCs w:val="28"/>
+        </w:rPr>
+        <w:t xml:space="preserve">throws </w:t>
+      </w:r>
+      <w:r>
+        <w:rPr>
+          <w:color w:val="A9B7C6"/>
+          <w:sz w:val="28"/>
+          <w:szCs w:val="28"/>
+        </w:rPr>
+        <w:t>JsonProcessingException {</w:t>
+      </w:r>
+      <w:r>
+        <w:rPr>
+          <w:color w:val="A9B7C6"/>
+          <w:sz w:val="28"/>
+          <w:szCs w:val="28"/>
+        </w:rPr>
+        <w:br/>
+      </w:r>
+      <w:r>
+        <w:rPr>
+          <w:color w:val="A9B7C6"/>
+          <w:sz w:val="28"/>
+          <w:szCs w:val="28"/>
+        </w:rPr>
+        <w:br/>
+        <w:t xml:space="preserve">        </w:t>
+      </w:r>
+      <w:r>
+        <w:rPr>
+          <w:color w:val="CC7832"/>
+          <w:sz w:val="28"/>
+          <w:szCs w:val="28"/>
+        </w:rPr>
+        <w:t xml:space="preserve">var </w:t>
+      </w:r>
+      <w:r>
+        <w:rPr>
+          <w:color w:val="A9B7C6"/>
+          <w:sz w:val="28"/>
+          <w:szCs w:val="28"/>
+        </w:rPr>
+        <w:t xml:space="preserve">messageProperties = </w:t>
+      </w:r>
+      <w:r>
+        <w:rPr>
+          <w:color w:val="CC7832"/>
+          <w:sz w:val="28"/>
+          <w:szCs w:val="28"/>
+        </w:rPr>
+        <w:t xml:space="preserve">new </w:t>
+      </w:r>
+      <w:r>
+        <w:rPr>
+          <w:color w:val="A9B7C6"/>
+          <w:sz w:val="28"/>
+          <w:szCs w:val="28"/>
+        </w:rPr>
+        <w:t>MessageProperties()</w:t>
+      </w:r>
+      <w:r>
+        <w:rPr>
+          <w:color w:val="CC7832"/>
+          <w:sz w:val="28"/>
+          <w:szCs w:val="28"/>
+        </w:rPr>
+        <w:t>;</w:t>
+      </w:r>
+      <w:r>
+        <w:rPr>
+          <w:color w:val="CC7832"/>
+          <w:sz w:val="28"/>
+          <w:szCs w:val="28"/>
+        </w:rPr>
+        <w:br/>
+        <w:t xml:space="preserve">        </w:t>
+      </w:r>
+      <w:r>
+        <w:rPr>
+          <w:color w:val="A9B7C6"/>
+          <w:sz w:val="28"/>
+          <w:szCs w:val="28"/>
+        </w:rPr>
+        <w:t>messageProperties.setHeader(</w:t>
+      </w:r>
+      <w:r>
+        <w:rPr>
+          <w:color w:val="6A8759"/>
+          <w:sz w:val="28"/>
+          <w:szCs w:val="28"/>
+        </w:rPr>
+        <w:t>"color"</w:t>
+      </w:r>
+      <w:r>
+        <w:rPr>
+          <w:color w:val="CC7832"/>
+          <w:sz w:val="28"/>
+          <w:szCs w:val="28"/>
+        </w:rPr>
+        <w:t xml:space="preserve">, </w:t>
+      </w:r>
+      <w:r>
+        <w:rPr>
+          <w:color w:val="A9B7C6"/>
+          <w:sz w:val="28"/>
+          <w:szCs w:val="28"/>
+        </w:rPr>
+        <w:t>furniture.getColor())</w:t>
+      </w:r>
+      <w:r>
+        <w:rPr>
+          <w:color w:val="CC7832"/>
+          <w:sz w:val="28"/>
+          <w:szCs w:val="28"/>
+        </w:rPr>
+        <w:t>;</w:t>
+      </w:r>
+      <w:r>
+        <w:rPr>
+          <w:color w:val="CC7832"/>
+          <w:sz w:val="28"/>
+          <w:szCs w:val="28"/>
+        </w:rPr>
+        <w:br/>
+        <w:t xml:space="preserve">        </w:t>
+      </w:r>
+      <w:r>
+        <w:rPr>
+          <w:color w:val="A9B7C6"/>
+          <w:sz w:val="28"/>
+          <w:szCs w:val="28"/>
+        </w:rPr>
+        <w:t>messageProperties.setHeader(</w:t>
+      </w:r>
+      <w:r>
+        <w:rPr>
+          <w:color w:val="6A8759"/>
+          <w:sz w:val="28"/>
+          <w:szCs w:val="28"/>
+        </w:rPr>
+        <w:t>"material"</w:t>
+      </w:r>
+      <w:r>
+        <w:rPr>
+          <w:color w:val="CC7832"/>
+          <w:sz w:val="28"/>
+          <w:szCs w:val="28"/>
+        </w:rPr>
+        <w:t xml:space="preserve">, </w:t>
+      </w:r>
+      <w:r>
+        <w:rPr>
+          <w:color w:val="A9B7C6"/>
+          <w:sz w:val="28"/>
+          <w:szCs w:val="28"/>
+        </w:rPr>
+        <w:t>furniture.getMaterial())</w:t>
+      </w:r>
+      <w:r>
+        <w:rPr>
+          <w:color w:val="CC7832"/>
+          <w:sz w:val="28"/>
+          <w:szCs w:val="28"/>
+        </w:rPr>
+        <w:t>;</w:t>
+      </w:r>
+      <w:r>
+        <w:rPr>
+          <w:color w:val="CC7832"/>
+          <w:sz w:val="28"/>
+          <w:szCs w:val="28"/>
+        </w:rPr>
+        <w:br/>
+      </w:r>
+      <w:r>
+        <w:rPr>
+          <w:color w:val="CC7832"/>
+          <w:sz w:val="28"/>
+          <w:szCs w:val="28"/>
+        </w:rPr>
+        <w:br/>
+        <w:t xml:space="preserve">        var </w:t>
+      </w:r>
+      <w:r>
+        <w:rPr>
+          <w:color w:val="A9B7C6"/>
+          <w:sz w:val="28"/>
+          <w:szCs w:val="28"/>
+        </w:rPr>
+        <w:t xml:space="preserve">json = </w:t>
+      </w:r>
+      <w:r>
+        <w:rPr>
+          <w:color w:val="9876AA"/>
+          <w:sz w:val="28"/>
+          <w:szCs w:val="28"/>
+        </w:rPr>
+        <w:t>objectMapper</w:t>
+      </w:r>
+      <w:r>
+        <w:rPr>
+          <w:color w:val="A9B7C6"/>
+          <w:sz w:val="28"/>
+          <w:szCs w:val="28"/>
+        </w:rPr>
+        <w:t>.writeValueAsString(furniture)</w:t>
+      </w:r>
+      <w:r>
+        <w:rPr>
+          <w:color w:val="CC7832"/>
+          <w:sz w:val="28"/>
+          <w:szCs w:val="28"/>
+        </w:rPr>
+        <w:t>;</w:t>
+      </w:r>
+      <w:r>
+        <w:rPr>
+          <w:color w:val="CC7832"/>
+          <w:sz w:val="28"/>
+          <w:szCs w:val="28"/>
+        </w:rPr>
+        <w:br/>
+      </w:r>
+      <w:r>
+        <w:rPr>
+          <w:color w:val="CC7832"/>
+          <w:sz w:val="28"/>
+          <w:szCs w:val="28"/>
+        </w:rPr>
+        <w:br/>
+        <w:t xml:space="preserve">        var </w:t>
+      </w:r>
+      <w:r>
+        <w:rPr>
+          <w:color w:val="A9B7C6"/>
+          <w:sz w:val="28"/>
+          <w:szCs w:val="28"/>
+        </w:rPr>
+        <w:t xml:space="preserve">message = </w:t>
+      </w:r>
+      <w:r>
+        <w:rPr>
+          <w:color w:val="CC7832"/>
+          <w:sz w:val="28"/>
+          <w:szCs w:val="28"/>
+        </w:rPr>
+        <w:t xml:space="preserve">new </w:t>
+      </w:r>
+      <w:r>
+        <w:rPr>
+          <w:color w:val="A9B7C6"/>
+          <w:sz w:val="28"/>
+          <w:szCs w:val="28"/>
+        </w:rPr>
+        <w:t>Message(json.getBytes()</w:t>
+      </w:r>
+      <w:r>
+        <w:rPr>
+          <w:color w:val="CC7832"/>
+          <w:sz w:val="28"/>
+          <w:szCs w:val="28"/>
+        </w:rPr>
+        <w:t xml:space="preserve">, </w:t>
+      </w:r>
+      <w:r>
+        <w:rPr>
+          <w:color w:val="A9B7C6"/>
+          <w:sz w:val="28"/>
+          <w:szCs w:val="28"/>
+        </w:rPr>
+        <w:t>messageProperties)</w:t>
+      </w:r>
+      <w:r>
+        <w:rPr>
+          <w:color w:val="CC7832"/>
+          <w:sz w:val="28"/>
+          <w:szCs w:val="28"/>
+        </w:rPr>
+        <w:t>;</w:t>
+      </w:r>
+      <w:r>
+        <w:rPr>
+          <w:color w:val="CC7832"/>
+          <w:sz w:val="28"/>
+          <w:szCs w:val="28"/>
+        </w:rPr>
+        <w:br/>
+        <w:t xml:space="preserve">        </w:t>
+      </w:r>
+      <w:r>
+        <w:rPr>
+          <w:color w:val="9876AA"/>
+          <w:sz w:val="28"/>
+          <w:szCs w:val="28"/>
+        </w:rPr>
+        <w:t>rabbitTemplate</w:t>
+      </w:r>
+      <w:r>
+        <w:rPr>
+          <w:color w:val="A9B7C6"/>
+          <w:sz w:val="28"/>
+          <w:szCs w:val="28"/>
+        </w:rPr>
+        <w:t>.convertAndSend(</w:t>
+      </w:r>
+      <w:r>
+        <w:rPr>
+          <w:color w:val="6A8759"/>
+          <w:sz w:val="28"/>
+          <w:szCs w:val="28"/>
+        </w:rPr>
+        <w:t>"x.promotion"</w:t>
+      </w:r>
+      <w:r>
+        <w:rPr>
+          <w:color w:val="CC7832"/>
+          <w:sz w:val="28"/>
+          <w:szCs w:val="28"/>
+        </w:rPr>
+        <w:t xml:space="preserve">, </w:t>
+      </w:r>
+      <w:r>
+        <w:rPr>
+          <w:color w:val="6A8759"/>
+          <w:sz w:val="28"/>
+          <w:szCs w:val="28"/>
+        </w:rPr>
+        <w:t>""</w:t>
+      </w:r>
+      <w:r>
+        <w:rPr>
+          <w:color w:val="CC7832"/>
+          <w:sz w:val="28"/>
+          <w:szCs w:val="28"/>
+        </w:rPr>
+        <w:t xml:space="preserve">, </w:t>
+      </w:r>
+      <w:r>
+        <w:rPr>
+          <w:color w:val="A9B7C6"/>
+          <w:sz w:val="28"/>
+          <w:szCs w:val="28"/>
+        </w:rPr>
+        <w:t>message)</w:t>
+      </w:r>
+      <w:r>
+        <w:rPr>
+          <w:color w:val="CC7832"/>
+          <w:sz w:val="28"/>
+          <w:szCs w:val="28"/>
+        </w:rPr>
+        <w:t>;</w:t>
+      </w:r>
+      <w:r>
+        <w:rPr>
+          <w:color w:val="CC7832"/>
+          <w:sz w:val="28"/>
+          <w:szCs w:val="28"/>
+        </w:rPr>
+        <w:br/>
+        <w:t xml:space="preserve">    </w:t>
+      </w:r>
+      <w:r>
+        <w:rPr>
+          <w:color w:val="A9B7C6"/>
+          <w:sz w:val="28"/>
+          <w:szCs w:val="28"/>
+        </w:rPr>
+        <w:t>}</w:t>
+      </w:r>
+      <w:r>
+        <w:rPr>
+          <w:color w:val="A9B7C6"/>
+          <w:sz w:val="28"/>
+          <w:szCs w:val="28"/>
+        </w:rPr>
+        <w:br/>
+        <w:t>}</w:t>
+      </w:r>
+    </w:p>
+    <w:p>
+      <w:pPr>
+        <w:rPr>
+          <w:color w:val="000000" w:themeColor="text1"/>
+          <w:sz w:val="24"/>
+          <w:szCs w:val="24"/>
+        </w:rPr>
+      </w:pPr>
+    </w:p>
+    <w:p>
+      <w:pPr>
+        <w:rPr>
+          <w:color w:val="000000" w:themeColor="text1"/>
+          <w:sz w:val="24"/>
+          <w:szCs w:val="24"/>
+          <w:lang w:val="pt-BR"/>
+        </w:rPr>
+      </w:pPr>
+      <w:r>
+        <w:rPr>
+          <w:color w:val="000000" w:themeColor="text1"/>
+          <w:sz w:val="24"/>
+          <w:szCs w:val="24"/>
+          <w:lang w:val="pt-BR"/>
+        </w:rPr>
+        <w:t xml:space="preserve">Para o </w:t>
+      </w:r>
+      <w:r>
+        <w:rPr>
+          <w:b/>
+          <w:bCs/>
+          <w:color w:val="000000" w:themeColor="text1"/>
+          <w:sz w:val="24"/>
+          <w:szCs w:val="24"/>
+          <w:lang w:val="pt-BR"/>
+        </w:rPr>
+        <w:t>consumer</w:t>
+      </w:r>
+      <w:r>
+        <w:rPr>
+          <w:color w:val="000000" w:themeColor="text1"/>
+          <w:sz w:val="24"/>
+          <w:szCs w:val="24"/>
+          <w:lang w:val="pt-BR"/>
+        </w:rPr>
+        <w:t>, utiliza-se o</w:t>
+      </w:r>
+      <w:r>
+        <w:rPr>
+          <w:color w:val="000000" w:themeColor="text1"/>
+          <w:sz w:val="24"/>
+          <w:szCs w:val="24"/>
+          <w:lang w:val="pt-BR"/>
+        </w:rPr>
+        <w:t xml:space="preserve"> mesmo código do Fanout, adaptando somente o nome da fila desejada.</w:t>
+      </w:r>
+    </w:p>
+    <w:p>
+      <w:pPr>
+        <w:ind w:left="360"/>
+        <w:rPr>
+          <w:color w:val="000000" w:themeColor="text1"/>
+          <w:sz w:val="24"/>
+          <w:szCs w:val="24"/>
+          <w:lang w:val="pt-BR"/>
+        </w:rPr>
+      </w:pPr>
+    </w:p>
+    <w:p>
+      <w:pPr>
+        <w:ind w:left="360"/>
+        <w:rPr>
+          <w:color w:val="000000" w:themeColor="text1"/>
+          <w:sz w:val="24"/>
+          <w:szCs w:val="24"/>
+          <w:lang w:val="pt-BR"/>
+        </w:rPr>
+      </w:pPr>
+    </w:p>
+    <w:p>
+      <w:pPr>
+        <w:ind w:left="360"/>
+        <w:rPr>
+          <w:color w:val="000000" w:themeColor="text1"/>
+          <w:sz w:val="24"/>
+          <w:szCs w:val="24"/>
+          <w:lang w:val="pt-BR"/>
+        </w:rPr>
+      </w:pPr>
+    </w:p>
+    <w:p>
+      <w:pPr>
+        <w:ind w:left="360"/>
+        <w:rPr>
+          <w:b/>
+          <w:bCs/>
+          <w:color w:val="FF0000"/>
+          <w:sz w:val="24"/>
+          <w:szCs w:val="24"/>
+          <w:lang w:val="pt-BR"/>
+        </w:rPr>
+      </w:pPr>
+    </w:p>
+    <w:p>
+      <w:pPr>
+        <w:ind w:left="360"/>
+        <w:rPr>
+          <w:b/>
+          <w:bCs/>
+          <w:color w:val="FF0000"/>
+          <w:sz w:val="24"/>
+          <w:szCs w:val="24"/>
+          <w:lang w:val="pt-BR"/>
+        </w:rPr>
+      </w:pPr>
+    </w:p>
+    <w:p>
+      <w:pPr>
+        <w:ind w:left="360"/>
+        <w:rPr>
+          <w:b/>
+          <w:bCs/>
+          <w:color w:val="FF0000"/>
+          <w:sz w:val="24"/>
+          <w:szCs w:val="24"/>
+          <w:lang w:val="pt-BR"/>
+        </w:rPr>
+      </w:pPr>
+    </w:p>
+    <w:p>
+      <w:pPr>
+        <w:ind w:left="360"/>
+        <w:rPr>
+          <w:b/>
+          <w:bCs/>
+          <w:color w:val="FF0000"/>
+          <w:sz w:val="24"/>
+          <w:szCs w:val="24"/>
+          <w:lang w:val="pt-BR"/>
+        </w:rPr>
+      </w:pPr>
+    </w:p>
+    <w:p>
+      <w:pPr>
+        <w:ind w:left="360"/>
+        <w:rPr>
+          <w:b/>
+          <w:bCs/>
+          <w:color w:val="FF0000"/>
+          <w:sz w:val="24"/>
+          <w:szCs w:val="24"/>
+          <w:lang w:val="pt-BR"/>
+        </w:rPr>
+      </w:pPr>
+    </w:p>
+    <w:p>
+      <w:pPr>
+        <w:ind w:left="360"/>
+        <w:rPr>
+          <w:b/>
+          <w:bCs/>
+          <w:color w:val="FF0000"/>
+          <w:sz w:val="24"/>
+          <w:szCs w:val="24"/>
+          <w:lang w:val="pt-BR"/>
+        </w:rPr>
+      </w:pPr>
+    </w:p>
+    <w:p>
+      <w:pPr>
+        <w:ind w:left="360"/>
+        <w:rPr>
+          <w:b/>
+          <w:bCs/>
+          <w:color w:val="FF0000"/>
+          <w:sz w:val="24"/>
+          <w:szCs w:val="24"/>
+          <w:lang w:val="pt-BR"/>
+        </w:rPr>
+      </w:pPr>
+    </w:p>
+    <w:p>
+      <w:pPr>
+        <w:ind w:left="360"/>
+        <w:rPr>
+          <w:b/>
+          <w:bCs/>
+          <w:color w:val="FF0000"/>
+          <w:sz w:val="24"/>
+          <w:szCs w:val="24"/>
+          <w:lang w:val="pt-BR"/>
+        </w:rPr>
+      </w:pPr>
+    </w:p>
+    <w:p>
+      <w:pPr>
+        <w:ind w:left="360"/>
+        <w:rPr>
+          <w:b/>
+          <w:bCs/>
+          <w:color w:val="FF0000"/>
+          <w:sz w:val="24"/>
+          <w:szCs w:val="24"/>
+          <w:lang w:val="pt-BR"/>
+        </w:rPr>
+      </w:pPr>
+    </w:p>
+    <w:p>
+      <w:pPr>
+        <w:ind w:left="360"/>
+        <w:rPr>
+          <w:b/>
+          <w:bCs/>
+          <w:color w:val="FF0000"/>
+          <w:sz w:val="24"/>
+          <w:szCs w:val="24"/>
+          <w:lang w:val="pt-BR"/>
+        </w:rPr>
+      </w:pPr>
+    </w:p>
+    <w:p>
+      <w:pPr>
+        <w:ind w:left="360"/>
+        <w:rPr>
+          <w:b/>
+          <w:bCs/>
+          <w:color w:val="FF0000"/>
+          <w:sz w:val="24"/>
+          <w:szCs w:val="24"/>
+          <w:lang w:val="pt-BR"/>
+        </w:rPr>
+      </w:pPr>
+    </w:p>
+    <w:p>
+      <w:pPr>
+        <w:ind w:left="360"/>
+        <w:rPr>
+          <w:b/>
+          <w:bCs/>
+          <w:color w:val="FF0000"/>
+          <w:sz w:val="24"/>
+          <w:szCs w:val="24"/>
+          <w:lang w:val="pt-BR"/>
+        </w:rPr>
+      </w:pPr>
+    </w:p>
+    <w:p>
+      <w:pPr>
+        <w:ind w:left="360"/>
+        <w:rPr>
+          <w:b/>
+          <w:bCs/>
+          <w:color w:val="FF0000"/>
+          <w:sz w:val="24"/>
+          <w:szCs w:val="24"/>
+          <w:lang w:val="pt-BR"/>
+        </w:rPr>
+      </w:pPr>
+    </w:p>
+    <w:p>
+      <w:pPr>
+        <w:ind w:left="360"/>
+        <w:rPr>
+          <w:b/>
+          <w:bCs/>
+          <w:color w:val="FF0000"/>
+          <w:sz w:val="24"/>
+          <w:szCs w:val="24"/>
+          <w:lang w:val="pt-BR"/>
+        </w:rPr>
+      </w:pPr>
+    </w:p>
+    <w:p>
+      <w:pPr>
+        <w:ind w:left="360"/>
+        <w:rPr>
+          <w:b/>
+          <w:bCs/>
+          <w:color w:val="FF0000"/>
+          <w:sz w:val="24"/>
+          <w:szCs w:val="24"/>
+          <w:lang w:val="pt-BR"/>
+        </w:rPr>
+      </w:pPr>
+    </w:p>
+    <w:p>
+      <w:pPr>
+        <w:ind w:left="360"/>
+        <w:rPr>
+          <w:b/>
+          <w:bCs/>
+          <w:color w:val="FF0000"/>
+          <w:sz w:val="24"/>
+          <w:szCs w:val="24"/>
+          <w:lang w:val="pt-BR"/>
+        </w:rPr>
+      </w:pPr>
+    </w:p>
     <w:sectPr>
       <w:pgSz w:w="12240" w:h="15840"/>
       <w:pgMar w:top="1440" w:right="1440" w:bottom="1440" w:left="1440" w:header="720" w:footer="720" w:gutter="0"/>
@@ -4356,7 +6384,7 @@
   <w:abstractNum w:abstractNumId="0" w15:restartNumberingAfterBreak="0">
     <w:nsid w:val="3CC91A00"/>
     <w:multiLevelType w:val="hybridMultilevel"/>
-    <w:tmpl w:val="567E9FCE"/>
+    <w:tmpl w:val="A342CC34"/>
     <w:lvl w:ilvl="0" w:tplc="04090001">
       <w:start w:val="1"/>
       <w:numFmt w:val="bullet"/>
@@ -4467,16 +6495,16 @@
     </w:lvl>
   </w:abstractNum>
   <w:abstractNum w:abstractNumId="1" w15:restartNumberingAfterBreak="0">
-    <w:nsid w:val="7D9221F9"/>
+    <w:nsid w:val="611B1D17"/>
     <w:multiLevelType w:val="hybridMultilevel"/>
-    <w:tmpl w:val="0C50A59C"/>
-    <w:lvl w:ilvl="0" w:tplc="3CA6084E">
+    <w:tmpl w:val="4DBA3F1A"/>
+    <w:lvl w:ilvl="0" w:tplc="F414330A">
       <w:start w:val="1"/>
       <w:numFmt w:val="decimal"/>
       <w:lvlText w:val="%1."/>
       <w:lvlJc w:val="left"/>
       <w:pPr>
-        <w:ind w:left="1080" w:hanging="360"/>
+        <w:ind w:left="720" w:hanging="360"/>
       </w:pPr>
       <w:rPr>
         <w:rFonts w:hint="default"/>
@@ -4488,7 +6516,7 @@
       <w:lvlText w:val="%2."/>
       <w:lvlJc w:val="left"/>
       <w:pPr>
-        <w:ind w:left="1800" w:hanging="360"/>
+        <w:ind w:left="1440" w:hanging="360"/>
       </w:pPr>
     </w:lvl>
     <w:lvl w:ilvl="2" w:tplc="0409001B" w:tentative="1">
@@ -4497,7 +6525,7 @@
       <w:lvlText w:val="%3."/>
       <w:lvlJc w:val="right"/>
       <w:pPr>
-        <w:ind w:left="2520" w:hanging="180"/>
+        <w:ind w:left="2160" w:hanging="180"/>
       </w:pPr>
     </w:lvl>
     <w:lvl w:ilvl="3" w:tplc="0409000F" w:tentative="1">
@@ -4506,7 +6534,7 @@
       <w:lvlText w:val="%4."/>
       <w:lvlJc w:val="left"/>
       <w:pPr>
-        <w:ind w:left="3240" w:hanging="360"/>
+        <w:ind w:left="2880" w:hanging="360"/>
       </w:pPr>
     </w:lvl>
     <w:lvl w:ilvl="4" w:tplc="04090019" w:tentative="1">
@@ -4515,7 +6543,7 @@
       <w:lvlText w:val="%5."/>
       <w:lvlJc w:val="left"/>
       <w:pPr>
-        <w:ind w:left="3960" w:hanging="360"/>
+        <w:ind w:left="3600" w:hanging="360"/>
       </w:pPr>
     </w:lvl>
     <w:lvl w:ilvl="5" w:tplc="0409001B" w:tentative="1">
@@ -4524,7 +6552,7 @@
       <w:lvlText w:val="%6."/>
       <w:lvlJc w:val="right"/>
       <w:pPr>
-        <w:ind w:left="4680" w:hanging="180"/>
+        <w:ind w:left="4320" w:hanging="180"/>
       </w:pPr>
     </w:lvl>
     <w:lvl w:ilvl="6" w:tplc="0409000F" w:tentative="1">
@@ -4533,7 +6561,7 @@
       <w:lvlText w:val="%7."/>
       <w:lvlJc w:val="left"/>
       <w:pPr>
-        <w:ind w:left="5400" w:hanging="360"/>
+        <w:ind w:left="5040" w:hanging="360"/>
       </w:pPr>
     </w:lvl>
     <w:lvl w:ilvl="7" w:tplc="04090019" w:tentative="1">
@@ -4542,7 +6570,7 @@
       <w:lvlText w:val="%8."/>
       <w:lvlJc w:val="left"/>
       <w:pPr>
-        <w:ind w:left="6120" w:hanging="360"/>
+        <w:ind w:left="5760" w:hanging="360"/>
       </w:pPr>
     </w:lvl>
     <w:lvl w:ilvl="8" w:tplc="0409001B" w:tentative="1">
@@ -4551,6 +6579,95 @@
       <w:lvlText w:val="%9."/>
       <w:lvlJc w:val="right"/>
       <w:pPr>
+        <w:ind w:left="6480" w:hanging="180"/>
+      </w:pPr>
+    </w:lvl>
+  </w:abstractNum>
+  <w:abstractNum w:abstractNumId="2" w15:restartNumberingAfterBreak="0">
+    <w:nsid w:val="7D9221F9"/>
+    <w:multiLevelType w:val="hybridMultilevel"/>
+    <w:tmpl w:val="0C50A59C"/>
+    <w:lvl w:ilvl="0" w:tplc="3CA6084E">
+      <w:start w:val="1"/>
+      <w:numFmt w:val="decimal"/>
+      <w:lvlText w:val="%1."/>
+      <w:lvlJc w:val="left"/>
+      <w:pPr>
+        <w:ind w:left="1080" w:hanging="360"/>
+      </w:pPr>
+      <w:rPr>
+        <w:rFonts w:hint="default"/>
+      </w:rPr>
+    </w:lvl>
+    <w:lvl w:ilvl="1" w:tplc="04090019" w:tentative="1">
+      <w:start w:val="1"/>
+      <w:numFmt w:val="lowerLetter"/>
+      <w:lvlText w:val="%2."/>
+      <w:lvlJc w:val="left"/>
+      <w:pPr>
+        <w:ind w:left="1800" w:hanging="360"/>
+      </w:pPr>
+    </w:lvl>
+    <w:lvl w:ilvl="2" w:tplc="0409001B" w:tentative="1">
+      <w:start w:val="1"/>
+      <w:numFmt w:val="lowerRoman"/>
+      <w:lvlText w:val="%3."/>
+      <w:lvlJc w:val="right"/>
+      <w:pPr>
+        <w:ind w:left="2520" w:hanging="180"/>
+      </w:pPr>
+    </w:lvl>
+    <w:lvl w:ilvl="3" w:tplc="0409000F" w:tentative="1">
+      <w:start w:val="1"/>
+      <w:numFmt w:val="decimal"/>
+      <w:lvlText w:val="%4."/>
+      <w:lvlJc w:val="left"/>
+      <w:pPr>
+        <w:ind w:left="3240" w:hanging="360"/>
+      </w:pPr>
+    </w:lvl>
+    <w:lvl w:ilvl="4" w:tplc="04090019" w:tentative="1">
+      <w:start w:val="1"/>
+      <w:numFmt w:val="lowerLetter"/>
+      <w:lvlText w:val="%5."/>
+      <w:lvlJc w:val="left"/>
+      <w:pPr>
+        <w:ind w:left="3960" w:hanging="360"/>
+      </w:pPr>
+    </w:lvl>
+    <w:lvl w:ilvl="5" w:tplc="0409001B" w:tentative="1">
+      <w:start w:val="1"/>
+      <w:numFmt w:val="lowerRoman"/>
+      <w:lvlText w:val="%6."/>
+      <w:lvlJc w:val="right"/>
+      <w:pPr>
+        <w:ind w:left="4680" w:hanging="180"/>
+      </w:pPr>
+    </w:lvl>
+    <w:lvl w:ilvl="6" w:tplc="0409000F" w:tentative="1">
+      <w:start w:val="1"/>
+      <w:numFmt w:val="decimal"/>
+      <w:lvlText w:val="%7."/>
+      <w:lvlJc w:val="left"/>
+      <w:pPr>
+        <w:ind w:left="5400" w:hanging="360"/>
+      </w:pPr>
+    </w:lvl>
+    <w:lvl w:ilvl="7" w:tplc="04090019" w:tentative="1">
+      <w:start w:val="1"/>
+      <w:numFmt w:val="lowerLetter"/>
+      <w:lvlText w:val="%8."/>
+      <w:lvlJc w:val="left"/>
+      <w:pPr>
+        <w:ind w:left="6120" w:hanging="360"/>
+      </w:pPr>
+    </w:lvl>
+    <w:lvl w:ilvl="8" w:tplc="0409001B" w:tentative="1">
+      <w:start w:val="1"/>
+      <w:numFmt w:val="lowerRoman"/>
+      <w:lvlText w:val="%9."/>
+      <w:lvlJc w:val="right"/>
+      <w:pPr>
         <w:ind w:left="6840" w:hanging="180"/>
       </w:pPr>
     </w:lvl>
@@ -4559,6 +6676,9 @@
     <w:abstractNumId w:val="0"/>
   </w:num>
   <w:num w:numId="2" w16cid:durableId="557975208">
+    <w:abstractNumId w:val="2"/>
+  </w:num>
+  <w:num w:numId="3" w16cid:durableId="2017421091">
     <w:abstractNumId w:val="1"/>
   </w:num>
 </w:numbering>

</xml_diff>

<commit_message>
Taking notes on Dead-Letter Exchange - Method 1
</commit_message>
<xml_diff>
--- a/Anotações - RabbitMQ.docx
+++ b/Anotações - RabbitMQ.docx
@@ -6130,14 +6130,523 @@
     </w:p>
     <w:p>
       <w:pPr>
+        <w:rPr>
+          <w:color w:val="000000" w:themeColor="text1"/>
+          <w:sz w:val="24"/>
+          <w:szCs w:val="24"/>
+          <w:lang w:val="pt-BR"/>
+        </w:rPr>
+      </w:pPr>
+    </w:p>
+    <w:p>
+      <w:pPr>
+        <w:rPr>
+          <w:b/>
+          <w:bCs/>
+          <w:color w:val="2F5496" w:themeColor="accent1" w:themeShade="BF"/>
+          <w:sz w:val="32"/>
+          <w:szCs w:val="32"/>
+          <w:lang w:val="pt-BR"/>
+        </w:rPr>
+      </w:pPr>
+      <w:r>
+        <w:rPr>
+          <w:b/>
+          <w:bCs/>
+          <w:color w:val="2F5496" w:themeColor="accent1" w:themeShade="BF"/>
+          <w:sz w:val="32"/>
+          <w:szCs w:val="32"/>
+          <w:lang w:val="pt-BR"/>
+        </w:rPr>
+        <w:t xml:space="preserve">Dead-Letter </w:t>
+      </w:r>
+      <w:r>
+        <w:rPr>
+          <w:b/>
+          <w:bCs/>
+          <w:color w:val="2F5496" w:themeColor="accent1" w:themeShade="BF"/>
+          <w:sz w:val="32"/>
+          <w:szCs w:val="32"/>
+          <w:lang w:val="pt-BR"/>
+        </w:rPr>
+        <w:t>Exchange</w:t>
+      </w:r>
+    </w:p>
+    <w:p>
+      <w:pPr>
+        <w:rPr>
+          <w:color w:val="000000" w:themeColor="text1"/>
+          <w:sz w:val="24"/>
+          <w:szCs w:val="24"/>
+          <w:lang w:val="pt-BR"/>
+        </w:rPr>
+      </w:pPr>
+      <w:r>
+        <w:rPr>
+          <w:color w:val="000000" w:themeColor="text1"/>
+          <w:sz w:val="24"/>
+          <w:szCs w:val="24"/>
+          <w:lang w:val="pt-BR"/>
+        </w:rPr>
+        <w:t>É para onde as mensagens que lançaram alguma exceção devem ser encaminhadas</w:t>
+      </w:r>
+      <w:r>
+        <w:rPr>
+          <w:color w:val="000000" w:themeColor="text1"/>
+          <w:sz w:val="24"/>
+          <w:szCs w:val="24"/>
+          <w:lang w:val="pt-BR"/>
+        </w:rPr>
+        <w:t>, caso contrário, entrarão em um looping infinito</w:t>
+      </w:r>
+      <w:r>
+        <w:rPr>
+          <w:color w:val="000000" w:themeColor="text1"/>
+          <w:sz w:val="24"/>
+          <w:szCs w:val="24"/>
+          <w:lang w:val="pt-BR"/>
+        </w:rPr>
+        <w:t>.</w:t>
+      </w:r>
+    </w:p>
+    <w:p>
+      <w:pPr>
+        <w:pStyle w:val="PargrafodaLista"/>
+        <w:numPr>
+          <w:ilvl w:val="0"/>
+          <w:numId w:val="1"/>
+        </w:numPr>
+        <w:rPr>
+          <w:b/>
+          <w:bCs/>
+          <w:color w:val="FF0000"/>
+          <w:sz w:val="32"/>
+          <w:szCs w:val="32"/>
+          <w:lang w:val="pt-BR"/>
+        </w:rPr>
+      </w:pPr>
+      <w:r>
+        <w:rPr>
+          <w:b/>
+          <w:bCs/>
+          <w:color w:val="FF0000"/>
+          <w:sz w:val="24"/>
+          <w:szCs w:val="24"/>
+          <w:lang w:val="pt-BR"/>
+        </w:rPr>
+        <w:t>Método 1</w:t>
+      </w:r>
+    </w:p>
+    <w:p>
+      <w:pPr>
+        <w:pStyle w:val="PargrafodaLista"/>
+        <w:numPr>
+          <w:ilvl w:val="0"/>
+          <w:numId w:val="4"/>
+        </w:numPr>
+        <w:rPr>
+          <w:color w:val="000000" w:themeColor="text1"/>
+          <w:sz w:val="24"/>
+          <w:szCs w:val="24"/>
+          <w:lang w:val="pt-BR"/>
+        </w:rPr>
+      </w:pPr>
+      <w:r>
+        <w:rPr>
+          <w:color w:val="000000" w:themeColor="text1"/>
+          <w:sz w:val="24"/>
+          <w:szCs w:val="24"/>
+          <w:lang w:val="pt-BR"/>
+        </w:rPr>
+        <w:t xml:space="preserve">Criar a </w:t>
+      </w:r>
+      <w:r>
+        <w:rPr>
+          <w:b/>
+          <w:bCs/>
+          <w:color w:val="000000" w:themeColor="text1"/>
+          <w:sz w:val="24"/>
+          <w:szCs w:val="24"/>
+          <w:lang w:val="pt-BR"/>
+        </w:rPr>
+        <w:t xml:space="preserve">dead-letter </w:t>
+      </w:r>
+      <w:r>
+        <w:rPr>
+          <w:b/>
+          <w:bCs/>
+          <w:color w:val="000000" w:themeColor="text1"/>
+          <w:sz w:val="24"/>
+          <w:szCs w:val="24"/>
+          <w:lang w:val="pt-BR"/>
+        </w:rPr>
+        <w:t>exchange</w:t>
+      </w:r>
+      <w:r>
+        <w:rPr>
+          <w:color w:val="000000" w:themeColor="text1"/>
+          <w:sz w:val="24"/>
+          <w:szCs w:val="24"/>
+          <w:lang w:val="pt-BR"/>
+        </w:rPr>
+        <w:t xml:space="preserve"> </w:t>
+      </w:r>
+      <w:r>
+        <w:rPr>
+          <w:color w:val="000000" w:themeColor="text1"/>
+          <w:sz w:val="24"/>
+          <w:szCs w:val="24"/>
+          <w:u w:val="single"/>
+          <w:lang w:val="pt-BR"/>
+        </w:rPr>
+        <w:t>x.mypicture.dlx</w:t>
+      </w:r>
+      <w:r>
+        <w:rPr>
+          <w:color w:val="000000" w:themeColor="text1"/>
+          <w:sz w:val="24"/>
+          <w:szCs w:val="24"/>
+          <w:lang w:val="pt-BR"/>
+        </w:rPr>
+        <w:t xml:space="preserve"> e </w:t>
+      </w:r>
+      <w:r>
+        <w:rPr>
+          <w:color w:val="000000" w:themeColor="text1"/>
+          <w:sz w:val="24"/>
+          <w:szCs w:val="24"/>
+          <w:lang w:val="pt-BR"/>
+        </w:rPr>
+        <w:t xml:space="preserve">a fila </w:t>
+      </w:r>
+      <w:r>
+        <w:rPr>
+          <w:color w:val="000000" w:themeColor="text1"/>
+          <w:sz w:val="24"/>
+          <w:szCs w:val="24"/>
+          <w:u w:val="single"/>
+          <w:lang w:val="pt-BR"/>
+        </w:rPr>
+        <w:t>q.mypicture.</w:t>
+      </w:r>
+      <w:r>
+        <w:rPr>
+          <w:color w:val="000000" w:themeColor="text1"/>
+          <w:sz w:val="24"/>
+          <w:szCs w:val="24"/>
+          <w:u w:val="single"/>
+          <w:lang w:val="pt-BR"/>
+        </w:rPr>
+        <w:t>dlx</w:t>
+      </w:r>
+      <w:r>
+        <w:rPr>
+          <w:color w:val="000000" w:themeColor="text1"/>
+          <w:sz w:val="24"/>
+          <w:szCs w:val="24"/>
+          <w:lang w:val="pt-BR"/>
+        </w:rPr>
+        <w:t xml:space="preserve"> </w:t>
+      </w:r>
+      <w:r>
+        <w:rPr>
+          <w:color w:val="000000" w:themeColor="text1"/>
+          <w:sz w:val="24"/>
+          <w:szCs w:val="24"/>
+          <w:lang w:val="pt-BR"/>
+        </w:rPr>
+        <w:t>para receber as mensagens falhas</w:t>
+      </w:r>
+      <w:r>
+        <w:rPr>
+          <w:color w:val="000000" w:themeColor="text1"/>
+          <w:sz w:val="24"/>
+          <w:szCs w:val="24"/>
+          <w:lang w:val="pt-BR"/>
+        </w:rPr>
+        <w:t>, além de bindá-las</w:t>
+      </w:r>
+    </w:p>
+    <w:p>
+      <w:pPr>
+        <w:pStyle w:val="PargrafodaLista"/>
+        <w:numPr>
+          <w:ilvl w:val="0"/>
+          <w:numId w:val="4"/>
+        </w:numPr>
+        <w:rPr>
+          <w:color w:val="000000" w:themeColor="text1"/>
+          <w:sz w:val="24"/>
+          <w:szCs w:val="24"/>
+          <w:lang w:val="pt-BR"/>
+        </w:rPr>
+      </w:pPr>
+      <w:r>
+        <w:rPr>
+          <w:color w:val="000000" w:themeColor="text1"/>
+          <w:sz w:val="24"/>
+          <w:szCs w:val="24"/>
+          <w:lang w:val="pt-BR"/>
+        </w:rPr>
+        <w:t>Criar a exchange</w:t>
+      </w:r>
+      <w:r>
+        <w:rPr>
+          <w:color w:val="000000" w:themeColor="text1"/>
+          <w:sz w:val="24"/>
+          <w:szCs w:val="24"/>
+          <w:u w:val="single"/>
+          <w:lang w:val="pt-BR"/>
+        </w:rPr>
+        <w:t xml:space="preserve"> x.mypicture</w:t>
+      </w:r>
+    </w:p>
+    <w:p>
+      <w:pPr>
+        <w:pStyle w:val="PargrafodaLista"/>
+        <w:numPr>
+          <w:ilvl w:val="0"/>
+          <w:numId w:val="4"/>
+        </w:numPr>
+        <w:rPr>
+          <w:color w:val="000000" w:themeColor="text1"/>
+          <w:sz w:val="24"/>
+          <w:szCs w:val="24"/>
+          <w:lang w:val="pt-BR"/>
+        </w:rPr>
+      </w:pPr>
+      <w:r>
+        <w:rPr>
+          <w:color w:val="000000" w:themeColor="text1"/>
+          <w:sz w:val="24"/>
+          <w:szCs w:val="24"/>
+          <w:lang w:val="pt-BR"/>
+        </w:rPr>
+        <w:t xml:space="preserve">Na hora de criar a </w:t>
+      </w:r>
+      <w:r>
+        <w:rPr>
+          <w:color w:val="000000" w:themeColor="text1"/>
+          <w:sz w:val="24"/>
+          <w:szCs w:val="24"/>
+          <w:u w:val="single"/>
+          <w:lang w:val="pt-BR"/>
+        </w:rPr>
+        <w:t>q.mypicture.image</w:t>
+      </w:r>
+      <w:r>
+        <w:rPr>
+          <w:color w:val="000000" w:themeColor="text1"/>
+          <w:sz w:val="24"/>
+          <w:szCs w:val="24"/>
+          <w:lang w:val="pt-BR"/>
+        </w:rPr>
+        <w:t xml:space="preserve"> (fila convencional), selecionar a op</w:t>
+      </w:r>
+      <w:r>
+        <w:rPr>
+          <w:color w:val="000000" w:themeColor="text1"/>
+          <w:sz w:val="24"/>
+          <w:szCs w:val="24"/>
+          <w:lang w:val="pt-BR"/>
+        </w:rPr>
+        <w:t>ç</w:t>
+      </w:r>
+      <w:r>
+        <w:rPr>
+          <w:color w:val="000000" w:themeColor="text1"/>
+          <w:sz w:val="24"/>
+          <w:szCs w:val="24"/>
+          <w:lang w:val="pt-BR"/>
+        </w:rPr>
+        <w:t xml:space="preserve">ão </w:t>
+      </w:r>
+      <w:r>
+        <w:rPr>
+          <w:b/>
+          <w:bCs/>
+          <w:color w:val="000000" w:themeColor="text1"/>
+          <w:sz w:val="24"/>
+          <w:szCs w:val="24"/>
+          <w:lang w:val="pt-BR"/>
+        </w:rPr>
+        <w:t>Dead-Letter Exchange</w:t>
+      </w:r>
+      <w:r>
+        <w:rPr>
+          <w:color w:val="000000" w:themeColor="text1"/>
+          <w:sz w:val="24"/>
+          <w:szCs w:val="24"/>
+          <w:lang w:val="pt-BR"/>
+        </w:rPr>
+        <w:t xml:space="preserve">, e informar a </w:t>
+      </w:r>
+      <w:r>
+        <w:rPr>
+          <w:b/>
+          <w:bCs/>
+          <w:color w:val="000000" w:themeColor="text1"/>
+          <w:sz w:val="24"/>
+          <w:szCs w:val="24"/>
+          <w:lang w:val="pt-BR"/>
+        </w:rPr>
+        <w:t>Dead-Letter Exchange</w:t>
+      </w:r>
+      <w:r>
+        <w:rPr>
+          <w:color w:val="000000" w:themeColor="text1"/>
+          <w:sz w:val="24"/>
+          <w:szCs w:val="24"/>
+          <w:lang w:val="pt-BR"/>
+        </w:rPr>
+        <w:t xml:space="preserve"> criada (</w:t>
+      </w:r>
+      <w:r>
+        <w:rPr>
+          <w:color w:val="000000" w:themeColor="text1"/>
+          <w:sz w:val="24"/>
+          <w:szCs w:val="24"/>
+          <w:u w:val="single"/>
+          <w:lang w:val="pt-BR"/>
+        </w:rPr>
+        <w:t>x.mypicture.dlx</w:t>
+      </w:r>
+      <w:r>
+        <w:rPr>
+          <w:color w:val="000000" w:themeColor="text1"/>
+          <w:sz w:val="24"/>
+          <w:szCs w:val="24"/>
+          <w:lang w:val="pt-BR"/>
+        </w:rPr>
+        <w:t>)</w:t>
+      </w:r>
+    </w:p>
+    <w:p>
+      <w:pPr>
         <w:ind w:left="360"/>
         <w:rPr>
-          <w:color w:val="000000" w:themeColor="text1"/>
-          <w:sz w:val="24"/>
-          <w:szCs w:val="24"/>
-          <w:lang w:val="pt-BR"/>
-        </w:rPr>
-      </w:pPr>
+          <w:b/>
+          <w:bCs/>
+          <w:color w:val="2F5496" w:themeColor="accent1" w:themeShade="BF"/>
+          <w:sz w:val="32"/>
+          <w:szCs w:val="32"/>
+          <w:lang w:val="pt-BR"/>
+        </w:rPr>
+      </w:pPr>
+      <w:r>
+        <w:rPr>
+          <w:b/>
+          <w:bCs/>
+          <w:noProof/>
+          <w:color w:val="2F5496" w:themeColor="accent1" w:themeShade="BF"/>
+          <w:sz w:val="32"/>
+          <w:szCs w:val="32"/>
+          <w:lang w:val="pt-BR"/>
+        </w:rPr>
+        <w:drawing>
+          <wp:inline distT="0" distB="0" distL="0" distR="0" wp14:anchorId="238554A1" wp14:editId="30D9EA34">
+            <wp:extent cx="8883015" cy="2612390"/>
+            <wp:effectExtent l="19050" t="19050" r="13335" b="16510"/>
+            <wp:docPr id="7" name="Imagem 7"/>
+            <wp:cNvGraphicFramePr>
+              <a:graphicFrameLocks xmlns:a="http://schemas.openxmlformats.org/drawingml/2006/main" noChangeAspect="1"/>
+            </wp:cNvGraphicFramePr>
+            <a:graphic xmlns:a="http://schemas.openxmlformats.org/drawingml/2006/main">
+              <a:graphicData uri="http://schemas.openxmlformats.org/drawingml/2006/picture">
+                <pic:pic xmlns:pic="http://schemas.openxmlformats.org/drawingml/2006/picture">
+                  <pic:nvPicPr>
+                    <pic:cNvPr id="0" name="Picture 1"/>
+                    <pic:cNvPicPr>
+                      <a:picLocks noChangeAspect="1" noChangeArrowheads="1"/>
+                    </pic:cNvPicPr>
+                  </pic:nvPicPr>
+                  <pic:blipFill>
+                    <a:blip r:embed="rId12">
+                      <a:extLst>
+                        <a:ext uri="{28A0092B-C50C-407E-A947-70E740481C1C}">
+                          <a14:useLocalDpi xmlns:a14="http://schemas.microsoft.com/office/drawing/2010/main" val="0"/>
+                        </a:ext>
+                      </a:extLst>
+                    </a:blip>
+                    <a:srcRect/>
+                    <a:stretch>
+                      <a:fillRect/>
+                    </a:stretch>
+                  </pic:blipFill>
+                  <pic:spPr bwMode="auto">
+                    <a:xfrm>
+                      <a:off x="0" y="0"/>
+                      <a:ext cx="8883015" cy="2612390"/>
+                    </a:xfrm>
+                    <a:prstGeom prst="rect">
+                      <a:avLst/>
+                    </a:prstGeom>
+                    <a:noFill/>
+                    <a:ln>
+                      <a:solidFill>
+                        <a:schemeClr val="tx1"/>
+                      </a:solidFill>
+                    </a:ln>
+                  </pic:spPr>
+                </pic:pic>
+              </a:graphicData>
+            </a:graphic>
+          </wp:inline>
+        </w:drawing>
+      </w:r>
+    </w:p>
+    <w:p>
+      <w:pPr>
+        <w:pStyle w:val="PargrafodaLista"/>
+        <w:numPr>
+          <w:ilvl w:val="0"/>
+          <w:numId w:val="4"/>
+        </w:numPr>
+        <w:rPr>
+          <w:color w:val="000000" w:themeColor="text1"/>
+          <w:sz w:val="24"/>
+          <w:szCs w:val="24"/>
+          <w:lang w:val="pt-BR"/>
+        </w:rPr>
+      </w:pPr>
+      <w:r>
+        <w:rPr>
+          <w:color w:val="000000" w:themeColor="text1"/>
+          <w:sz w:val="24"/>
+          <w:szCs w:val="24"/>
+          <w:lang w:val="pt-BR"/>
+        </w:rPr>
+        <w:t xml:space="preserve">Bindar a </w:t>
+      </w:r>
+      <w:r>
+        <w:rPr>
+          <w:color w:val="000000" w:themeColor="text1"/>
+          <w:sz w:val="24"/>
+          <w:szCs w:val="24"/>
+          <w:u w:val="single"/>
+          <w:lang w:val="pt-BR"/>
+        </w:rPr>
+        <w:t>x.mypicture</w:t>
+      </w:r>
+      <w:r>
+        <w:rPr>
+          <w:color w:val="000000" w:themeColor="text1"/>
+          <w:sz w:val="24"/>
+          <w:szCs w:val="24"/>
+          <w:lang w:val="pt-BR"/>
+        </w:rPr>
+        <w:t xml:space="preserve"> à </w:t>
+      </w:r>
+      <w:r>
+        <w:rPr>
+          <w:color w:val="000000" w:themeColor="text1"/>
+          <w:sz w:val="24"/>
+          <w:szCs w:val="24"/>
+          <w:u w:val="single"/>
+          <w:lang w:val="pt-BR"/>
+        </w:rPr>
+        <w:t>q.mypicture.image</w:t>
+      </w:r>
     </w:p>
     <w:p>
       <w:pPr>
@@ -6149,6 +6658,15 @@
           <w:lang w:val="pt-BR"/>
         </w:rPr>
       </w:pPr>
+      <w:r>
+        <w:rPr>
+          <w:color w:val="000000" w:themeColor="text1"/>
+          <w:sz w:val="24"/>
+          <w:szCs w:val="24"/>
+          <w:lang w:val="pt-BR"/>
+        </w:rPr>
+        <w:t>A estrutura deve ficar mais ou menos assim:</w:t>
+      </w:r>
     </w:p>
     <w:p>
       <w:pPr>
@@ -6160,17 +6678,593 @@
           <w:lang w:val="pt-BR"/>
         </w:rPr>
       </w:pPr>
-    </w:p>
-    <w:p>
-      <w:pPr>
+      <w:r>
+        <w:rPr>
+          <w:noProof/>
+          <w:color w:val="000000" w:themeColor="text1"/>
+          <w:sz w:val="24"/>
+          <w:szCs w:val="24"/>
+          <w:lang w:val="pt-BR"/>
+        </w:rPr>
+        <w:drawing>
+          <wp:inline distT="0" distB="0" distL="0" distR="0" wp14:anchorId="65CBFD82" wp14:editId="252C58B7">
+            <wp:extent cx="8455025" cy="1733550"/>
+            <wp:effectExtent l="19050" t="19050" r="22225" b="19050"/>
+            <wp:docPr id="9" name="Imagem 9"/>
+            <wp:cNvGraphicFramePr>
+              <a:graphicFrameLocks xmlns:a="http://schemas.openxmlformats.org/drawingml/2006/main" noChangeAspect="1"/>
+            </wp:cNvGraphicFramePr>
+            <a:graphic xmlns:a="http://schemas.openxmlformats.org/drawingml/2006/main">
+              <a:graphicData uri="http://schemas.openxmlformats.org/drawingml/2006/picture">
+                <pic:pic xmlns:pic="http://schemas.openxmlformats.org/drawingml/2006/picture">
+                  <pic:nvPicPr>
+                    <pic:cNvPr id="0" name="Picture 2"/>
+                    <pic:cNvPicPr>
+                      <a:picLocks noChangeAspect="1" noChangeArrowheads="1"/>
+                    </pic:cNvPicPr>
+                  </pic:nvPicPr>
+                  <pic:blipFill>
+                    <a:blip r:embed="rId13">
+                      <a:extLst>
+                        <a:ext uri="{28A0092B-C50C-407E-A947-70E740481C1C}">
+                          <a14:useLocalDpi xmlns:a14="http://schemas.microsoft.com/office/drawing/2010/main" val="0"/>
+                        </a:ext>
+                      </a:extLst>
+                    </a:blip>
+                    <a:srcRect/>
+                    <a:stretch>
+                      <a:fillRect/>
+                    </a:stretch>
+                  </pic:blipFill>
+                  <pic:spPr bwMode="auto">
+                    <a:xfrm>
+                      <a:off x="0" y="0"/>
+                      <a:ext cx="8455025" cy="1733550"/>
+                    </a:xfrm>
+                    <a:prstGeom prst="rect">
+                      <a:avLst/>
+                    </a:prstGeom>
+                    <a:noFill/>
+                    <a:ln>
+                      <a:solidFill>
+                        <a:schemeClr val="tx1"/>
+                      </a:solidFill>
+                    </a:ln>
+                  </pic:spPr>
+                </pic:pic>
+              </a:graphicData>
+            </a:graphic>
+          </wp:inline>
+        </w:drawing>
+      </w:r>
+    </w:p>
+    <w:p>
+      <w:pPr>
+        <w:pStyle w:val="PargrafodaLista"/>
+        <w:numPr>
+          <w:ilvl w:val="0"/>
+          <w:numId w:val="4"/>
+        </w:numPr>
+        <w:rPr>
+          <w:color w:val="000000" w:themeColor="text1"/>
+          <w:sz w:val="24"/>
+          <w:szCs w:val="24"/>
+          <w:lang w:val="pt-BR"/>
+        </w:rPr>
+      </w:pPr>
+      <w:r>
+        <w:rPr>
+          <w:color w:val="000000" w:themeColor="text1"/>
+          <w:sz w:val="24"/>
+          <w:szCs w:val="24"/>
+          <w:lang w:val="pt-BR"/>
+        </w:rPr>
+        <w:t xml:space="preserve">Após isso, basta que lancemos a exceção </w:t>
+      </w:r>
+      <w:r>
+        <w:rPr>
+          <w:b/>
+          <w:bCs/>
+          <w:color w:val="000000" w:themeColor="text1"/>
+          <w:sz w:val="24"/>
+          <w:szCs w:val="24"/>
+          <w:lang w:val="pt-BR"/>
+        </w:rPr>
+        <w:t>AmqpRejectAndDontRequeueException</w:t>
+      </w:r>
+      <w:r>
+        <w:rPr>
+          <w:b/>
+          <w:bCs/>
+          <w:color w:val="000000" w:themeColor="text1"/>
+          <w:sz w:val="24"/>
+          <w:szCs w:val="24"/>
+          <w:lang w:val="pt-BR"/>
+        </w:rPr>
+        <w:t xml:space="preserve"> </w:t>
+      </w:r>
+      <w:r>
+        <w:rPr>
+          <w:color w:val="000000" w:themeColor="text1"/>
+          <w:sz w:val="24"/>
+          <w:szCs w:val="24"/>
+          <w:lang w:val="pt-BR"/>
+        </w:rPr>
+        <w:t xml:space="preserve">no </w:t>
+      </w:r>
+      <w:r>
+        <w:rPr>
+          <w:b/>
+          <w:bCs/>
+          <w:color w:val="000000" w:themeColor="text1"/>
+          <w:sz w:val="24"/>
+          <w:szCs w:val="24"/>
+          <w:lang w:val="pt-BR"/>
+        </w:rPr>
+        <w:t>consumer</w:t>
+      </w:r>
+      <w:r>
+        <w:rPr>
+          <w:b/>
+          <w:bCs/>
+          <w:color w:val="000000" w:themeColor="text1"/>
+          <w:sz w:val="24"/>
+          <w:szCs w:val="24"/>
+          <w:lang w:val="pt-BR"/>
+        </w:rPr>
+        <w:t xml:space="preserve"> </w:t>
+      </w:r>
+      <w:r>
+        <w:rPr>
+          <w:color w:val="000000" w:themeColor="text1"/>
+          <w:sz w:val="24"/>
+          <w:szCs w:val="24"/>
+          <w:lang w:val="pt-BR"/>
+        </w:rPr>
+        <w:t>para que</w:t>
+      </w:r>
+      <w:r>
+        <w:rPr>
+          <w:color w:val="000000" w:themeColor="text1"/>
+          <w:sz w:val="24"/>
+          <w:szCs w:val="24"/>
+          <w:lang w:val="pt-BR"/>
+        </w:rPr>
+        <w:t xml:space="preserve"> a mensagem seja enviada à </w:t>
+      </w:r>
+      <w:r>
+        <w:rPr>
+          <w:b/>
+          <w:bCs/>
+          <w:color w:val="000000" w:themeColor="text1"/>
+          <w:sz w:val="24"/>
+          <w:szCs w:val="24"/>
+          <w:lang w:val="pt-BR"/>
+        </w:rPr>
+        <w:t>Dead-Letter Exchange</w:t>
+      </w:r>
+    </w:p>
+    <w:p>
+      <w:pPr>
+        <w:pStyle w:val="Pr-formataoHTML"/>
+        <w:shd w:val="clear" w:color="auto" w:fill="2B2B2B"/>
         <w:ind w:left="360"/>
         <w:rPr>
+          <w:color w:val="A9B7C6"/>
+          <w:sz w:val="28"/>
+          <w:szCs w:val="28"/>
+        </w:rPr>
+      </w:pPr>
+      <w:r>
+        <w:rPr>
+          <w:color w:val="BBB529"/>
+          <w:sz w:val="28"/>
+          <w:szCs w:val="28"/>
+        </w:rPr>
+        <w:t>@RabbitListener</w:t>
+      </w:r>
+      <w:r>
+        <w:rPr>
+          <w:color w:val="A9B7C6"/>
+          <w:sz w:val="28"/>
+          <w:szCs w:val="28"/>
+        </w:rPr>
+        <w:t xml:space="preserve">(queues = </w:t>
+      </w:r>
+      <w:r>
+        <w:rPr>
+          <w:color w:val="6A8759"/>
+          <w:sz w:val="28"/>
+          <w:szCs w:val="28"/>
+        </w:rPr>
+        <w:t>"q.mypicture.image"</w:t>
+      </w:r>
+      <w:r>
+        <w:rPr>
+          <w:color w:val="A9B7C6"/>
+          <w:sz w:val="28"/>
+          <w:szCs w:val="28"/>
+        </w:rPr>
+        <w:t>)</w:t>
+      </w:r>
+      <w:r>
+        <w:rPr>
+          <w:color w:val="A9B7C6"/>
+          <w:sz w:val="28"/>
+          <w:szCs w:val="28"/>
+        </w:rPr>
+        <w:br/>
+      </w:r>
+      <w:r>
+        <w:rPr>
+          <w:color w:val="CC7832"/>
+          <w:sz w:val="28"/>
+          <w:szCs w:val="28"/>
+        </w:rPr>
+        <w:t xml:space="preserve">public void </w:t>
+      </w:r>
+      <w:r>
+        <w:rPr>
+          <w:color w:val="FFC66D"/>
+          <w:sz w:val="28"/>
+          <w:szCs w:val="28"/>
+        </w:rPr>
+        <w:t>listen</w:t>
+      </w:r>
+      <w:r>
+        <w:rPr>
+          <w:color w:val="A9B7C6"/>
+          <w:sz w:val="28"/>
+          <w:szCs w:val="28"/>
+        </w:rPr>
+        <w:t xml:space="preserve">(String message) </w:t>
+      </w:r>
+      <w:r>
+        <w:rPr>
+          <w:color w:val="CC7832"/>
+          <w:sz w:val="28"/>
+          <w:szCs w:val="28"/>
+        </w:rPr>
+        <w:t xml:space="preserve">throws </w:t>
+      </w:r>
+      <w:r>
+        <w:rPr>
+          <w:color w:val="A9B7C6"/>
+          <w:sz w:val="28"/>
+          <w:szCs w:val="28"/>
+        </w:rPr>
+        <w:t>IOException {</w:t>
+      </w:r>
+      <w:r>
+        <w:rPr>
+          <w:color w:val="A9B7C6"/>
+          <w:sz w:val="28"/>
+          <w:szCs w:val="28"/>
+        </w:rPr>
+        <w:br/>
+        <w:t xml:space="preserve">    </w:t>
+      </w:r>
+      <w:r>
+        <w:rPr>
+          <w:color w:val="CC7832"/>
+          <w:sz w:val="28"/>
+          <w:szCs w:val="28"/>
+        </w:rPr>
+        <w:t xml:space="preserve">var </w:t>
+      </w:r>
+      <w:r>
+        <w:rPr>
+          <w:color w:val="A9B7C6"/>
+          <w:sz w:val="28"/>
+          <w:szCs w:val="28"/>
+        </w:rPr>
+        <w:t xml:space="preserve">picture = </w:t>
+      </w:r>
+      <w:r>
+        <w:rPr>
+          <w:color w:val="9876AA"/>
+          <w:sz w:val="28"/>
+          <w:szCs w:val="28"/>
+        </w:rPr>
+        <w:t>objectMapper</w:t>
+      </w:r>
+      <w:r>
+        <w:rPr>
+          <w:color w:val="A9B7C6"/>
+          <w:sz w:val="28"/>
+          <w:szCs w:val="28"/>
+        </w:rPr>
+        <w:t>.readValue(message</w:t>
+      </w:r>
+      <w:r>
+        <w:rPr>
+          <w:color w:val="CC7832"/>
+          <w:sz w:val="28"/>
+          <w:szCs w:val="28"/>
+        </w:rPr>
+        <w:t xml:space="preserve">, </w:t>
+      </w:r>
+      <w:r>
+        <w:rPr>
+          <w:color w:val="A9B7C6"/>
+          <w:sz w:val="28"/>
+          <w:szCs w:val="28"/>
+        </w:rPr>
+        <w:t>Picture.</w:t>
+      </w:r>
+      <w:r>
+        <w:rPr>
+          <w:color w:val="CC7832"/>
+          <w:sz w:val="28"/>
+          <w:szCs w:val="28"/>
+        </w:rPr>
+        <w:t>class</w:t>
+      </w:r>
+      <w:r>
+        <w:rPr>
+          <w:color w:val="A9B7C6"/>
+          <w:sz w:val="28"/>
+          <w:szCs w:val="28"/>
+        </w:rPr>
+        <w:t>)</w:t>
+      </w:r>
+      <w:r>
+        <w:rPr>
+          <w:color w:val="CC7832"/>
+          <w:sz w:val="28"/>
+          <w:szCs w:val="28"/>
+        </w:rPr>
+        <w:t>;</w:t>
+      </w:r>
+      <w:r>
+        <w:rPr>
+          <w:color w:val="CC7832"/>
+          <w:sz w:val="28"/>
+          <w:szCs w:val="28"/>
+        </w:rPr>
+        <w:br/>
+      </w:r>
+      <w:r>
+        <w:rPr>
+          <w:color w:val="CC7832"/>
+          <w:sz w:val="28"/>
+          <w:szCs w:val="28"/>
+        </w:rPr>
+        <w:br/>
+        <w:t xml:space="preserve">    if</w:t>
+      </w:r>
+      <w:r>
+        <w:rPr>
+          <w:color w:val="A9B7C6"/>
+          <w:sz w:val="28"/>
+          <w:szCs w:val="28"/>
+        </w:rPr>
+        <w:t>(Integer.</w:t>
+      </w:r>
+      <w:r>
+        <w:rPr>
+          <w:i/>
+          <w:iCs/>
+          <w:color w:val="A9B7C6"/>
+          <w:sz w:val="28"/>
+          <w:szCs w:val="28"/>
+        </w:rPr>
+        <w:t>valueOf</w:t>
+      </w:r>
+      <w:r>
+        <w:rPr>
+          <w:color w:val="A9B7C6"/>
+          <w:sz w:val="28"/>
+          <w:szCs w:val="28"/>
+        </w:rPr>
+        <w:t xml:space="preserve">(picture.getSize()) &gt; </w:t>
+      </w:r>
+      <w:r>
+        <w:rPr>
+          <w:color w:val="6897BB"/>
+          <w:sz w:val="28"/>
+          <w:szCs w:val="28"/>
+        </w:rPr>
+        <w:t>9000</w:t>
+      </w:r>
+      <w:r>
+        <w:rPr>
+          <w:color w:val="A9B7C6"/>
+          <w:sz w:val="28"/>
+          <w:szCs w:val="28"/>
+        </w:rPr>
+        <w:t>){</w:t>
+      </w:r>
+      <w:r>
+        <w:rPr>
+          <w:color w:val="A9B7C6"/>
+          <w:sz w:val="28"/>
+          <w:szCs w:val="28"/>
+        </w:rPr>
+        <w:br/>
+        <w:t xml:space="preserve">        </w:t>
+      </w:r>
+      <w:r>
+        <w:rPr>
+          <w:color w:val="CC7832"/>
+          <w:sz w:val="28"/>
+          <w:szCs w:val="28"/>
+        </w:rPr>
+        <w:t xml:space="preserve">throw new </w:t>
+      </w:r>
+      <w:r>
+        <w:rPr>
+          <w:color w:val="A9B7C6"/>
+          <w:sz w:val="28"/>
+          <w:szCs w:val="28"/>
+        </w:rPr>
+        <w:t>AmqpRejectAndDontRequeueException(</w:t>
+      </w:r>
+      <w:r>
+        <w:rPr>
+          <w:color w:val="6A8759"/>
+          <w:sz w:val="28"/>
+          <w:szCs w:val="28"/>
+        </w:rPr>
+        <w:t>"Picture's size is too large"</w:t>
+      </w:r>
+      <w:r>
+        <w:rPr>
+          <w:color w:val="A9B7C6"/>
+          <w:sz w:val="28"/>
+          <w:szCs w:val="28"/>
+        </w:rPr>
+        <w:t>)</w:t>
+      </w:r>
+      <w:r>
+        <w:rPr>
+          <w:color w:val="CC7832"/>
+          <w:sz w:val="28"/>
+          <w:szCs w:val="28"/>
+        </w:rPr>
+        <w:t>;</w:t>
+      </w:r>
+      <w:r>
+        <w:rPr>
+          <w:color w:val="CC7832"/>
+          <w:sz w:val="28"/>
+          <w:szCs w:val="28"/>
+        </w:rPr>
+        <w:br/>
+        <w:t xml:space="preserve">    </w:t>
+      </w:r>
+      <w:r>
+        <w:rPr>
+          <w:color w:val="A9B7C6"/>
+          <w:sz w:val="28"/>
+          <w:szCs w:val="28"/>
+        </w:rPr>
+        <w:t>}</w:t>
+      </w:r>
+      <w:r>
+        <w:rPr>
+          <w:color w:val="A9B7C6"/>
+          <w:sz w:val="28"/>
+          <w:szCs w:val="28"/>
+        </w:rPr>
+        <w:br/>
+        <w:t xml:space="preserve">    </w:t>
+      </w:r>
+      <w:r>
+        <w:rPr>
+          <w:i/>
+          <w:iCs/>
+          <w:color w:val="9876AA"/>
+          <w:sz w:val="28"/>
+          <w:szCs w:val="28"/>
+        </w:rPr>
+        <w:t>LOG</w:t>
+      </w:r>
+      <w:r>
+        <w:rPr>
+          <w:color w:val="A9B7C6"/>
+          <w:sz w:val="28"/>
+          <w:szCs w:val="28"/>
+        </w:rPr>
+        <w:t>.info(</w:t>
+      </w:r>
+      <w:r>
+        <w:rPr>
+          <w:color w:val="6A8759"/>
+          <w:sz w:val="28"/>
+          <w:szCs w:val="28"/>
+        </w:rPr>
+        <w:t>"On image: {}"</w:t>
+      </w:r>
+      <w:r>
+        <w:rPr>
+          <w:color w:val="CC7832"/>
+          <w:sz w:val="28"/>
+          <w:szCs w:val="28"/>
+        </w:rPr>
+        <w:t xml:space="preserve">, </w:t>
+      </w:r>
+      <w:r>
+        <w:rPr>
+          <w:color w:val="A9B7C6"/>
+          <w:sz w:val="28"/>
+          <w:szCs w:val="28"/>
+        </w:rPr>
+        <w:t>picture)</w:t>
+      </w:r>
+      <w:r>
+        <w:rPr>
+          <w:color w:val="CC7832"/>
+          <w:sz w:val="28"/>
+          <w:szCs w:val="28"/>
+        </w:rPr>
+        <w:t>;</w:t>
+      </w:r>
+      <w:r>
+        <w:rPr>
+          <w:color w:val="CC7832"/>
+          <w:sz w:val="28"/>
+          <w:szCs w:val="28"/>
+        </w:rPr>
+        <w:br/>
+      </w:r>
+      <w:r>
+        <w:rPr>
+          <w:color w:val="A9B7C6"/>
+          <w:sz w:val="28"/>
+          <w:szCs w:val="28"/>
+        </w:rPr>
+        <w:t>}</w:t>
+      </w:r>
+    </w:p>
+    <w:p>
+      <w:pPr>
+        <w:rPr>
+          <w:color w:val="000000" w:themeColor="text1"/>
+          <w:sz w:val="24"/>
+          <w:szCs w:val="24"/>
+        </w:rPr>
+      </w:pPr>
+    </w:p>
+    <w:p>
+      <w:pPr>
+        <w:ind w:left="360"/>
+        <w:rPr>
+          <w:color w:val="000000" w:themeColor="text1"/>
+          <w:sz w:val="24"/>
+          <w:szCs w:val="24"/>
+        </w:rPr>
+      </w:pPr>
+    </w:p>
+    <w:p>
+      <w:pPr>
+        <w:ind w:left="360"/>
+        <w:rPr>
+          <w:color w:val="000000" w:themeColor="text1"/>
+          <w:sz w:val="24"/>
+          <w:szCs w:val="24"/>
+        </w:rPr>
+      </w:pPr>
+    </w:p>
+    <w:p>
+      <w:pPr>
+        <w:ind w:left="360"/>
+        <w:rPr>
+          <w:color w:val="000000" w:themeColor="text1"/>
+          <w:sz w:val="24"/>
+          <w:szCs w:val="24"/>
+        </w:rPr>
+      </w:pPr>
+    </w:p>
+    <w:p>
+      <w:pPr>
+        <w:ind w:left="360"/>
+        <w:rPr>
           <w:b/>
           <w:bCs/>
           <w:color w:val="FF0000"/>
           <w:sz w:val="24"/>
           <w:szCs w:val="24"/>
-          <w:lang w:val="pt-BR"/>
         </w:rPr>
       </w:pPr>
     </w:p>
@@ -6183,7 +7277,6 @@
           <w:color w:val="FF0000"/>
           <w:sz w:val="24"/>
           <w:szCs w:val="24"/>
-          <w:lang w:val="pt-BR"/>
         </w:rPr>
       </w:pPr>
     </w:p>
@@ -6196,7 +7289,6 @@
           <w:color w:val="FF0000"/>
           <w:sz w:val="24"/>
           <w:szCs w:val="24"/>
-          <w:lang w:val="pt-BR"/>
         </w:rPr>
       </w:pPr>
     </w:p>
@@ -6209,7 +7301,6 @@
           <w:color w:val="FF0000"/>
           <w:sz w:val="24"/>
           <w:szCs w:val="24"/>
-          <w:lang w:val="pt-BR"/>
         </w:rPr>
       </w:pPr>
     </w:p>
@@ -6222,7 +7313,6 @@
           <w:color w:val="FF0000"/>
           <w:sz w:val="24"/>
           <w:szCs w:val="24"/>
-          <w:lang w:val="pt-BR"/>
         </w:rPr>
       </w:pPr>
     </w:p>
@@ -6235,7 +7325,6 @@
           <w:color w:val="FF0000"/>
           <w:sz w:val="24"/>
           <w:szCs w:val="24"/>
-          <w:lang w:val="pt-BR"/>
         </w:rPr>
       </w:pPr>
     </w:p>
@@ -6248,7 +7337,6 @@
           <w:color w:val="FF0000"/>
           <w:sz w:val="24"/>
           <w:szCs w:val="24"/>
-          <w:lang w:val="pt-BR"/>
         </w:rPr>
       </w:pPr>
     </w:p>
@@ -6261,7 +7349,6 @@
           <w:color w:val="FF0000"/>
           <w:sz w:val="24"/>
           <w:szCs w:val="24"/>
-          <w:lang w:val="pt-BR"/>
         </w:rPr>
       </w:pPr>
     </w:p>
@@ -6274,7 +7361,6 @@
           <w:color w:val="FF0000"/>
           <w:sz w:val="24"/>
           <w:szCs w:val="24"/>
-          <w:lang w:val="pt-BR"/>
         </w:rPr>
       </w:pPr>
     </w:p>
@@ -6287,7 +7373,6 @@
           <w:color w:val="FF0000"/>
           <w:sz w:val="24"/>
           <w:szCs w:val="24"/>
-          <w:lang w:val="pt-BR"/>
         </w:rPr>
       </w:pPr>
     </w:p>
@@ -6300,7 +7385,6 @@
           <w:color w:val="FF0000"/>
           <w:sz w:val="24"/>
           <w:szCs w:val="24"/>
-          <w:lang w:val="pt-BR"/>
         </w:rPr>
       </w:pPr>
     </w:p>
@@ -6313,7 +7397,6 @@
           <w:color w:val="FF0000"/>
           <w:sz w:val="24"/>
           <w:szCs w:val="24"/>
-          <w:lang w:val="pt-BR"/>
         </w:rPr>
       </w:pPr>
     </w:p>
@@ -6326,7 +7409,6 @@
           <w:color w:val="FF0000"/>
           <w:sz w:val="24"/>
           <w:szCs w:val="24"/>
-          <w:lang w:val="pt-BR"/>
         </w:rPr>
       </w:pPr>
     </w:p>
@@ -6339,7 +7421,6 @@
           <w:color w:val="FF0000"/>
           <w:sz w:val="24"/>
           <w:szCs w:val="24"/>
-          <w:lang w:val="pt-BR"/>
         </w:rPr>
       </w:pPr>
     </w:p>
@@ -6352,7 +7433,6 @@
           <w:color w:val="FF0000"/>
           <w:sz w:val="24"/>
           <w:szCs w:val="24"/>
-          <w:lang w:val="pt-BR"/>
         </w:rPr>
       </w:pPr>
     </w:p>
@@ -6365,7 +7445,6 @@
           <w:color w:val="FF0000"/>
           <w:sz w:val="24"/>
           <w:szCs w:val="24"/>
-          <w:lang w:val="pt-BR"/>
         </w:rPr>
       </w:pPr>
     </w:p>
@@ -6382,9 +7461,98 @@
 <file path=word/numbering.xml><?xml version="1.0" encoding="utf-8"?>
 <w:numbering xmlns:wpc="http://schemas.microsoft.com/office/word/2010/wordprocessingCanvas" xmlns:cx="http://schemas.microsoft.com/office/drawing/2014/chartex" xmlns:cx1="http://schemas.microsoft.com/office/drawing/2015/9/8/chartex" xmlns:cx2="http://schemas.microsoft.com/office/drawing/2015/10/21/chartex" xmlns:cx3="http://schemas.microsoft.com/office/drawing/2016/5/9/chartex" xmlns:cx4="http://schemas.microsoft.com/office/drawing/2016/5/10/chartex" xmlns:cx5="http://schemas.microsoft.com/office/drawing/2016/5/11/chartex" xmlns:cx6="http://schemas.microsoft.com/office/drawing/2016/5/12/chartex" xmlns:cx7="http://schemas.microsoft.com/office/drawing/2016/5/13/chartex" xmlns:cx8="http://schemas.microsoft.com/office/drawing/2016/5/14/chartex" xmlns:mc="http://schemas.openxmlformats.org/markup-compatibility/2006" xmlns:aink="http://schemas.microsoft.com/office/drawing/2016/ink" xmlns:am3d="http://schemas.microsoft.com/office/drawing/2017/model3d" xmlns:o="urn:schemas-microsoft-com:office:office" xmlns:oel="http://schemas.microsoft.com/office/2019/extlst" xmlns:r="http://schemas.openxmlformats.org/officeDocument/2006/relationships" xmlns:m="http://schemas.openxmlformats.org/officeDocument/2006/math" xmlns:v="urn:schemas-microsoft-com:vml" xmlns:wp14="http://schemas.microsoft.com/office/word/2010/wordprocessingDrawing" xmlns:wp="http://schemas.openxmlformats.org/drawingml/2006/wordprocessingDrawing" xmlns:w10="urn:schemas-microsoft-com:office:word" xmlns:w="http://schemas.openxmlformats.org/wordprocessingml/2006/main" xmlns:w14="http://schemas.microsoft.com/office/word/2010/wordml" xmlns:w15="http://schemas.microsoft.com/office/word/2012/wordml" xmlns:w16cex="http://schemas.microsoft.com/office/word/2018/wordml/cex" xmlns:w16cid="http://schemas.microsoft.com/office/word/2016/wordml/cid" xmlns:w16="http://schemas.microsoft.com/office/word/2018/wordml" xmlns:w16sdtdh="http://schemas.microsoft.com/office/word/2020/wordml/sdtdatahash" xmlns:w16se="http://schemas.microsoft.com/office/word/2015/wordml/symex" xmlns:wpg="http://schemas.microsoft.com/office/word/2010/wordprocessingGroup" xmlns:wpi="http://schemas.microsoft.com/office/word/2010/wordprocessingInk" xmlns:wne="http://schemas.microsoft.com/office/word/2006/wordml" xmlns:wps="http://schemas.microsoft.com/office/word/2010/wordprocessingShape" mc:Ignorable="w14 w15 w16se w16cid w16 w16cex w16sdtdh wp14">
   <w:abstractNum w:abstractNumId="0" w15:restartNumberingAfterBreak="0">
+    <w:nsid w:val="154B1B46"/>
+    <w:multiLevelType w:val="hybridMultilevel"/>
+    <w:tmpl w:val="425E8C96"/>
+    <w:lvl w:ilvl="0" w:tplc="40BCF204">
+      <w:start w:val="1"/>
+      <w:numFmt w:val="decimal"/>
+      <w:lvlText w:val="%1."/>
+      <w:lvlJc w:val="left"/>
+      <w:pPr>
+        <w:ind w:left="720" w:hanging="360"/>
+      </w:pPr>
+      <w:rPr>
+        <w:rFonts w:hint="default"/>
+      </w:rPr>
+    </w:lvl>
+    <w:lvl w:ilvl="1" w:tplc="04090019" w:tentative="1">
+      <w:start w:val="1"/>
+      <w:numFmt w:val="lowerLetter"/>
+      <w:lvlText w:val="%2."/>
+      <w:lvlJc w:val="left"/>
+      <w:pPr>
+        <w:ind w:left="1440" w:hanging="360"/>
+      </w:pPr>
+    </w:lvl>
+    <w:lvl w:ilvl="2" w:tplc="0409001B" w:tentative="1">
+      <w:start w:val="1"/>
+      <w:numFmt w:val="lowerRoman"/>
+      <w:lvlText w:val="%3."/>
+      <w:lvlJc w:val="right"/>
+      <w:pPr>
+        <w:ind w:left="2160" w:hanging="180"/>
+      </w:pPr>
+    </w:lvl>
+    <w:lvl w:ilvl="3" w:tplc="0409000F" w:tentative="1">
+      <w:start w:val="1"/>
+      <w:numFmt w:val="decimal"/>
+      <w:lvlText w:val="%4."/>
+      <w:lvlJc w:val="left"/>
+      <w:pPr>
+        <w:ind w:left="2880" w:hanging="360"/>
+      </w:pPr>
+    </w:lvl>
+    <w:lvl w:ilvl="4" w:tplc="04090019" w:tentative="1">
+      <w:start w:val="1"/>
+      <w:numFmt w:val="lowerLetter"/>
+      <w:lvlText w:val="%5."/>
+      <w:lvlJc w:val="left"/>
+      <w:pPr>
+        <w:ind w:left="3600" w:hanging="360"/>
+      </w:pPr>
+    </w:lvl>
+    <w:lvl w:ilvl="5" w:tplc="0409001B" w:tentative="1">
+      <w:start w:val="1"/>
+      <w:numFmt w:val="lowerRoman"/>
+      <w:lvlText w:val="%6."/>
+      <w:lvlJc w:val="right"/>
+      <w:pPr>
+        <w:ind w:left="4320" w:hanging="180"/>
+      </w:pPr>
+    </w:lvl>
+    <w:lvl w:ilvl="6" w:tplc="0409000F" w:tentative="1">
+      <w:start w:val="1"/>
+      <w:numFmt w:val="decimal"/>
+      <w:lvlText w:val="%7."/>
+      <w:lvlJc w:val="left"/>
+      <w:pPr>
+        <w:ind w:left="5040" w:hanging="360"/>
+      </w:pPr>
+    </w:lvl>
+    <w:lvl w:ilvl="7" w:tplc="04090019" w:tentative="1">
+      <w:start w:val="1"/>
+      <w:numFmt w:val="lowerLetter"/>
+      <w:lvlText w:val="%8."/>
+      <w:lvlJc w:val="left"/>
+      <w:pPr>
+        <w:ind w:left="5760" w:hanging="360"/>
+      </w:pPr>
+    </w:lvl>
+    <w:lvl w:ilvl="8" w:tplc="0409001B" w:tentative="1">
+      <w:start w:val="1"/>
+      <w:numFmt w:val="lowerRoman"/>
+      <w:lvlText w:val="%9."/>
+      <w:lvlJc w:val="right"/>
+      <w:pPr>
+        <w:ind w:left="6480" w:hanging="180"/>
+      </w:pPr>
+    </w:lvl>
+  </w:abstractNum>
+  <w:abstractNum w:abstractNumId="1" w15:restartNumberingAfterBreak="0">
     <w:nsid w:val="3CC91A00"/>
     <w:multiLevelType w:val="hybridMultilevel"/>
-    <w:tmpl w:val="A342CC34"/>
+    <w:tmpl w:val="E8382948"/>
     <w:lvl w:ilvl="0" w:tplc="04090001">
       <w:start w:val="1"/>
       <w:numFmt w:val="bullet"/>
@@ -6494,7 +7662,7 @@
       </w:rPr>
     </w:lvl>
   </w:abstractNum>
-  <w:abstractNum w:abstractNumId="1" w15:restartNumberingAfterBreak="0">
+  <w:abstractNum w:abstractNumId="2" w15:restartNumberingAfterBreak="0">
     <w:nsid w:val="611B1D17"/>
     <w:multiLevelType w:val="hybridMultilevel"/>
     <w:tmpl w:val="4DBA3F1A"/>
@@ -6583,7 +7751,7 @@
       </w:pPr>
     </w:lvl>
   </w:abstractNum>
-  <w:abstractNum w:abstractNumId="2" w15:restartNumberingAfterBreak="0">
+  <w:abstractNum w:abstractNumId="3" w15:restartNumberingAfterBreak="0">
     <w:nsid w:val="7D9221F9"/>
     <w:multiLevelType w:val="hybridMultilevel"/>
     <w:tmpl w:val="0C50A59C"/>
@@ -6673,13 +7841,16 @@
     </w:lvl>
   </w:abstractNum>
   <w:num w:numId="1" w16cid:durableId="1148548755">
-    <w:abstractNumId w:val="0"/>
+    <w:abstractNumId w:val="1"/>
   </w:num>
   <w:num w:numId="2" w16cid:durableId="557975208">
+    <w:abstractNumId w:val="3"/>
+  </w:num>
+  <w:num w:numId="3" w16cid:durableId="2017421091">
     <w:abstractNumId w:val="2"/>
   </w:num>
-  <w:num w:numId="3" w16cid:durableId="2017421091">
-    <w:abstractNumId w:val="1"/>
+  <w:num w:numId="4" w16cid:durableId="774861461">
+    <w:abstractNumId w:val="0"/>
   </w:num>
 </w:numbering>
 </file>

</xml_diff>